<commit_message>
Refactoring the update process
Fixed the JSON error that occasionally breaks the server - found that it was an error code being sent back that was breaking everything
Refactored the price log
Refactored the sma log
</commit_message>
<xml_diff>
--- a/Research/Project Coinbase Bot -- Research Notes.docx
+++ b/Research/Project Coinbase Bot -- Research Notes.docx
@@ -298,6 +298,142 @@
           <w:numId w:val="1"/>
         </w:numPr>
       </w:pPr>
+      <w:hyperlink r:id="rId19" w:history="1">
+        <w:r>
+          <w:rPr>
+            <w:rStyle w:val="Hyperlink"/>
+          </w:rPr>
+          <w:t>https://www.w3schools.com/js/js_loop_forin.asp</w:t>
+        </w:r>
+      </w:hyperlink>
+    </w:p>
+    <w:p>
+      <w:pPr>
+        <w:pStyle w:val="ListParagraph"/>
+        <w:numPr>
+          <w:ilvl w:val="0"/>
+          <w:numId w:val="1"/>
+        </w:numPr>
+      </w:pPr>
+      <w:hyperlink r:id="rId20" w:history="1">
+        <w:r>
+          <w:rPr>
+            <w:rStyle w:val="Hyperlink"/>
+          </w:rPr>
+          <w:t>https://developer.mozilla.org/en-US/docs/Web/JavaScript/Guide/Loops_and_iteration</w:t>
+        </w:r>
+      </w:hyperlink>
+    </w:p>
+    <w:p>
+      <w:pPr>
+        <w:pStyle w:val="ListParagraph"/>
+        <w:numPr>
+          <w:ilvl w:val="0"/>
+          <w:numId w:val="1"/>
+        </w:numPr>
+      </w:pPr>
+      <w:hyperlink r:id="rId21" w:history="1">
+        <w:r>
+          <w:rPr>
+            <w:rStyle w:val="Hyperlink"/>
+          </w:rPr>
+          <w:t>https://developer.mozilla.org/en-US/docs/Web/API/Response/status</w:t>
+        </w:r>
+      </w:hyperlink>
+    </w:p>
+    <w:p>
+      <w:pPr>
+        <w:pStyle w:val="ListParagraph"/>
+        <w:numPr>
+          <w:ilvl w:val="0"/>
+          <w:numId w:val="1"/>
+        </w:numPr>
+      </w:pPr>
+      <w:hyperlink r:id="rId22" w:history="1">
+        <w:r>
+          <w:rPr>
+            <w:rStyle w:val="Hyperlink"/>
+          </w:rPr>
+          <w:t>https://chat.openai.com/share/7ec2997e-e767-4d32-9d75-6e6a79b4b803</w:t>
+        </w:r>
+      </w:hyperlink>
+    </w:p>
+    <w:p>
+      <w:pPr>
+        <w:pStyle w:val="ListParagraph"/>
+        <w:numPr>
+          <w:ilvl w:val="0"/>
+          <w:numId w:val="1"/>
+        </w:numPr>
+      </w:pPr>
+      <w:hyperlink r:id="rId23" w:history="1">
+        <w:r>
+          <w:rPr>
+            <w:rStyle w:val="Hyperlink"/>
+          </w:rPr>
+          <w:t>https://stackoverflow.com/questions/162873/how-do-i-include-a-file-over-2-directories-back</w:t>
+        </w:r>
+      </w:hyperlink>
+    </w:p>
+    <w:p>
+      <w:pPr>
+        <w:pStyle w:val="ListParagraph"/>
+        <w:numPr>
+          <w:ilvl w:val="0"/>
+          <w:numId w:val="1"/>
+        </w:numPr>
+      </w:pPr>
+      <w:hyperlink r:id="rId24" w:history="1">
+        <w:r>
+          <w:rPr>
+            <w:rStyle w:val="Hyperlink"/>
+          </w:rPr>
+          <w:t>https://www.freecodecamp.org/news/module-exports-how-to-export-in-node-js-and-javascript/</w:t>
+        </w:r>
+      </w:hyperlink>
+    </w:p>
+    <w:p>
+      <w:pPr>
+        <w:pStyle w:val="ListParagraph"/>
+        <w:numPr>
+          <w:ilvl w:val="0"/>
+          <w:numId w:val="1"/>
+        </w:numPr>
+      </w:pPr>
+      <w:hyperlink r:id="rId25" w:history="1">
+        <w:r>
+          <w:rPr>
+            <w:rStyle w:val="Hyperlink"/>
+          </w:rPr>
+          <w:t>https://developer.mozilla.org/en-US/docs/web/javascript/reference/statements/export</w:t>
+        </w:r>
+      </w:hyperlink>
+    </w:p>
+    <w:p>
+      <w:pPr>
+        <w:pStyle w:val="ListParagraph"/>
+        <w:numPr>
+          <w:ilvl w:val="0"/>
+          <w:numId w:val="1"/>
+        </w:numPr>
+      </w:pPr>
+      <w:hyperlink r:id="rId26" w:history="1">
+        <w:r>
+          <w:rPr>
+            <w:rStyle w:val="Hyperlink"/>
+          </w:rPr>
+          <w:t>https://www.makeuseof.com/how-to-import-and-export-functions-in-javascript/</w:t>
+        </w:r>
+      </w:hyperlink>
+    </w:p>
+    <w:p>
+      <w:pPr>
+        <w:pStyle w:val="ListParagraph"/>
+        <w:numPr>
+          <w:ilvl w:val="0"/>
+          <w:numId w:val="1"/>
+        </w:numPr>
+      </w:pPr>
     </w:p>
     <w:p/>
     <w:p/>
@@ -310,7 +446,7 @@
       </w:r>
     </w:p>
     <w:p>
-      <w:hyperlink r:id="rId19" w:history="1">
+      <w:hyperlink r:id="rId27" w:history="1">
         <w:r>
           <w:rPr>
             <w:rStyle w:val="Hyperlink"/>

</xml_diff>

<commit_message>
updated project notes to reflect current host ip
</commit_message>
<xml_diff>
--- a/Research/Project Coinbase Bot -- Research Notes.docx
+++ b/Research/Project Coinbase Bot -- Research Notes.docx
@@ -1,6 +1,6 @@
 
 <file path=word/document.xml><?xml version="1.0" encoding="utf-8"?>
-<w:document xmlns:wpc="http://schemas.microsoft.com/office/word/2010/wordprocessingCanvas" xmlns:cx="http://schemas.microsoft.com/office/drawing/2014/chartex" xmlns:cx1="http://schemas.microsoft.com/office/drawing/2015/9/8/chartex" xmlns:cx2="http://schemas.microsoft.com/office/drawing/2015/10/21/chartex" xmlns:cx3="http://schemas.microsoft.com/office/drawing/2016/5/9/chartex" xmlns:cx4="http://schemas.microsoft.com/office/drawing/2016/5/10/chartex" xmlns:cx5="http://schemas.microsoft.com/office/drawing/2016/5/11/chartex" xmlns:cx6="http://schemas.microsoft.com/office/drawing/2016/5/12/chartex" xmlns:cx7="http://schemas.microsoft.com/office/drawing/2016/5/13/chartex" xmlns:cx8="http://schemas.microsoft.com/office/drawing/2016/5/14/chartex" xmlns:mc="http://schemas.openxmlformats.org/markup-compatibility/2006" xmlns:aink="http://schemas.microsoft.com/office/drawing/2016/ink" xmlns:am3d="http://schemas.microsoft.com/office/drawing/2017/model3d" xmlns:o="urn:schemas-microsoft-com:office:office" xmlns:oel="http://schemas.microsoft.com/office/2019/extlst" xmlns:r="http://schemas.openxmlformats.org/officeDocument/2006/relationships" xmlns:m="http://schemas.openxmlformats.org/officeDocument/2006/math" xmlns:v="urn:schemas-microsoft-com:vml" xmlns:wp14="http://schemas.microsoft.com/office/word/2010/wordprocessingDrawing" xmlns:wp="http://schemas.openxmlformats.org/drawingml/2006/wordprocessingDrawing" xmlns:w10="urn:schemas-microsoft-com:office:word" xmlns:w="http://schemas.openxmlformats.org/wordprocessingml/2006/main" xmlns:w14="http://schemas.microsoft.com/office/word/2010/wordml" xmlns:w15="http://schemas.microsoft.com/office/word/2012/wordml" xmlns:w16cex="http://schemas.microsoft.com/office/word/2018/wordml/cex" xmlns:w16cid="http://schemas.microsoft.com/office/word/2016/wordml/cid" xmlns:w16="http://schemas.microsoft.com/office/word/2018/wordml" xmlns:w16sdtdh="http://schemas.microsoft.com/office/word/2020/wordml/sdtdatahash" xmlns:w16se="http://schemas.microsoft.com/office/word/2015/wordml/symex" xmlns:wpg="http://schemas.microsoft.com/office/word/2010/wordprocessingGroup" xmlns:wpi="http://schemas.microsoft.com/office/word/2010/wordprocessingInk" xmlns:wne="http://schemas.microsoft.com/office/word/2006/wordml" xmlns:wps="http://schemas.microsoft.com/office/word/2010/wordprocessingShape" mc:Ignorable="w14 w15 w16se w16cid w16 w16cex w16sdtdh wp14">
+<w:document xmlns:ve="http://schemas.openxmlformats.org/markup-compatibility/2006" xmlns:o="urn:schemas-microsoft-com:office:office" xmlns:r="http://schemas.openxmlformats.org/officeDocument/2006/relationships" xmlns:m="http://schemas.openxmlformats.org/officeDocument/2006/math" xmlns:v="urn:schemas-microsoft-com:vml" xmlns:wp="http://schemas.openxmlformats.org/drawingml/2006/wordprocessingDrawing" xmlns:w10="urn:schemas-microsoft-com:office:word" xmlns:w="http://schemas.openxmlformats.org/wordprocessingml/2006/main" xmlns:wne="http://schemas.microsoft.com/office/word/2006/wordml">
   <w:body>
     <w:p>
       <w:pPr>
@@ -26,9 +26,6 @@
           <w:t>https://developer.mozilla.org/en-US/docs/Web/JavaScript/Reference/Global_Objects/Date/toString</w:t>
         </w:r>
       </w:hyperlink>
-      <w:r>
-        <w:t xml:space="preserve"> </w:t>
-      </w:r>
     </w:p>
     <w:p>
       <w:pPr>
@@ -46,9 +43,6 @@
           <w:t>https://stackoverflow.com/questions/5612787/converting-an-object-to-a-string</w:t>
         </w:r>
       </w:hyperlink>
-      <w:r>
-        <w:t xml:space="preserve"> </w:t>
-      </w:r>
     </w:p>
     <w:p>
       <w:pPr>
@@ -66,9 +60,6 @@
           <w:t>https://chat.openai.com/share/f9944163-d364-4328-8d09-1c62e8e82627</w:t>
         </w:r>
       </w:hyperlink>
-      <w:r>
-        <w:t xml:space="preserve"> </w:t>
-      </w:r>
     </w:p>
     <w:p>
       <w:pPr>
@@ -86,9 +77,6 @@
           <w:t>https://mkyong.com/javascript/how-to-access-json-object-in-javascript/</w:t>
         </w:r>
       </w:hyperlink>
-      <w:r>
-        <w:t xml:space="preserve"> </w:t>
-      </w:r>
     </w:p>
     <w:p>
       <w:pPr>
@@ -106,9 +94,6 @@
           <w:t>https://www.geeksforgeeks.org/mongoose-save-function/#</w:t>
         </w:r>
       </w:hyperlink>
-      <w:r>
-        <w:t xml:space="preserve"> </w:t>
-      </w:r>
     </w:p>
     <w:p>
       <w:pPr>
@@ -126,9 +111,6 @@
           <w:t>https://developer.mozilla.org/en-US/docs/Web/JavaScript/Guide/Using_promises</w:t>
         </w:r>
       </w:hyperlink>
-      <w:r>
-        <w:t xml:space="preserve"> </w:t>
-      </w:r>
     </w:p>
     <w:p>
       <w:pPr>
@@ -146,9 +128,6 @@
           <w:t>https://expressjs.com/en/guide/routing.html</w:t>
         </w:r>
       </w:hyperlink>
-      <w:r>
-        <w:t xml:space="preserve"> </w:t>
-      </w:r>
     </w:p>
     <w:p>
       <w:pPr>
@@ -166,9 +145,6 @@
           <w:t>https://stackoverflow.com/questions/42249293/how-to-pass-a-post-request-to-the-router-pages-in-express</w:t>
         </w:r>
       </w:hyperlink>
-      <w:r>
-        <w:t xml:space="preserve"> </w:t>
-      </w:r>
     </w:p>
     <w:p>
       <w:pPr>
@@ -186,9 +162,6 @@
           <w:t>https://developer.mozilla.org/en-US/docs/Web/HTTP/Methods</w:t>
         </w:r>
       </w:hyperlink>
-      <w:r>
-        <w:t xml:space="preserve"> </w:t>
-      </w:r>
     </w:p>
     <w:p>
       <w:pPr>
@@ -206,9 +179,6 @@
           <w:t>https://stackoverflow.com/questions/16061744/mongoose-how-to-define-a-combination-of-fields-to-be-unique</w:t>
         </w:r>
       </w:hyperlink>
-      <w:r>
-        <w:t xml:space="preserve"> </w:t>
-      </w:r>
     </w:p>
     <w:p>
       <w:pPr>
@@ -226,9 +196,6 @@
           <w:t>https://github.com/Automattic/mongoose/issues/12575</w:t>
         </w:r>
       </w:hyperlink>
-      <w:r>
-        <w:t xml:space="preserve"> </w:t>
-      </w:r>
     </w:p>
     <w:p>
       <w:pPr>
@@ -246,9 +213,6 @@
           <w:t>https://mongoosejs.com/docs/schematypes.html</w:t>
         </w:r>
       </w:hyperlink>
-      <w:r>
-        <w:t xml:space="preserve"> </w:t>
-      </w:r>
     </w:p>
     <w:p>
       <w:pPr>
@@ -266,9 +230,6 @@
           <w:t>https://stackoverflow.com/questions/51417285/coinbase-api-v2-getting-historic-price-for-multiple-days</w:t>
         </w:r>
       </w:hyperlink>
-      <w:r>
-        <w:t xml:space="preserve"> </w:t>
-      </w:r>
     </w:p>
     <w:p>
       <w:pPr>
@@ -286,9 +247,6 @@
           <w:t>https://www.coinbase.com/advanced-trade/BCH-USD</w:t>
         </w:r>
       </w:hyperlink>
-      <w:r>
-        <w:t xml:space="preserve"> </w:t>
-      </w:r>
     </w:p>
     <w:p>
       <w:pPr>
@@ -454,11 +412,23 @@
           <w:t>http://127.0.0.1:4000/target/add/target/XLM/currency/USD</w:t>
         </w:r>
       </w:hyperlink>
+    </w:p>
+    <w:p>
       <w:r>
-        <w:t xml:space="preserve"> </w:t>
+        <w:t>192.168.12.164</w:t>
       </w:r>
     </w:p>
-    <w:p/>
+    <w:p>
+      <w:r>
+        <w:t>http://</w:t>
+      </w:r>
+      <w:r>
+        <w:t xml:space="preserve"> 192.168.12.164</w:t>
+      </w:r>
+      <w:r>
+        <w:t xml:space="preserve">:4000/target/add/target/ETH/currency/USD </w:t>
+      </w:r>
+    </w:p>
     <w:p/>
     <w:sectPr>
       <w:pgSz w:w="12240" w:h="15840"/>
@@ -471,8 +441,8 @@
 </file>
 
 <file path=word/numbering.xml><?xml version="1.0" encoding="utf-8"?>
-<w:numbering xmlns:wpc="http://schemas.microsoft.com/office/word/2010/wordprocessingCanvas" xmlns:cx="http://schemas.microsoft.com/office/drawing/2014/chartex" xmlns:cx1="http://schemas.microsoft.com/office/drawing/2015/9/8/chartex" xmlns:cx2="http://schemas.microsoft.com/office/drawing/2015/10/21/chartex" xmlns:cx3="http://schemas.microsoft.com/office/drawing/2016/5/9/chartex" xmlns:cx4="http://schemas.microsoft.com/office/drawing/2016/5/10/chartex" xmlns:cx5="http://schemas.microsoft.com/office/drawing/2016/5/11/chartex" xmlns:cx6="http://schemas.microsoft.com/office/drawing/2016/5/12/chartex" xmlns:cx7="http://schemas.microsoft.com/office/drawing/2016/5/13/chartex" xmlns:cx8="http://schemas.microsoft.com/office/drawing/2016/5/14/chartex" xmlns:mc="http://schemas.openxmlformats.org/markup-compatibility/2006" xmlns:aink="http://schemas.microsoft.com/office/drawing/2016/ink" xmlns:am3d="http://schemas.microsoft.com/office/drawing/2017/model3d" xmlns:o="urn:schemas-microsoft-com:office:office" xmlns:oel="http://schemas.microsoft.com/office/2019/extlst" xmlns:r="http://schemas.openxmlformats.org/officeDocument/2006/relationships" xmlns:m="http://schemas.openxmlformats.org/officeDocument/2006/math" xmlns:v="urn:schemas-microsoft-com:vml" xmlns:wp14="http://schemas.microsoft.com/office/word/2010/wordprocessingDrawing" xmlns:wp="http://schemas.openxmlformats.org/drawingml/2006/wordprocessingDrawing" xmlns:w10="urn:schemas-microsoft-com:office:word" xmlns:w="http://schemas.openxmlformats.org/wordprocessingml/2006/main" xmlns:w14="http://schemas.microsoft.com/office/word/2010/wordml" xmlns:w15="http://schemas.microsoft.com/office/word/2012/wordml" xmlns:w16cex="http://schemas.microsoft.com/office/word/2018/wordml/cex" xmlns:w16cid="http://schemas.microsoft.com/office/word/2016/wordml/cid" xmlns:w16="http://schemas.microsoft.com/office/word/2018/wordml" xmlns:w16sdtdh="http://schemas.microsoft.com/office/word/2020/wordml/sdtdatahash" xmlns:w16se="http://schemas.microsoft.com/office/word/2015/wordml/symex" xmlns:wpg="http://schemas.microsoft.com/office/word/2010/wordprocessingGroup" xmlns:wpi="http://schemas.microsoft.com/office/word/2010/wordprocessingInk" xmlns:wne="http://schemas.microsoft.com/office/word/2006/wordml" xmlns:wps="http://schemas.microsoft.com/office/word/2010/wordprocessingShape" mc:Ignorable="w14 w15 w16se w16cid w16 w16cex w16sdtdh wp14">
-  <w:abstractNum w:abstractNumId="0" w15:restartNumberingAfterBreak="0">
+<w:numbering xmlns:ve="http://schemas.openxmlformats.org/markup-compatibility/2006" xmlns:o="urn:schemas-microsoft-com:office:office" xmlns:r="http://schemas.openxmlformats.org/officeDocument/2006/relationships" xmlns:m="http://schemas.openxmlformats.org/officeDocument/2006/math" xmlns:v="urn:schemas-microsoft-com:vml" xmlns:wp="http://schemas.openxmlformats.org/drawingml/2006/wordprocessingDrawing" xmlns:w10="urn:schemas-microsoft-com:office:word" xmlns:w="http://schemas.openxmlformats.org/wordprocessingml/2006/main" xmlns:wne="http://schemas.microsoft.com/office/word/2006/wordml">
+  <w:abstractNum w:abstractNumId="0">
     <w:nsid w:val="1A8815DF"/>
     <w:multiLevelType w:val="hybridMultilevel"/>
     <w:tmpl w:val="73282100"/>
@@ -585,14 +555,14 @@
       </w:rPr>
     </w:lvl>
   </w:abstractNum>
-  <w:num w:numId="1" w16cid:durableId="1275601708">
+  <w:num w:numId="1">
     <w:abstractNumId w:val="0"/>
   </w:num>
 </w:numbering>
 </file>
 
 <file path=word/styles.xml><?xml version="1.0" encoding="utf-8"?>
-<w:styles xmlns:mc="http://schemas.openxmlformats.org/markup-compatibility/2006" xmlns:r="http://schemas.openxmlformats.org/officeDocument/2006/relationships" xmlns:w="http://schemas.openxmlformats.org/wordprocessingml/2006/main" xmlns:w14="http://schemas.microsoft.com/office/word/2010/wordml" xmlns:w15="http://schemas.microsoft.com/office/word/2012/wordml" xmlns:w16cex="http://schemas.microsoft.com/office/word/2018/wordml/cex" xmlns:w16cid="http://schemas.microsoft.com/office/word/2016/wordml/cid" xmlns:w16="http://schemas.microsoft.com/office/word/2018/wordml" xmlns:w16sdtdh="http://schemas.microsoft.com/office/word/2020/wordml/sdtdatahash" xmlns:w16se="http://schemas.microsoft.com/office/word/2015/wordml/symex" mc:Ignorable="w14 w15 w16se w16cid w16 w16cex w16sdtdh">
+<w:styles xmlns:r="http://schemas.openxmlformats.org/officeDocument/2006/relationships" xmlns:w="http://schemas.openxmlformats.org/wordprocessingml/2006/main">
   <w:docDefaults>
     <w:rPrDefault>
       <w:rPr>
@@ -601,7 +571,6 @@
         <w:sz w:val="22"/>
         <w:szCs w:val="22"/>
         <w:lang w:val="en-US" w:eastAsia="en-US" w:bidi="ar-SA"/>
-        <w14:ligatures w14:val="standardContextual"/>
       </w:rPr>
     </w:rPrDefault>
     <w:pPrDefault>
@@ -610,387 +579,149 @@
       </w:pPr>
     </w:pPrDefault>
   </w:docDefaults>
-  <w:latentStyles w:defLockedState="0" w:defUIPriority="99" w:defSemiHidden="0" w:defUnhideWhenUsed="0" w:defQFormat="0" w:count="376">
-    <w:lsdException w:name="Normal" w:uiPriority="0" w:qFormat="1"/>
-    <w:lsdException w:name="heading 1" w:uiPriority="9" w:qFormat="1"/>
-    <w:lsdException w:name="heading 2" w:semiHidden="1" w:uiPriority="9" w:unhideWhenUsed="1" w:qFormat="1"/>
-    <w:lsdException w:name="heading 3" w:semiHidden="1" w:uiPriority="9" w:unhideWhenUsed="1" w:qFormat="1"/>
-    <w:lsdException w:name="heading 4" w:semiHidden="1" w:uiPriority="9" w:unhideWhenUsed="1" w:qFormat="1"/>
-    <w:lsdException w:name="heading 5" w:semiHidden="1" w:uiPriority="9" w:unhideWhenUsed="1" w:qFormat="1"/>
-    <w:lsdException w:name="heading 6" w:semiHidden="1" w:uiPriority="9" w:unhideWhenUsed="1" w:qFormat="1"/>
-    <w:lsdException w:name="heading 7" w:semiHidden="1" w:uiPriority="9" w:unhideWhenUsed="1" w:qFormat="1"/>
-    <w:lsdException w:name="heading 8" w:semiHidden="1" w:uiPriority="9" w:unhideWhenUsed="1" w:qFormat="1"/>
-    <w:lsdException w:name="heading 9" w:semiHidden="1" w:uiPriority="9" w:unhideWhenUsed="1" w:qFormat="1"/>
-    <w:lsdException w:name="index 1" w:semiHidden="1" w:unhideWhenUsed="1"/>
-    <w:lsdException w:name="index 2" w:semiHidden="1" w:unhideWhenUsed="1"/>
-    <w:lsdException w:name="index 3" w:semiHidden="1" w:unhideWhenUsed="1"/>
-    <w:lsdException w:name="index 4" w:semiHidden="1" w:unhideWhenUsed="1"/>
-    <w:lsdException w:name="index 5" w:semiHidden="1" w:unhideWhenUsed="1"/>
-    <w:lsdException w:name="index 6" w:semiHidden="1" w:unhideWhenUsed="1"/>
-    <w:lsdException w:name="index 7" w:semiHidden="1" w:unhideWhenUsed="1"/>
-    <w:lsdException w:name="index 8" w:semiHidden="1" w:unhideWhenUsed="1"/>
-    <w:lsdException w:name="index 9" w:semiHidden="1" w:unhideWhenUsed="1"/>
-    <w:lsdException w:name="toc 1" w:semiHidden="1" w:uiPriority="39" w:unhideWhenUsed="1"/>
-    <w:lsdException w:name="toc 2" w:semiHidden="1" w:uiPriority="39" w:unhideWhenUsed="1"/>
-    <w:lsdException w:name="toc 3" w:semiHidden="1" w:uiPriority="39" w:unhideWhenUsed="1"/>
-    <w:lsdException w:name="toc 4" w:semiHidden="1" w:uiPriority="39" w:unhideWhenUsed="1"/>
-    <w:lsdException w:name="toc 5" w:semiHidden="1" w:uiPriority="39" w:unhideWhenUsed="1"/>
-    <w:lsdException w:name="toc 6" w:semiHidden="1" w:uiPriority="39" w:unhideWhenUsed="1"/>
-    <w:lsdException w:name="toc 7" w:semiHidden="1" w:uiPriority="39" w:unhideWhenUsed="1"/>
-    <w:lsdException w:name="toc 8" w:semiHidden="1" w:uiPriority="39" w:unhideWhenUsed="1"/>
-    <w:lsdException w:name="toc 9" w:semiHidden="1" w:uiPriority="39" w:unhideWhenUsed="1"/>
-    <w:lsdException w:name="Normal Indent" w:semiHidden="1" w:unhideWhenUsed="1"/>
-    <w:lsdException w:name="footnote text" w:semiHidden="1" w:unhideWhenUsed="1"/>
-    <w:lsdException w:name="annotation text" w:semiHidden="1" w:unhideWhenUsed="1"/>
-    <w:lsdException w:name="header" w:semiHidden="1" w:unhideWhenUsed="1"/>
-    <w:lsdException w:name="footer" w:semiHidden="1" w:unhideWhenUsed="1"/>
-    <w:lsdException w:name="index heading" w:semiHidden="1" w:unhideWhenUsed="1"/>
-    <w:lsdException w:name="caption" w:semiHidden="1" w:uiPriority="35" w:unhideWhenUsed="1" w:qFormat="1"/>
-    <w:lsdException w:name="table of figures" w:semiHidden="1" w:unhideWhenUsed="1"/>
-    <w:lsdException w:name="envelope address" w:semiHidden="1" w:unhideWhenUsed="1"/>
-    <w:lsdException w:name="envelope return" w:semiHidden="1" w:unhideWhenUsed="1"/>
-    <w:lsdException w:name="footnote reference" w:semiHidden="1" w:unhideWhenUsed="1"/>
-    <w:lsdException w:name="annotation reference" w:semiHidden="1" w:unhideWhenUsed="1"/>
-    <w:lsdException w:name="line number" w:semiHidden="1" w:unhideWhenUsed="1"/>
-    <w:lsdException w:name="page number" w:semiHidden="1" w:unhideWhenUsed="1"/>
-    <w:lsdException w:name="endnote reference" w:semiHidden="1" w:unhideWhenUsed="1"/>
-    <w:lsdException w:name="endnote text" w:semiHidden="1" w:unhideWhenUsed="1"/>
-    <w:lsdException w:name="table of authorities" w:semiHidden="1" w:unhideWhenUsed="1"/>
-    <w:lsdException w:name="macro" w:semiHidden="1" w:unhideWhenUsed="1"/>
-    <w:lsdException w:name="toa heading" w:semiHidden="1" w:unhideWhenUsed="1"/>
-    <w:lsdException w:name="List" w:semiHidden="1" w:unhideWhenUsed="1"/>
-    <w:lsdException w:name="List Bullet" w:semiHidden="1" w:unhideWhenUsed="1"/>
-    <w:lsdException w:name="List Number" w:semiHidden="1" w:unhideWhenUsed="1"/>
-    <w:lsdException w:name="List 2" w:semiHidden="1" w:unhideWhenUsed="1"/>
-    <w:lsdException w:name="List 3" w:semiHidden="1" w:unhideWhenUsed="1"/>
-    <w:lsdException w:name="List 4" w:semiHidden="1" w:unhideWhenUsed="1"/>
-    <w:lsdException w:name="List 5" w:semiHidden="1" w:unhideWhenUsed="1"/>
-    <w:lsdException w:name="List Bullet 2" w:semiHidden="1" w:unhideWhenUsed="1"/>
-    <w:lsdException w:name="List Bullet 3" w:semiHidden="1" w:unhideWhenUsed="1"/>
-    <w:lsdException w:name="List Bullet 4" w:semiHidden="1" w:unhideWhenUsed="1"/>
-    <w:lsdException w:name="List Bullet 5" w:semiHidden="1" w:unhideWhenUsed="1"/>
-    <w:lsdException w:name="List Number 2" w:semiHidden="1" w:unhideWhenUsed="1"/>
-    <w:lsdException w:name="List Number 3" w:semiHidden="1" w:unhideWhenUsed="1"/>
-    <w:lsdException w:name="List Number 4" w:semiHidden="1" w:unhideWhenUsed="1"/>
-    <w:lsdException w:name="List Number 5" w:semiHidden="1" w:unhideWhenUsed="1"/>
-    <w:lsdException w:name="Title" w:uiPriority="10" w:qFormat="1"/>
-    <w:lsdException w:name="Closing" w:semiHidden="1" w:unhideWhenUsed="1"/>
-    <w:lsdException w:name="Signature" w:semiHidden="1" w:unhideWhenUsed="1"/>
-    <w:lsdException w:name="Default Paragraph Font" w:semiHidden="1" w:uiPriority="1" w:unhideWhenUsed="1"/>
-    <w:lsdException w:name="Body Text" w:semiHidden="1" w:unhideWhenUsed="1"/>
-    <w:lsdException w:name="Body Text Indent" w:semiHidden="1" w:unhideWhenUsed="1"/>
-    <w:lsdException w:name="List Continue" w:semiHidden="1" w:unhideWhenUsed="1"/>
-    <w:lsdException w:name="List Continue 2" w:semiHidden="1" w:unhideWhenUsed="1"/>
-    <w:lsdException w:name="List Continue 3" w:semiHidden="1" w:unhideWhenUsed="1"/>
-    <w:lsdException w:name="List Continue 4" w:semiHidden="1" w:unhideWhenUsed="1"/>
-    <w:lsdException w:name="List Continue 5" w:semiHidden="1" w:unhideWhenUsed="1"/>
-    <w:lsdException w:name="Message Header" w:semiHidden="1" w:unhideWhenUsed="1"/>
-    <w:lsdException w:name="Subtitle" w:uiPriority="11" w:qFormat="1"/>
-    <w:lsdException w:name="Salutation" w:semiHidden="1" w:unhideWhenUsed="1"/>
-    <w:lsdException w:name="Date" w:semiHidden="1" w:unhideWhenUsed="1"/>
-    <w:lsdException w:name="Body Text First Indent" w:semiHidden="1" w:unhideWhenUsed="1"/>
-    <w:lsdException w:name="Body Text First Indent 2" w:semiHidden="1" w:unhideWhenUsed="1"/>
-    <w:lsdException w:name="Note Heading" w:semiHidden="1" w:unhideWhenUsed="1"/>
-    <w:lsdException w:name="Body Text 2" w:semiHidden="1" w:unhideWhenUsed="1"/>
-    <w:lsdException w:name="Body Text 3" w:semiHidden="1" w:unhideWhenUsed="1"/>
-    <w:lsdException w:name="Body Text Indent 2" w:semiHidden="1" w:unhideWhenUsed="1"/>
-    <w:lsdException w:name="Body Text Indent 3" w:semiHidden="1" w:unhideWhenUsed="1"/>
-    <w:lsdException w:name="Block Text" w:semiHidden="1" w:unhideWhenUsed="1"/>
-    <w:lsdException w:name="Hyperlink" w:semiHidden="1" w:unhideWhenUsed="1"/>
-    <w:lsdException w:name="FollowedHyperlink" w:semiHidden="1" w:unhideWhenUsed="1"/>
-    <w:lsdException w:name="Strong" w:uiPriority="22" w:qFormat="1"/>
-    <w:lsdException w:name="Emphasis" w:uiPriority="20" w:qFormat="1"/>
-    <w:lsdException w:name="Document Map" w:semiHidden="1" w:unhideWhenUsed="1"/>
-    <w:lsdException w:name="Plain Text" w:semiHidden="1" w:unhideWhenUsed="1"/>
-    <w:lsdException w:name="E-mail Signature" w:semiHidden="1" w:unhideWhenUsed="1"/>
-    <w:lsdException w:name="HTML Top of Form" w:semiHidden="1" w:unhideWhenUsed="1"/>
-    <w:lsdException w:name="HTML Bottom of Form" w:semiHidden="1" w:unhideWhenUsed="1"/>
-    <w:lsdException w:name="Normal (Web)" w:semiHidden="1" w:unhideWhenUsed="1"/>
-    <w:lsdException w:name="HTML Acronym" w:semiHidden="1" w:unhideWhenUsed="1"/>
-    <w:lsdException w:name="HTML Address" w:semiHidden="1" w:unhideWhenUsed="1"/>
-    <w:lsdException w:name="HTML Cite" w:semiHidden="1" w:unhideWhenUsed="1"/>
-    <w:lsdException w:name="HTML Code" w:semiHidden="1" w:unhideWhenUsed="1"/>
-    <w:lsdException w:name="HTML Definition" w:semiHidden="1" w:unhideWhenUsed="1"/>
-    <w:lsdException w:name="HTML Keyboard" w:semiHidden="1" w:unhideWhenUsed="1"/>
-    <w:lsdException w:name="HTML Preformatted" w:semiHidden="1" w:unhideWhenUsed="1"/>
-    <w:lsdException w:name="HTML Sample" w:semiHidden="1" w:unhideWhenUsed="1"/>
-    <w:lsdException w:name="HTML Typewriter" w:semiHidden="1" w:unhideWhenUsed="1"/>
-    <w:lsdException w:name="HTML Variable" w:semiHidden="1" w:unhideWhenUsed="1"/>
-    <w:lsdException w:name="Normal Table" w:semiHidden="1" w:unhideWhenUsed="1"/>
-    <w:lsdException w:name="annotation subject" w:semiHidden="1" w:unhideWhenUsed="1"/>
-    <w:lsdException w:name="No List" w:semiHidden="1" w:unhideWhenUsed="1"/>
-    <w:lsdException w:name="Outline List 1" w:semiHidden="1" w:unhideWhenUsed="1"/>
-    <w:lsdException w:name="Outline List 2" w:semiHidden="1" w:unhideWhenUsed="1"/>
-    <w:lsdException w:name="Outline List 3" w:semiHidden="1" w:unhideWhenUsed="1"/>
-    <w:lsdException w:name="Table Simple 1" w:semiHidden="1" w:unhideWhenUsed="1"/>
-    <w:lsdException w:name="Table Simple 2" w:semiHidden="1" w:unhideWhenUsed="1"/>
-    <w:lsdException w:name="Table Simple 3" w:semiHidden="1" w:unhideWhenUsed="1"/>
-    <w:lsdException w:name="Table Classic 1" w:semiHidden="1" w:unhideWhenUsed="1"/>
-    <w:lsdException w:name="Table Classic 2" w:semiHidden="1" w:unhideWhenUsed="1"/>
-    <w:lsdException w:name="Table Classic 3" w:semiHidden="1" w:unhideWhenUsed="1"/>
-    <w:lsdException w:name="Table Classic 4" w:semiHidden="1" w:unhideWhenUsed="1"/>
-    <w:lsdException w:name="Table Colorful 1" w:semiHidden="1" w:unhideWhenUsed="1"/>
-    <w:lsdException w:name="Table Colorful 2" w:semiHidden="1" w:unhideWhenUsed="1"/>
-    <w:lsdException w:name="Table Colorful 3" w:semiHidden="1" w:unhideWhenUsed="1"/>
-    <w:lsdException w:name="Table Columns 1" w:semiHidden="1" w:unhideWhenUsed="1"/>
-    <w:lsdException w:name="Table Columns 2" w:semiHidden="1" w:unhideWhenUsed="1"/>
-    <w:lsdException w:name="Table Columns 3" w:semiHidden="1" w:unhideWhenUsed="1"/>
-    <w:lsdException w:name="Table Columns 4" w:semiHidden="1" w:unhideWhenUsed="1"/>
-    <w:lsdException w:name="Table Columns 5" w:semiHidden="1" w:unhideWhenUsed="1"/>
-    <w:lsdException w:name="Table Grid 1" w:semiHidden="1" w:unhideWhenUsed="1"/>
-    <w:lsdException w:name="Table Grid 2" w:semiHidden="1" w:unhideWhenUsed="1"/>
-    <w:lsdException w:name="Table Grid 3" w:semiHidden="1" w:unhideWhenUsed="1"/>
-    <w:lsdException w:name="Table Grid 4" w:semiHidden="1" w:unhideWhenUsed="1"/>
-    <w:lsdException w:name="Table Grid 5" w:semiHidden="1" w:unhideWhenUsed="1"/>
-    <w:lsdException w:name="Table Grid 6" w:semiHidden="1" w:unhideWhenUsed="1"/>
-    <w:lsdException w:name="Table Grid 7" w:semiHidden="1" w:unhideWhenUsed="1"/>
-    <w:lsdException w:name="Table Grid 8" w:semiHidden="1" w:unhideWhenUsed="1"/>
-    <w:lsdException w:name="Table List 1" w:semiHidden="1" w:unhideWhenUsed="1"/>
-    <w:lsdException w:name="Table List 2" w:semiHidden="1" w:unhideWhenUsed="1"/>
-    <w:lsdException w:name="Table List 3" w:semiHidden="1" w:unhideWhenUsed="1"/>
-    <w:lsdException w:name="Table List 4" w:semiHidden="1" w:unhideWhenUsed="1"/>
-    <w:lsdException w:name="Table List 5" w:semiHidden="1" w:unhideWhenUsed="1"/>
-    <w:lsdException w:name="Table List 6" w:semiHidden="1" w:unhideWhenUsed="1"/>
-    <w:lsdException w:name="Table List 7" w:semiHidden="1" w:unhideWhenUsed="1"/>
-    <w:lsdException w:name="Table List 8" w:semiHidden="1" w:unhideWhenUsed="1"/>
-    <w:lsdException w:name="Table 3D effects 1" w:semiHidden="1" w:unhideWhenUsed="1"/>
-    <w:lsdException w:name="Table 3D effects 2" w:semiHidden="1" w:unhideWhenUsed="1"/>
-    <w:lsdException w:name="Table 3D effects 3" w:semiHidden="1" w:unhideWhenUsed="1"/>
-    <w:lsdException w:name="Table Contemporary" w:semiHidden="1" w:unhideWhenUsed="1"/>
-    <w:lsdException w:name="Table Elegant" w:semiHidden="1" w:unhideWhenUsed="1"/>
-    <w:lsdException w:name="Table Professional" w:semiHidden="1" w:unhideWhenUsed="1"/>
-    <w:lsdException w:name="Table Subtle 1" w:semiHidden="1" w:unhideWhenUsed="1"/>
-    <w:lsdException w:name="Table Subtle 2" w:semiHidden="1" w:unhideWhenUsed="1"/>
-    <w:lsdException w:name="Table Web 1" w:semiHidden="1" w:unhideWhenUsed="1"/>
-    <w:lsdException w:name="Table Web 2" w:semiHidden="1" w:unhideWhenUsed="1"/>
-    <w:lsdException w:name="Table Web 3" w:semiHidden="1" w:unhideWhenUsed="1"/>
-    <w:lsdException w:name="Balloon Text" w:semiHidden="1" w:unhideWhenUsed="1"/>
-    <w:lsdException w:name="Table Grid" w:uiPriority="39"/>
-    <w:lsdException w:name="Table Theme" w:semiHidden="1" w:unhideWhenUsed="1"/>
-    <w:lsdException w:name="Placeholder Text" w:semiHidden="1"/>
-    <w:lsdException w:name="No Spacing" w:uiPriority="1" w:qFormat="1"/>
-    <w:lsdException w:name="Light Shading" w:uiPriority="60"/>
-    <w:lsdException w:name="Light List" w:uiPriority="61"/>
-    <w:lsdException w:name="Light Grid" w:uiPriority="62"/>
-    <w:lsdException w:name="Medium Shading 1" w:uiPriority="63"/>
-    <w:lsdException w:name="Medium Shading 2" w:uiPriority="64"/>
-    <w:lsdException w:name="Medium List 1" w:uiPriority="65"/>
-    <w:lsdException w:name="Medium List 2" w:uiPriority="66"/>
-    <w:lsdException w:name="Medium Grid 1" w:uiPriority="67"/>
-    <w:lsdException w:name="Medium Grid 2" w:uiPriority="68"/>
-    <w:lsdException w:name="Medium Grid 3" w:uiPriority="69"/>
-    <w:lsdException w:name="Dark List" w:uiPriority="70"/>
-    <w:lsdException w:name="Colorful Shading" w:uiPriority="71"/>
-    <w:lsdException w:name="Colorful List" w:uiPriority="72"/>
-    <w:lsdException w:name="Colorful Grid" w:uiPriority="73"/>
-    <w:lsdException w:name="Light Shading Accent 1" w:uiPriority="60"/>
-    <w:lsdException w:name="Light List Accent 1" w:uiPriority="61"/>
-    <w:lsdException w:name="Light Grid Accent 1" w:uiPriority="62"/>
-    <w:lsdException w:name="Medium Shading 1 Accent 1" w:uiPriority="63"/>
-    <w:lsdException w:name="Medium Shading 2 Accent 1" w:uiPriority="64"/>
-    <w:lsdException w:name="Medium List 1 Accent 1" w:uiPriority="65"/>
-    <w:lsdException w:name="Revision" w:semiHidden="1"/>
-    <w:lsdException w:name="List Paragraph" w:uiPriority="34" w:qFormat="1"/>
-    <w:lsdException w:name="Quote" w:uiPriority="29" w:qFormat="1"/>
-    <w:lsdException w:name="Intense Quote" w:uiPriority="30" w:qFormat="1"/>
-    <w:lsdException w:name="Medium List 2 Accent 1" w:uiPriority="66"/>
-    <w:lsdException w:name="Medium Grid 1 Accent 1" w:uiPriority="67"/>
-    <w:lsdException w:name="Medium Grid 2 Accent 1" w:uiPriority="68"/>
-    <w:lsdException w:name="Medium Grid 3 Accent 1" w:uiPriority="69"/>
-    <w:lsdException w:name="Dark List Accent 1" w:uiPriority="70"/>
-    <w:lsdException w:name="Colorful Shading Accent 1" w:uiPriority="71"/>
-    <w:lsdException w:name="Colorful List Accent 1" w:uiPriority="72"/>
-    <w:lsdException w:name="Colorful Grid Accent 1" w:uiPriority="73"/>
-    <w:lsdException w:name="Light Shading Accent 2" w:uiPriority="60"/>
-    <w:lsdException w:name="Light List Accent 2" w:uiPriority="61"/>
-    <w:lsdException w:name="Light Grid Accent 2" w:uiPriority="62"/>
-    <w:lsdException w:name="Medium Shading 1 Accent 2" w:uiPriority="63"/>
-    <w:lsdException w:name="Medium Shading 2 Accent 2" w:uiPriority="64"/>
-    <w:lsdException w:name="Medium List 1 Accent 2" w:uiPriority="65"/>
-    <w:lsdException w:name="Medium List 2 Accent 2" w:uiPriority="66"/>
-    <w:lsdException w:name="Medium Grid 1 Accent 2" w:uiPriority="67"/>
-    <w:lsdException w:name="Medium Grid 2 Accent 2" w:uiPriority="68"/>
-    <w:lsdException w:name="Medium Grid 3 Accent 2" w:uiPriority="69"/>
-    <w:lsdException w:name="Dark List Accent 2" w:uiPriority="70"/>
-    <w:lsdException w:name="Colorful Shading Accent 2" w:uiPriority="71"/>
-    <w:lsdException w:name="Colorful List Accent 2" w:uiPriority="72"/>
-    <w:lsdException w:name="Colorful Grid Accent 2" w:uiPriority="73"/>
-    <w:lsdException w:name="Light Shading Accent 3" w:uiPriority="60"/>
-    <w:lsdException w:name="Light List Accent 3" w:uiPriority="61"/>
-    <w:lsdException w:name="Light Grid Accent 3" w:uiPriority="62"/>
-    <w:lsdException w:name="Medium Shading 1 Accent 3" w:uiPriority="63"/>
-    <w:lsdException w:name="Medium Shading 2 Accent 3" w:uiPriority="64"/>
-    <w:lsdException w:name="Medium List 1 Accent 3" w:uiPriority="65"/>
-    <w:lsdException w:name="Medium List 2 Accent 3" w:uiPriority="66"/>
-    <w:lsdException w:name="Medium Grid 1 Accent 3" w:uiPriority="67"/>
-    <w:lsdException w:name="Medium Grid 2 Accent 3" w:uiPriority="68"/>
-    <w:lsdException w:name="Medium Grid 3 Accent 3" w:uiPriority="69"/>
-    <w:lsdException w:name="Dark List Accent 3" w:uiPriority="70"/>
-    <w:lsdException w:name="Colorful Shading Accent 3" w:uiPriority="71"/>
-    <w:lsdException w:name="Colorful List Accent 3" w:uiPriority="72"/>
-    <w:lsdException w:name="Colorful Grid Accent 3" w:uiPriority="73"/>
-    <w:lsdException w:name="Light Shading Accent 4" w:uiPriority="60"/>
-    <w:lsdException w:name="Light List Accent 4" w:uiPriority="61"/>
-    <w:lsdException w:name="Light Grid Accent 4" w:uiPriority="62"/>
-    <w:lsdException w:name="Medium Shading 1 Accent 4" w:uiPriority="63"/>
-    <w:lsdException w:name="Medium Shading 2 Accent 4" w:uiPriority="64"/>
-    <w:lsdException w:name="Medium List 1 Accent 4" w:uiPriority="65"/>
-    <w:lsdException w:name="Medium List 2 Accent 4" w:uiPriority="66"/>
-    <w:lsdException w:name="Medium Grid 1 Accent 4" w:uiPriority="67"/>
-    <w:lsdException w:name="Medium Grid 2 Accent 4" w:uiPriority="68"/>
-    <w:lsdException w:name="Medium Grid 3 Accent 4" w:uiPriority="69"/>
-    <w:lsdException w:name="Dark List Accent 4" w:uiPriority="70"/>
-    <w:lsdException w:name="Colorful Shading Accent 4" w:uiPriority="71"/>
-    <w:lsdException w:name="Colorful List Accent 4" w:uiPriority="72"/>
-    <w:lsdException w:name="Colorful Grid Accent 4" w:uiPriority="73"/>
-    <w:lsdException w:name="Light Shading Accent 5" w:uiPriority="60"/>
-    <w:lsdException w:name="Light List Accent 5" w:uiPriority="61"/>
-    <w:lsdException w:name="Light Grid Accent 5" w:uiPriority="62"/>
-    <w:lsdException w:name="Medium Shading 1 Accent 5" w:uiPriority="63"/>
-    <w:lsdException w:name="Medium Shading 2 Accent 5" w:uiPriority="64"/>
-    <w:lsdException w:name="Medium List 1 Accent 5" w:uiPriority="65"/>
-    <w:lsdException w:name="Medium List 2 Accent 5" w:uiPriority="66"/>
-    <w:lsdException w:name="Medium Grid 1 Accent 5" w:uiPriority="67"/>
-    <w:lsdException w:name="Medium Grid 2 Accent 5" w:uiPriority="68"/>
-    <w:lsdException w:name="Medium Grid 3 Accent 5" w:uiPriority="69"/>
-    <w:lsdException w:name="Dark List Accent 5" w:uiPriority="70"/>
-    <w:lsdException w:name="Colorful Shading Accent 5" w:uiPriority="71"/>
-    <w:lsdException w:name="Colorful List Accent 5" w:uiPriority="72"/>
-    <w:lsdException w:name="Colorful Grid Accent 5" w:uiPriority="73"/>
-    <w:lsdException w:name="Light Shading Accent 6" w:uiPriority="60"/>
-    <w:lsdException w:name="Light List Accent 6" w:uiPriority="61"/>
-    <w:lsdException w:name="Light Grid Accent 6" w:uiPriority="62"/>
-    <w:lsdException w:name="Medium Shading 1 Accent 6" w:uiPriority="63"/>
-    <w:lsdException w:name="Medium Shading 2 Accent 6" w:uiPriority="64"/>
-    <w:lsdException w:name="Medium List 1 Accent 6" w:uiPriority="65"/>
-    <w:lsdException w:name="Medium List 2 Accent 6" w:uiPriority="66"/>
-    <w:lsdException w:name="Medium Grid 1 Accent 6" w:uiPriority="67"/>
-    <w:lsdException w:name="Medium Grid 2 Accent 6" w:uiPriority="68"/>
-    <w:lsdException w:name="Medium Grid 3 Accent 6" w:uiPriority="69"/>
-    <w:lsdException w:name="Dark List Accent 6" w:uiPriority="70"/>
-    <w:lsdException w:name="Colorful Shading Accent 6" w:uiPriority="71"/>
-    <w:lsdException w:name="Colorful List Accent 6" w:uiPriority="72"/>
-    <w:lsdException w:name="Colorful Grid Accent 6" w:uiPriority="73"/>
-    <w:lsdException w:name="Subtle Emphasis" w:uiPriority="19" w:qFormat="1"/>
-    <w:lsdException w:name="Intense Emphasis" w:uiPriority="21" w:qFormat="1"/>
-    <w:lsdException w:name="Subtle Reference" w:uiPriority="31" w:qFormat="1"/>
-    <w:lsdException w:name="Intense Reference" w:uiPriority="32" w:qFormat="1"/>
-    <w:lsdException w:name="Book Title" w:uiPriority="33" w:qFormat="1"/>
-    <w:lsdException w:name="Bibliography" w:semiHidden="1" w:uiPriority="37" w:unhideWhenUsed="1"/>
-    <w:lsdException w:name="TOC Heading" w:semiHidden="1" w:uiPriority="39" w:unhideWhenUsed="1" w:qFormat="1"/>
-    <w:lsdException w:name="Plain Table 1" w:uiPriority="41"/>
-    <w:lsdException w:name="Plain Table 2" w:uiPriority="42"/>
-    <w:lsdException w:name="Plain Table 3" w:uiPriority="43"/>
-    <w:lsdException w:name="Plain Table 4" w:uiPriority="44"/>
-    <w:lsdException w:name="Plain Table 5" w:uiPriority="45"/>
-    <w:lsdException w:name="Grid Table Light" w:uiPriority="40"/>
-    <w:lsdException w:name="Grid Table 1 Light" w:uiPriority="46"/>
-    <w:lsdException w:name="Grid Table 2" w:uiPriority="47"/>
-    <w:lsdException w:name="Grid Table 3" w:uiPriority="48"/>
-    <w:lsdException w:name="Grid Table 4" w:uiPriority="49"/>
-    <w:lsdException w:name="Grid Table 5 Dark" w:uiPriority="50"/>
-    <w:lsdException w:name="Grid Table 6 Colorful" w:uiPriority="51"/>
-    <w:lsdException w:name="Grid Table 7 Colorful" w:uiPriority="52"/>
-    <w:lsdException w:name="Grid Table 1 Light Accent 1" w:uiPriority="46"/>
-    <w:lsdException w:name="Grid Table 2 Accent 1" w:uiPriority="47"/>
-    <w:lsdException w:name="Grid Table 3 Accent 1" w:uiPriority="48"/>
-    <w:lsdException w:name="Grid Table 4 Accent 1" w:uiPriority="49"/>
-    <w:lsdException w:name="Grid Table 5 Dark Accent 1" w:uiPriority="50"/>
-    <w:lsdException w:name="Grid Table 6 Colorful Accent 1" w:uiPriority="51"/>
-    <w:lsdException w:name="Grid Table 7 Colorful Accent 1" w:uiPriority="52"/>
-    <w:lsdException w:name="Grid Table 1 Light Accent 2" w:uiPriority="46"/>
-    <w:lsdException w:name="Grid Table 2 Accent 2" w:uiPriority="47"/>
-    <w:lsdException w:name="Grid Table 3 Accent 2" w:uiPriority="48"/>
-    <w:lsdException w:name="Grid Table 4 Accent 2" w:uiPriority="49"/>
-    <w:lsdException w:name="Grid Table 5 Dark Accent 2" w:uiPriority="50"/>
-    <w:lsdException w:name="Grid Table 6 Colorful Accent 2" w:uiPriority="51"/>
-    <w:lsdException w:name="Grid Table 7 Colorful Accent 2" w:uiPriority="52"/>
-    <w:lsdException w:name="Grid Table 1 Light Accent 3" w:uiPriority="46"/>
-    <w:lsdException w:name="Grid Table 2 Accent 3" w:uiPriority="47"/>
-    <w:lsdException w:name="Grid Table 3 Accent 3" w:uiPriority="48"/>
-    <w:lsdException w:name="Grid Table 4 Accent 3" w:uiPriority="49"/>
-    <w:lsdException w:name="Grid Table 5 Dark Accent 3" w:uiPriority="50"/>
-    <w:lsdException w:name="Grid Table 6 Colorful Accent 3" w:uiPriority="51"/>
-    <w:lsdException w:name="Grid Table 7 Colorful Accent 3" w:uiPriority="52"/>
-    <w:lsdException w:name="Grid Table 1 Light Accent 4" w:uiPriority="46"/>
-    <w:lsdException w:name="Grid Table 2 Accent 4" w:uiPriority="47"/>
-    <w:lsdException w:name="Grid Table 3 Accent 4" w:uiPriority="48"/>
-    <w:lsdException w:name="Grid Table 4 Accent 4" w:uiPriority="49"/>
-    <w:lsdException w:name="Grid Table 5 Dark Accent 4" w:uiPriority="50"/>
-    <w:lsdException w:name="Grid Table 6 Colorful Accent 4" w:uiPriority="51"/>
-    <w:lsdException w:name="Grid Table 7 Colorful Accent 4" w:uiPriority="52"/>
-    <w:lsdException w:name="Grid Table 1 Light Accent 5" w:uiPriority="46"/>
-    <w:lsdException w:name="Grid Table 2 Accent 5" w:uiPriority="47"/>
-    <w:lsdException w:name="Grid Table 3 Accent 5" w:uiPriority="48"/>
-    <w:lsdException w:name="Grid Table 4 Accent 5" w:uiPriority="49"/>
-    <w:lsdException w:name="Grid Table 5 Dark Accent 5" w:uiPriority="50"/>
-    <w:lsdException w:name="Grid Table 6 Colorful Accent 5" w:uiPriority="51"/>
-    <w:lsdException w:name="Grid Table 7 Colorful Accent 5" w:uiPriority="52"/>
-    <w:lsdException w:name="Grid Table 1 Light Accent 6" w:uiPriority="46"/>
-    <w:lsdException w:name="Grid Table 2 Accent 6" w:uiPriority="47"/>
-    <w:lsdException w:name="Grid Table 3 Accent 6" w:uiPriority="48"/>
-    <w:lsdException w:name="Grid Table 4 Accent 6" w:uiPriority="49"/>
-    <w:lsdException w:name="Grid Table 5 Dark Accent 6" w:uiPriority="50"/>
-    <w:lsdException w:name="Grid Table 6 Colorful Accent 6" w:uiPriority="51"/>
-    <w:lsdException w:name="Grid Table 7 Colorful Accent 6" w:uiPriority="52"/>
-    <w:lsdException w:name="List Table 1 Light" w:uiPriority="46"/>
-    <w:lsdException w:name="List Table 2" w:uiPriority="47"/>
-    <w:lsdException w:name="List Table 3" w:uiPriority="48"/>
-    <w:lsdException w:name="List Table 4" w:uiPriority="49"/>
-    <w:lsdException w:name="List Table 5 Dark" w:uiPriority="50"/>
-    <w:lsdException w:name="List Table 6 Colorful" w:uiPriority="51"/>
-    <w:lsdException w:name="List Table 7 Colorful" w:uiPriority="52"/>
-    <w:lsdException w:name="List Table 1 Light Accent 1" w:uiPriority="46"/>
-    <w:lsdException w:name="List Table 2 Accent 1" w:uiPriority="47"/>
-    <w:lsdException w:name="List Table 3 Accent 1" w:uiPriority="48"/>
-    <w:lsdException w:name="List Table 4 Accent 1" w:uiPriority="49"/>
-    <w:lsdException w:name="List Table 5 Dark Accent 1" w:uiPriority="50"/>
-    <w:lsdException w:name="List Table 6 Colorful Accent 1" w:uiPriority="51"/>
-    <w:lsdException w:name="List Table 7 Colorful Accent 1" w:uiPriority="52"/>
-    <w:lsdException w:name="List Table 1 Light Accent 2" w:uiPriority="46"/>
-    <w:lsdException w:name="List Table 2 Accent 2" w:uiPriority="47"/>
-    <w:lsdException w:name="List Table 3 Accent 2" w:uiPriority="48"/>
-    <w:lsdException w:name="List Table 4 Accent 2" w:uiPriority="49"/>
-    <w:lsdException w:name="List Table 5 Dark Accent 2" w:uiPriority="50"/>
-    <w:lsdException w:name="List Table 6 Colorful Accent 2" w:uiPriority="51"/>
-    <w:lsdException w:name="List Table 7 Colorful Accent 2" w:uiPriority="52"/>
-    <w:lsdException w:name="List Table 1 Light Accent 3" w:uiPriority="46"/>
-    <w:lsdException w:name="List Table 2 Accent 3" w:uiPriority="47"/>
-    <w:lsdException w:name="List Table 3 Accent 3" w:uiPriority="48"/>
-    <w:lsdException w:name="List Table 4 Accent 3" w:uiPriority="49"/>
-    <w:lsdException w:name="List Table 5 Dark Accent 3" w:uiPriority="50"/>
-    <w:lsdException w:name="List Table 6 Colorful Accent 3" w:uiPriority="51"/>
-    <w:lsdException w:name="List Table 7 Colorful Accent 3" w:uiPriority="52"/>
-    <w:lsdException w:name="List Table 1 Light Accent 4" w:uiPriority="46"/>
-    <w:lsdException w:name="List Table 2 Accent 4" w:uiPriority="47"/>
-    <w:lsdException w:name="List Table 3 Accent 4" w:uiPriority="48"/>
-    <w:lsdException w:name="List Table 4 Accent 4" w:uiPriority="49"/>
-    <w:lsdException w:name="List Table 5 Dark Accent 4" w:uiPriority="50"/>
-    <w:lsdException w:name="List Table 6 Colorful Accent 4" w:uiPriority="51"/>
-    <w:lsdException w:name="List Table 7 Colorful Accent 4" w:uiPriority="52"/>
-    <w:lsdException w:name="List Table 1 Light Accent 5" w:uiPriority="46"/>
-    <w:lsdException w:name="List Table 2 Accent 5" w:uiPriority="47"/>
-    <w:lsdException w:name="List Table 3 Accent 5" w:uiPriority="48"/>
-    <w:lsdException w:name="List Table 4 Accent 5" w:uiPriority="49"/>
-    <w:lsdException w:name="List Table 5 Dark Accent 5" w:uiPriority="50"/>
-    <w:lsdException w:name="List Table 6 Colorful Accent 5" w:uiPriority="51"/>
-    <w:lsdException w:name="List Table 7 Colorful Accent 5" w:uiPriority="52"/>
-    <w:lsdException w:name="List Table 1 Light Accent 6" w:uiPriority="46"/>
-    <w:lsdException w:name="List Table 2 Accent 6" w:uiPriority="47"/>
-    <w:lsdException w:name="List Table 3 Accent 6" w:uiPriority="48"/>
-    <w:lsdException w:name="List Table 4 Accent 6" w:uiPriority="49"/>
-    <w:lsdException w:name="List Table 5 Dark Accent 6" w:uiPriority="50"/>
-    <w:lsdException w:name="List Table 6 Colorful Accent 6" w:uiPriority="51"/>
-    <w:lsdException w:name="List Table 7 Colorful Accent 6" w:uiPriority="52"/>
-    <w:lsdException w:name="Mention" w:semiHidden="1" w:unhideWhenUsed="1"/>
-    <w:lsdException w:name="Smart Hyperlink" w:semiHidden="1" w:unhideWhenUsed="1"/>
-    <w:lsdException w:name="Hashtag" w:semiHidden="1" w:unhideWhenUsed="1"/>
-    <w:lsdException w:name="Unresolved Mention" w:semiHidden="1" w:unhideWhenUsed="1"/>
-    <w:lsdException w:name="Smart Link" w:semiHidden="1" w:unhideWhenUsed="1"/>
+  <w:latentStyles w:defLockedState="0" w:defUIPriority="99" w:defSemiHidden="1" w:defUnhideWhenUsed="1" w:defQFormat="0" w:count="267">
+    <w:lsdException w:name="Normal" w:semiHidden="0" w:uiPriority="0" w:unhideWhenUsed="0" w:qFormat="1"/>
+    <w:lsdException w:name="heading 1" w:semiHidden="0" w:uiPriority="9" w:unhideWhenUsed="0" w:qFormat="1"/>
+    <w:lsdException w:name="heading 2" w:uiPriority="9" w:qFormat="1"/>
+    <w:lsdException w:name="heading 3" w:uiPriority="9" w:qFormat="1"/>
+    <w:lsdException w:name="heading 4" w:uiPriority="9" w:qFormat="1"/>
+    <w:lsdException w:name="heading 5" w:uiPriority="9" w:qFormat="1"/>
+    <w:lsdException w:name="heading 6" w:uiPriority="9" w:qFormat="1"/>
+    <w:lsdException w:name="heading 7" w:uiPriority="9" w:qFormat="1"/>
+    <w:lsdException w:name="heading 8" w:uiPriority="9" w:qFormat="1"/>
+    <w:lsdException w:name="heading 9" w:uiPriority="9" w:qFormat="1"/>
+    <w:lsdException w:name="toc 1" w:uiPriority="39"/>
+    <w:lsdException w:name="toc 2" w:uiPriority="39"/>
+    <w:lsdException w:name="toc 3" w:uiPriority="39"/>
+    <w:lsdException w:name="toc 4" w:uiPriority="39"/>
+    <w:lsdException w:name="toc 5" w:uiPriority="39"/>
+    <w:lsdException w:name="toc 6" w:uiPriority="39"/>
+    <w:lsdException w:name="toc 7" w:uiPriority="39"/>
+    <w:lsdException w:name="toc 8" w:uiPriority="39"/>
+    <w:lsdException w:name="toc 9" w:uiPriority="39"/>
+    <w:lsdException w:name="caption" w:uiPriority="35" w:qFormat="1"/>
+    <w:lsdException w:name="Title" w:semiHidden="0" w:uiPriority="10" w:unhideWhenUsed="0" w:qFormat="1"/>
+    <w:lsdException w:name="Default Paragraph Font" w:uiPriority="1"/>
+    <w:lsdException w:name="Subtitle" w:semiHidden="0" w:uiPriority="11" w:unhideWhenUsed="0" w:qFormat="1"/>
+    <w:lsdException w:name="Strong" w:semiHidden="0" w:uiPriority="22" w:unhideWhenUsed="0" w:qFormat="1"/>
+    <w:lsdException w:name="Emphasis" w:semiHidden="0" w:uiPriority="20" w:unhideWhenUsed="0" w:qFormat="1"/>
+    <w:lsdException w:name="Table Grid" w:semiHidden="0" w:uiPriority="39" w:unhideWhenUsed="0"/>
+    <w:lsdException w:name="Placeholder Text" w:unhideWhenUsed="0"/>
+    <w:lsdException w:name="No Spacing" w:semiHidden="0" w:uiPriority="1" w:unhideWhenUsed="0" w:qFormat="1"/>
+    <w:lsdException w:name="Light Shading" w:semiHidden="0" w:uiPriority="60" w:unhideWhenUsed="0"/>
+    <w:lsdException w:name="Light List" w:semiHidden="0" w:uiPriority="61" w:unhideWhenUsed="0"/>
+    <w:lsdException w:name="Light Grid" w:semiHidden="0" w:uiPriority="62" w:unhideWhenUsed="0"/>
+    <w:lsdException w:name="Medium Shading 1" w:semiHidden="0" w:uiPriority="63" w:unhideWhenUsed="0"/>
+    <w:lsdException w:name="Medium Shading 2" w:semiHidden="0" w:uiPriority="64" w:unhideWhenUsed="0"/>
+    <w:lsdException w:name="Medium List 1" w:semiHidden="0" w:uiPriority="65" w:unhideWhenUsed="0"/>
+    <w:lsdException w:name="Medium List 2" w:semiHidden="0" w:uiPriority="66" w:unhideWhenUsed="0"/>
+    <w:lsdException w:name="Medium Grid 1" w:semiHidden="0" w:uiPriority="67" w:unhideWhenUsed="0"/>
+    <w:lsdException w:name="Medium Grid 2" w:semiHidden="0" w:uiPriority="68" w:unhideWhenUsed="0"/>
+    <w:lsdException w:name="Medium Grid 3" w:semiHidden="0" w:uiPriority="69" w:unhideWhenUsed="0"/>
+    <w:lsdException w:name="Dark List" w:semiHidden="0" w:uiPriority="70" w:unhideWhenUsed="0"/>
+    <w:lsdException w:name="Colorful Shading" w:semiHidden="0" w:uiPriority="71" w:unhideWhenUsed="0"/>
+    <w:lsdException w:name="Colorful List" w:semiHidden="0" w:uiPriority="72" w:unhideWhenUsed="0"/>
+    <w:lsdException w:name="Colorful Grid" w:semiHidden="0" w:uiPriority="73" w:unhideWhenUsed="0"/>
+    <w:lsdException w:name="Light Shading Accent 1" w:semiHidden="0" w:uiPriority="60" w:unhideWhenUsed="0"/>
+    <w:lsdException w:name="Light List Accent 1" w:semiHidden="0" w:uiPriority="61" w:unhideWhenUsed="0"/>
+    <w:lsdException w:name="Light Grid Accent 1" w:semiHidden="0" w:uiPriority="62" w:unhideWhenUsed="0"/>
+    <w:lsdException w:name="Medium Shading 1 Accent 1" w:semiHidden="0" w:uiPriority="63" w:unhideWhenUsed="0"/>
+    <w:lsdException w:name="Medium Shading 2 Accent 1" w:semiHidden="0" w:uiPriority="64" w:unhideWhenUsed="0"/>
+    <w:lsdException w:name="Medium List 1 Accent 1" w:semiHidden="0" w:uiPriority="65" w:unhideWhenUsed="0"/>
+    <w:lsdException w:name="Revision" w:unhideWhenUsed="0"/>
+    <w:lsdException w:name="List Paragraph" w:semiHidden="0" w:uiPriority="34" w:unhideWhenUsed="0" w:qFormat="1"/>
+    <w:lsdException w:name="Quote" w:semiHidden="0" w:uiPriority="29" w:unhideWhenUsed="0" w:qFormat="1"/>
+    <w:lsdException w:name="Intense Quote" w:semiHidden="0" w:uiPriority="30" w:unhideWhenUsed="0" w:qFormat="1"/>
+    <w:lsdException w:name="Medium List 2 Accent 1" w:semiHidden="0" w:uiPriority="66" w:unhideWhenUsed="0"/>
+    <w:lsdException w:name="Medium Grid 1 Accent 1" w:semiHidden="0" w:uiPriority="67" w:unhideWhenUsed="0"/>
+    <w:lsdException w:name="Medium Grid 2 Accent 1" w:semiHidden="0" w:uiPriority="68" w:unhideWhenUsed="0"/>
+    <w:lsdException w:name="Medium Grid 3 Accent 1" w:semiHidden="0" w:uiPriority="69" w:unhideWhenUsed="0"/>
+    <w:lsdException w:name="Dark List Accent 1" w:semiHidden="0" w:uiPriority="70" w:unhideWhenUsed="0"/>
+    <w:lsdException w:name="Colorful Shading Accent 1" w:semiHidden="0" w:uiPriority="71" w:unhideWhenUsed="0"/>
+    <w:lsdException w:name="Colorful List Accent 1" w:semiHidden="0" w:uiPriority="72" w:unhideWhenUsed="0"/>
+    <w:lsdException w:name="Colorful Grid Accent 1" w:semiHidden="0" w:uiPriority="73" w:unhideWhenUsed="0"/>
+    <w:lsdException w:name="Light Shading Accent 2" w:semiHidden="0" w:uiPriority="60" w:unhideWhenUsed="0"/>
+    <w:lsdException w:name="Light List Accent 2" w:semiHidden="0" w:uiPriority="61" w:unhideWhenUsed="0"/>
+    <w:lsdException w:name="Light Grid Accent 2" w:semiHidden="0" w:uiPriority="62" w:unhideWhenUsed="0"/>
+    <w:lsdException w:name="Medium Shading 1 Accent 2" w:semiHidden="0" w:uiPriority="63" w:unhideWhenUsed="0"/>
+    <w:lsdException w:name="Medium Shading 2 Accent 2" w:semiHidden="0" w:uiPriority="64" w:unhideWhenUsed="0"/>
+    <w:lsdException w:name="Medium List 1 Accent 2" w:semiHidden="0" w:uiPriority="65" w:unhideWhenUsed="0"/>
+    <w:lsdException w:name="Medium List 2 Accent 2" w:semiHidden="0" w:uiPriority="66" w:unhideWhenUsed="0"/>
+    <w:lsdException w:name="Medium Grid 1 Accent 2" w:semiHidden="0" w:uiPriority="67" w:unhideWhenUsed="0"/>
+    <w:lsdException w:name="Medium Grid 2 Accent 2" w:semiHidden="0" w:uiPriority="68" w:unhideWhenUsed="0"/>
+    <w:lsdException w:name="Medium Grid 3 Accent 2" w:semiHidden="0" w:uiPriority="69" w:unhideWhenUsed="0"/>
+    <w:lsdException w:name="Dark List Accent 2" w:semiHidden="0" w:uiPriority="70" w:unhideWhenUsed="0"/>
+    <w:lsdException w:name="Colorful Shading Accent 2" w:semiHidden="0" w:uiPriority="71" w:unhideWhenUsed="0"/>
+    <w:lsdException w:name="Colorful List Accent 2" w:semiHidden="0" w:uiPriority="72" w:unhideWhenUsed="0"/>
+    <w:lsdException w:name="Colorful Grid Accent 2" w:semiHidden="0" w:uiPriority="73" w:unhideWhenUsed="0"/>
+    <w:lsdException w:name="Light Shading Accent 3" w:semiHidden="0" w:uiPriority="60" w:unhideWhenUsed="0"/>
+    <w:lsdException w:name="Light List Accent 3" w:semiHidden="0" w:uiPriority="61" w:unhideWhenUsed="0"/>
+    <w:lsdException w:name="Light Grid Accent 3" w:semiHidden="0" w:uiPriority="62" w:unhideWhenUsed="0"/>
+    <w:lsdException w:name="Medium Shading 1 Accent 3" w:semiHidden="0" w:uiPriority="63" w:unhideWhenUsed="0"/>
+    <w:lsdException w:name="Medium Shading 2 Accent 3" w:semiHidden="0" w:uiPriority="64" w:unhideWhenUsed="0"/>
+    <w:lsdException w:name="Medium List 1 Accent 3" w:semiHidden="0" w:uiPriority="65" w:unhideWhenUsed="0"/>
+    <w:lsdException w:name="Medium List 2 Accent 3" w:semiHidden="0" w:uiPriority="66" w:unhideWhenUsed="0"/>
+    <w:lsdException w:name="Medium Grid 1 Accent 3" w:semiHidden="0" w:uiPriority="67" w:unhideWhenUsed="0"/>
+    <w:lsdException w:name="Medium Grid 2 Accent 3" w:semiHidden="0" w:uiPriority="68" w:unhideWhenUsed="0"/>
+    <w:lsdException w:name="Medium Grid 3 Accent 3" w:semiHidden="0" w:uiPriority="69" w:unhideWhenUsed="0"/>
+    <w:lsdException w:name="Dark List Accent 3" w:semiHidden="0" w:uiPriority="70" w:unhideWhenUsed="0"/>
+    <w:lsdException w:name="Colorful Shading Accent 3" w:semiHidden="0" w:uiPriority="71" w:unhideWhenUsed="0"/>
+    <w:lsdException w:name="Colorful List Accent 3" w:semiHidden="0" w:uiPriority="72" w:unhideWhenUsed="0"/>
+    <w:lsdException w:name="Colorful Grid Accent 3" w:semiHidden="0" w:uiPriority="73" w:unhideWhenUsed="0"/>
+    <w:lsdException w:name="Light Shading Accent 4" w:semiHidden="0" w:uiPriority="60" w:unhideWhenUsed="0"/>
+    <w:lsdException w:name="Light List Accent 4" w:semiHidden="0" w:uiPriority="61" w:unhideWhenUsed="0"/>
+    <w:lsdException w:name="Light Grid Accent 4" w:semiHidden="0" w:uiPriority="62" w:unhideWhenUsed="0"/>
+    <w:lsdException w:name="Medium Shading 1 Accent 4" w:semiHidden="0" w:uiPriority="63" w:unhideWhenUsed="0"/>
+    <w:lsdException w:name="Medium Shading 2 Accent 4" w:semiHidden="0" w:uiPriority="64" w:unhideWhenUsed="0"/>
+    <w:lsdException w:name="Medium List 1 Accent 4" w:semiHidden="0" w:uiPriority="65" w:unhideWhenUsed="0"/>
+    <w:lsdException w:name="Medium List 2 Accent 4" w:semiHidden="0" w:uiPriority="66" w:unhideWhenUsed="0"/>
+    <w:lsdException w:name="Medium Grid 1 Accent 4" w:semiHidden="0" w:uiPriority="67" w:unhideWhenUsed="0"/>
+    <w:lsdException w:name="Medium Grid 2 Accent 4" w:semiHidden="0" w:uiPriority="68" w:unhideWhenUsed="0"/>
+    <w:lsdException w:name="Medium Grid 3 Accent 4" w:semiHidden="0" w:uiPriority="69" w:unhideWhenUsed="0"/>
+    <w:lsdException w:name="Dark List Accent 4" w:semiHidden="0" w:uiPriority="70" w:unhideWhenUsed="0"/>
+    <w:lsdException w:name="Colorful Shading Accent 4" w:semiHidden="0" w:uiPriority="71" w:unhideWhenUsed="0"/>
+    <w:lsdException w:name="Colorful List Accent 4" w:semiHidden="0" w:uiPriority="72" w:unhideWhenUsed="0"/>
+    <w:lsdException w:name="Colorful Grid Accent 4" w:semiHidden="0" w:uiPriority="73" w:unhideWhenUsed="0"/>
+    <w:lsdException w:name="Light Shading Accent 5" w:semiHidden="0" w:uiPriority="60" w:unhideWhenUsed="0"/>
+    <w:lsdException w:name="Light List Accent 5" w:semiHidden="0" w:uiPriority="61" w:unhideWhenUsed="0"/>
+    <w:lsdException w:name="Light Grid Accent 5" w:semiHidden="0" w:uiPriority="62" w:unhideWhenUsed="0"/>
+    <w:lsdException w:name="Medium Shading 1 Accent 5" w:semiHidden="0" w:uiPriority="63" w:unhideWhenUsed="0"/>
+    <w:lsdException w:name="Medium Shading 2 Accent 5" w:semiHidden="0" w:uiPriority="64" w:unhideWhenUsed="0"/>
+    <w:lsdException w:name="Medium List 1 Accent 5" w:semiHidden="0" w:uiPriority="65" w:unhideWhenUsed="0"/>
+    <w:lsdException w:name="Medium List 2 Accent 5" w:semiHidden="0" w:uiPriority="66" w:unhideWhenUsed="0"/>
+    <w:lsdException w:name="Medium Grid 1 Accent 5" w:semiHidden="0" w:uiPriority="67" w:unhideWhenUsed="0"/>
+    <w:lsdException w:name="Medium Grid 2 Accent 5" w:semiHidden="0" w:uiPriority="68" w:unhideWhenUsed="0"/>
+    <w:lsdException w:name="Medium Grid 3 Accent 5" w:semiHidden="0" w:uiPriority="69" w:unhideWhenUsed="0"/>
+    <w:lsdException w:name="Dark List Accent 5" w:semiHidden="0" w:uiPriority="70" w:unhideWhenUsed="0"/>
+    <w:lsdException w:name="Colorful Shading Accent 5" w:semiHidden="0" w:uiPriority="71" w:unhideWhenUsed="0"/>
+    <w:lsdException w:name="Colorful List Accent 5" w:semiHidden="0" w:uiPriority="72" w:unhideWhenUsed="0"/>
+    <w:lsdException w:name="Colorful Grid Accent 5" w:semiHidden="0" w:uiPriority="73" w:unhideWhenUsed="0"/>
+    <w:lsdException w:name="Light Shading Accent 6" w:semiHidden="0" w:uiPriority="60" w:unhideWhenUsed="0"/>
+    <w:lsdException w:name="Light List Accent 6" w:semiHidden="0" w:uiPriority="61" w:unhideWhenUsed="0"/>
+    <w:lsdException w:name="Light Grid Accent 6" w:semiHidden="0" w:uiPriority="62" w:unhideWhenUsed="0"/>
+    <w:lsdException w:name="Medium Shading 1 Accent 6" w:semiHidden="0" w:uiPriority="63" w:unhideWhenUsed="0"/>
+    <w:lsdException w:name="Medium Shading 2 Accent 6" w:semiHidden="0" w:uiPriority="64" w:unhideWhenUsed="0"/>
+    <w:lsdException w:name="Medium List 1 Accent 6" w:semiHidden="0" w:uiPriority="65" w:unhideWhenUsed="0"/>
+    <w:lsdException w:name="Medium List 2 Accent 6" w:semiHidden="0" w:uiPriority="66" w:unhideWhenUsed="0"/>
+    <w:lsdException w:name="Medium Grid 1 Accent 6" w:semiHidden="0" w:uiPriority="67" w:unhideWhenUsed="0"/>
+    <w:lsdException w:name="Medium Grid 2 Accent 6" w:semiHidden="0" w:uiPriority="68" w:unhideWhenUsed="0"/>
+    <w:lsdException w:name="Medium Grid 3 Accent 6" w:semiHidden="0" w:uiPriority="69" w:unhideWhenUsed="0"/>
+    <w:lsdException w:name="Dark List Accent 6" w:semiHidden="0" w:uiPriority="70" w:unhideWhenUsed="0"/>
+    <w:lsdException w:name="Colorful Shading Accent 6" w:semiHidden="0" w:uiPriority="71" w:unhideWhenUsed="0"/>
+    <w:lsdException w:name="Colorful List Accent 6" w:semiHidden="0" w:uiPriority="72" w:unhideWhenUsed="0"/>
+    <w:lsdException w:name="Colorful Grid Accent 6" w:semiHidden="0" w:uiPriority="73" w:unhideWhenUsed="0"/>
+    <w:lsdException w:name="Subtle Emphasis" w:semiHidden="0" w:uiPriority="19" w:unhideWhenUsed="0" w:qFormat="1"/>
+    <w:lsdException w:name="Intense Emphasis" w:semiHidden="0" w:uiPriority="21" w:unhideWhenUsed="0" w:qFormat="1"/>
+    <w:lsdException w:name="Subtle Reference" w:semiHidden="0" w:uiPriority="31" w:unhideWhenUsed="0" w:qFormat="1"/>
+    <w:lsdException w:name="Intense Reference" w:semiHidden="0" w:uiPriority="32" w:unhideWhenUsed="0" w:qFormat="1"/>
+    <w:lsdException w:name="Book Title" w:semiHidden="0" w:uiPriority="33" w:unhideWhenUsed="0" w:qFormat="1"/>
+    <w:lsdException w:name="Bibliography" w:uiPriority="37"/>
+    <w:lsdException w:name="TOC Heading" w:uiPriority="39" w:qFormat="1"/>
   </w:latentStyles>
   <w:style w:type="paragraph" w:default="1" w:styleId="Normal">
     <w:name w:val="Normal"/>
     <w:qFormat/>
+    <w:rsid w:val="00611536"/>
   </w:style>
   <w:style w:type="paragraph" w:styleId="Heading1">
     <w:name w:val="heading 1"/>
@@ -1024,6 +755,7 @@
     <w:uiPriority w:val="99"/>
     <w:semiHidden/>
     <w:unhideWhenUsed/>
+    <w:qFormat/>
     <w:tblPr>
       <w:tblInd w:w="0" w:type="dxa"/>
       <w:tblCellMar>
@@ -1075,7 +807,7 @@
       <w:u w:val="single"/>
     </w:rPr>
   </w:style>
-  <w:style w:type="character" w:styleId="UnresolvedMention">
+  <w:style w:type="character" w:customStyle="1" w:styleId="UnresolvedMention">
     <w:name w:val="Unresolved Mention"/>
     <w:basedOn w:val="DefaultParagraphFont"/>
     <w:uiPriority w:val="99"/>
@@ -1133,7 +865,7 @@
     </a:clrScheme>
     <a:fontScheme name="Office">
       <a:majorFont>
-        <a:latin typeface="Calibri Light" panose="020F0302020204030204"/>
+        <a:latin typeface="Calibri Light"/>
         <a:ea typeface=""/>
         <a:cs typeface=""/>
         <a:font script="Jpan" typeface="游ゴシック Light"/>
@@ -1185,7 +917,7 @@
         <a:font script="Tfng" typeface="Ebrima"/>
       </a:majorFont>
       <a:minorFont>
-        <a:latin typeface="Calibri" panose="020F0502020204030204"/>
+        <a:latin typeface="Calibri"/>
         <a:ea typeface=""/>
         <a:cs typeface=""/>
         <a:font script="Jpan" typeface="游明朝"/>
@@ -1379,7 +1111,7 @@
   <a:extraClrSchemeLst/>
   <a:extLst>
     <a:ext uri="{05A4C25C-085E-4340-85A3-A5531E510DB2}">
-      <thm15:themeFamily xmlns:thm15="http://schemas.microsoft.com/office/thememl/2012/main" name="Office Theme" id="{62F939B6-93AF-4DB8-9C6B-D6C7DFDC589F}" vid="{4A3C46E8-61CC-4603-A589-7422A47A8E4A}"/>
+      <thm15:themeFamily xmlns:thm15="http://schemas.microsoft.com/office/thememl/2012/main" xmlns="" name="Office Theme" id="{62F939B6-93AF-4DB8-9C6B-D6C7DFDC589F}" vid="{4A3C46E8-61CC-4603-A589-7422A47A8E4A}"/>
     </a:ext>
   </a:extLst>
 </a:theme>

</xml_diff>

<commit_message>
Refactored the buy sell differential update
</commit_message>
<xml_diff>
--- a/Research/Project Coinbase Bot -- Research Notes.docx
+++ b/Research/Project Coinbase Bot -- Research Notes.docx
@@ -1,6 +1,6 @@
 
 <file path=word/document.xml><?xml version="1.0" encoding="utf-8"?>
-<w:document xmlns:ve="http://schemas.openxmlformats.org/markup-compatibility/2006" xmlns:o="urn:schemas-microsoft-com:office:office" xmlns:r="http://schemas.openxmlformats.org/officeDocument/2006/relationships" xmlns:m="http://schemas.openxmlformats.org/officeDocument/2006/math" xmlns:v="urn:schemas-microsoft-com:vml" xmlns:wp="http://schemas.openxmlformats.org/drawingml/2006/wordprocessingDrawing" xmlns:w10="urn:schemas-microsoft-com:office:word" xmlns:w="http://schemas.openxmlformats.org/wordprocessingml/2006/main" xmlns:wne="http://schemas.microsoft.com/office/word/2006/wordml">
+<w:document xmlns:wpc="http://schemas.microsoft.com/office/word/2010/wordprocessingCanvas" xmlns:cx="http://schemas.microsoft.com/office/drawing/2014/chartex" xmlns:cx1="http://schemas.microsoft.com/office/drawing/2015/9/8/chartex" xmlns:cx2="http://schemas.microsoft.com/office/drawing/2015/10/21/chartex" xmlns:cx3="http://schemas.microsoft.com/office/drawing/2016/5/9/chartex" xmlns:cx4="http://schemas.microsoft.com/office/drawing/2016/5/10/chartex" xmlns:cx5="http://schemas.microsoft.com/office/drawing/2016/5/11/chartex" xmlns:cx6="http://schemas.microsoft.com/office/drawing/2016/5/12/chartex" xmlns:cx7="http://schemas.microsoft.com/office/drawing/2016/5/13/chartex" xmlns:cx8="http://schemas.microsoft.com/office/drawing/2016/5/14/chartex" xmlns:mc="http://schemas.openxmlformats.org/markup-compatibility/2006" xmlns:aink="http://schemas.microsoft.com/office/drawing/2016/ink" xmlns:am3d="http://schemas.microsoft.com/office/drawing/2017/model3d" xmlns:o="urn:schemas-microsoft-com:office:office" xmlns:oel="http://schemas.microsoft.com/office/2019/extlst" xmlns:r="http://schemas.openxmlformats.org/officeDocument/2006/relationships" xmlns:m="http://schemas.openxmlformats.org/officeDocument/2006/math" xmlns:v="urn:schemas-microsoft-com:vml" xmlns:wp14="http://schemas.microsoft.com/office/word/2010/wordprocessingDrawing" xmlns:wp="http://schemas.openxmlformats.org/drawingml/2006/wordprocessingDrawing" xmlns:w10="urn:schemas-microsoft-com:office:word" xmlns:w="http://schemas.openxmlformats.org/wordprocessingml/2006/main" xmlns:w14="http://schemas.microsoft.com/office/word/2010/wordml" xmlns:w15="http://schemas.microsoft.com/office/word/2012/wordml" xmlns:w16cex="http://schemas.microsoft.com/office/word/2018/wordml/cex" xmlns:w16cid="http://schemas.microsoft.com/office/word/2016/wordml/cid" xmlns:w16="http://schemas.microsoft.com/office/word/2018/wordml" xmlns:w16sdtdh="http://schemas.microsoft.com/office/word/2020/wordml/sdtdatahash" xmlns:w16se="http://schemas.microsoft.com/office/word/2015/wordml/symex" xmlns:wpg="http://schemas.microsoft.com/office/word/2010/wordprocessingGroup" xmlns:wpi="http://schemas.microsoft.com/office/word/2010/wordprocessingInk" xmlns:wne="http://schemas.microsoft.com/office/word/2006/wordml" xmlns:wps="http://schemas.microsoft.com/office/word/2010/wordprocessingShape" mc:Ignorable="w14 w15 w16se w16cid w16 w16cex w16sdtdh wp14">
   <w:body>
     <w:p>
       <w:pPr>
@@ -374,6 +374,11 @@
           <w:ilvl w:val="0"/>
           <w:numId w:val="1"/>
         </w:numPr>
+        <w:rPr>
+          <w:rStyle w:val="Hyperlink"/>
+          <w:color w:val="auto"/>
+          <w:u w:val="none"/>
+        </w:rPr>
       </w:pPr>
       <w:hyperlink r:id="rId26" w:history="1">
         <w:r>
@@ -381,6 +386,124 @@
             <w:rStyle w:val="Hyperlink"/>
           </w:rPr>
           <w:t>https://www.makeuseof.com/how-to-import-and-export-functions-in-javascript/</w:t>
+        </w:r>
+      </w:hyperlink>
+    </w:p>
+    <w:p>
+      <w:pPr>
+        <w:pStyle w:val="Heading1"/>
+      </w:pPr>
+      <w:r>
+        <w:t>Router endpoints for react native</w:t>
+      </w:r>
+    </w:p>
+    <w:p>
+      <w:pPr>
+        <w:pStyle w:val="ListParagraph"/>
+        <w:numPr>
+          <w:ilvl w:val="0"/>
+          <w:numId w:val="1"/>
+        </w:numPr>
+      </w:pPr>
+      <w:hyperlink r:id="rId27" w:history="1">
+        <w:r>
+          <w:rPr>
+            <w:rStyle w:val="Hyperlink"/>
+          </w:rPr>
+          <w:t>https://expo.github.io/router/docs/</w:t>
+        </w:r>
+      </w:hyperlink>
+      <w:r>
+        <w:t xml:space="preserve"> </w:t>
+      </w:r>
+    </w:p>
+    <w:p>
+      <w:pPr>
+        <w:pStyle w:val="Heading1"/>
+      </w:pPr>
+      <w:r>
+        <w:t>Data visualization (React Native)</w:t>
+      </w:r>
+    </w:p>
+    <w:p>
+      <w:pPr>
+        <w:pStyle w:val="ListParagraph"/>
+        <w:numPr>
+          <w:ilvl w:val="0"/>
+          <w:numId w:val="1"/>
+        </w:numPr>
+      </w:pPr>
+      <w:hyperlink r:id="rId28" w:history="1">
+        <w:r>
+          <w:rPr>
+            <w:rStyle w:val="Hyperlink"/>
+          </w:rPr>
+          <w:t>https://uber.github.io/react-vis/</w:t>
+        </w:r>
+      </w:hyperlink>
+      <w:r>
+        <w:t xml:space="preserve"> </w:t>
+      </w:r>
+    </w:p>
+    <w:p>
+      <w:pPr>
+        <w:pStyle w:val="ListParagraph"/>
+        <w:numPr>
+          <w:ilvl w:val="0"/>
+          <w:numId w:val="1"/>
+        </w:numPr>
+      </w:pPr>
+      <w:hyperlink r:id="rId29" w:history="1">
+        <w:r>
+          <w:rPr>
+            <w:rStyle w:val="Hyperlink"/>
+          </w:rPr>
+          <w:t>https://www.youtube.com/watch?v=4CcH0Ozm4PY</w:t>
+        </w:r>
+      </w:hyperlink>
+    </w:p>
+    <w:p>
+      <w:pPr>
+        <w:pStyle w:val="Heading1"/>
+      </w:pPr>
+      <w:r>
+        <w:t>Fetch download process</w:t>
+      </w:r>
+    </w:p>
+    <w:p>
+      <w:pPr>
+        <w:pStyle w:val="ListParagraph"/>
+        <w:numPr>
+          <w:ilvl w:val="0"/>
+          <w:numId w:val="1"/>
+        </w:numPr>
+      </w:pPr>
+      <w:hyperlink r:id="rId30" w:history="1">
+        <w:r>
+          <w:rPr>
+            <w:rStyle w:val="Hyperlink"/>
+          </w:rPr>
+          <w:t>https://javascript.info/fetch-progress</w:t>
+        </w:r>
+      </w:hyperlink>
+      <w:r>
+        <w:t xml:space="preserve"> </w:t>
+      </w:r>
+    </w:p>
+    <w:p>
+      <w:pPr>
+        <w:pStyle w:val="ListParagraph"/>
+        <w:numPr>
+          <w:ilvl w:val="0"/>
+          <w:numId w:val="1"/>
+        </w:numPr>
+      </w:pPr>
+      <w:hyperlink r:id="rId31" w:history="1">
+        <w:r>
+          <w:rPr>
+            <w:rStyle w:val="Hyperlink"/>
+          </w:rPr>
+          <w:t>https://stackoverflow.com/questions/32545632/how-can-i-download-a-file-using-window-fetch</w:t>
         </w:r>
       </w:hyperlink>
     </w:p>
@@ -404,7 +527,7 @@
       </w:r>
     </w:p>
     <w:p>
-      <w:hyperlink r:id="rId27" w:history="1">
+      <w:hyperlink r:id="rId32" w:history="1">
         <w:r>
           <w:rPr>
             <w:rStyle w:val="Hyperlink"/>
@@ -441,8 +564,8 @@
 </file>
 
 <file path=word/numbering.xml><?xml version="1.0" encoding="utf-8"?>
-<w:numbering xmlns:ve="http://schemas.openxmlformats.org/markup-compatibility/2006" xmlns:o="urn:schemas-microsoft-com:office:office" xmlns:r="http://schemas.openxmlformats.org/officeDocument/2006/relationships" xmlns:m="http://schemas.openxmlformats.org/officeDocument/2006/math" xmlns:v="urn:schemas-microsoft-com:vml" xmlns:wp="http://schemas.openxmlformats.org/drawingml/2006/wordprocessingDrawing" xmlns:w10="urn:schemas-microsoft-com:office:word" xmlns:w="http://schemas.openxmlformats.org/wordprocessingml/2006/main" xmlns:wne="http://schemas.microsoft.com/office/word/2006/wordml">
-  <w:abstractNum w:abstractNumId="0">
+<w:numbering xmlns:wpc="http://schemas.microsoft.com/office/word/2010/wordprocessingCanvas" xmlns:cx="http://schemas.microsoft.com/office/drawing/2014/chartex" xmlns:cx1="http://schemas.microsoft.com/office/drawing/2015/9/8/chartex" xmlns:cx2="http://schemas.microsoft.com/office/drawing/2015/10/21/chartex" xmlns:cx3="http://schemas.microsoft.com/office/drawing/2016/5/9/chartex" xmlns:cx4="http://schemas.microsoft.com/office/drawing/2016/5/10/chartex" xmlns:cx5="http://schemas.microsoft.com/office/drawing/2016/5/11/chartex" xmlns:cx6="http://schemas.microsoft.com/office/drawing/2016/5/12/chartex" xmlns:cx7="http://schemas.microsoft.com/office/drawing/2016/5/13/chartex" xmlns:cx8="http://schemas.microsoft.com/office/drawing/2016/5/14/chartex" xmlns:mc="http://schemas.openxmlformats.org/markup-compatibility/2006" xmlns:aink="http://schemas.microsoft.com/office/drawing/2016/ink" xmlns:am3d="http://schemas.microsoft.com/office/drawing/2017/model3d" xmlns:o="urn:schemas-microsoft-com:office:office" xmlns:oel="http://schemas.microsoft.com/office/2019/extlst" xmlns:r="http://schemas.openxmlformats.org/officeDocument/2006/relationships" xmlns:m="http://schemas.openxmlformats.org/officeDocument/2006/math" xmlns:v="urn:schemas-microsoft-com:vml" xmlns:wp14="http://schemas.microsoft.com/office/word/2010/wordprocessingDrawing" xmlns:wp="http://schemas.openxmlformats.org/drawingml/2006/wordprocessingDrawing" xmlns:w10="urn:schemas-microsoft-com:office:word" xmlns:w="http://schemas.openxmlformats.org/wordprocessingml/2006/main" xmlns:w14="http://schemas.microsoft.com/office/word/2010/wordml" xmlns:w15="http://schemas.microsoft.com/office/word/2012/wordml" xmlns:w16cex="http://schemas.microsoft.com/office/word/2018/wordml/cex" xmlns:w16cid="http://schemas.microsoft.com/office/word/2016/wordml/cid" xmlns:w16="http://schemas.microsoft.com/office/word/2018/wordml" xmlns:w16sdtdh="http://schemas.microsoft.com/office/word/2020/wordml/sdtdatahash" xmlns:w16se="http://schemas.microsoft.com/office/word/2015/wordml/symex" xmlns:wpg="http://schemas.microsoft.com/office/word/2010/wordprocessingGroup" xmlns:wpi="http://schemas.microsoft.com/office/word/2010/wordprocessingInk" xmlns:wne="http://schemas.microsoft.com/office/word/2006/wordml" xmlns:wps="http://schemas.microsoft.com/office/word/2010/wordprocessingShape" mc:Ignorable="w14 w15 w16se w16cid w16 w16cex w16sdtdh wp14">
+  <w:abstractNum w:abstractNumId="0" w15:restartNumberingAfterBreak="0">
     <w:nsid w:val="1A8815DF"/>
     <w:multiLevelType w:val="hybridMultilevel"/>
     <w:tmpl w:val="73282100"/>
@@ -555,14 +678,14 @@
       </w:rPr>
     </w:lvl>
   </w:abstractNum>
-  <w:num w:numId="1">
+  <w:num w:numId="1" w16cid:durableId="387187136">
     <w:abstractNumId w:val="0"/>
   </w:num>
 </w:numbering>
 </file>
 
 <file path=word/styles.xml><?xml version="1.0" encoding="utf-8"?>
-<w:styles xmlns:r="http://schemas.openxmlformats.org/officeDocument/2006/relationships" xmlns:w="http://schemas.openxmlformats.org/wordprocessingml/2006/main">
+<w:styles xmlns:mc="http://schemas.openxmlformats.org/markup-compatibility/2006" xmlns:r="http://schemas.openxmlformats.org/officeDocument/2006/relationships" xmlns:w="http://schemas.openxmlformats.org/wordprocessingml/2006/main" xmlns:w14="http://schemas.microsoft.com/office/word/2010/wordml" xmlns:w15="http://schemas.microsoft.com/office/word/2012/wordml" xmlns:w16cex="http://schemas.microsoft.com/office/word/2018/wordml/cex" xmlns:w16cid="http://schemas.microsoft.com/office/word/2016/wordml/cid" xmlns:w16="http://schemas.microsoft.com/office/word/2018/wordml" xmlns:w16sdtdh="http://schemas.microsoft.com/office/word/2020/wordml/sdtdatahash" xmlns:w16se="http://schemas.microsoft.com/office/word/2015/wordml/symex" mc:Ignorable="w14 w15 w16se w16cid w16 w16cex w16sdtdh">
   <w:docDefaults>
     <w:rPrDefault>
       <w:rPr>
@@ -579,144 +702,383 @@
       </w:pPr>
     </w:pPrDefault>
   </w:docDefaults>
-  <w:latentStyles w:defLockedState="0" w:defUIPriority="99" w:defSemiHidden="1" w:defUnhideWhenUsed="1" w:defQFormat="0" w:count="267">
-    <w:lsdException w:name="Normal" w:semiHidden="0" w:uiPriority="0" w:unhideWhenUsed="0" w:qFormat="1"/>
-    <w:lsdException w:name="heading 1" w:semiHidden="0" w:uiPriority="9" w:unhideWhenUsed="0" w:qFormat="1"/>
-    <w:lsdException w:name="heading 2" w:uiPriority="9" w:qFormat="1"/>
-    <w:lsdException w:name="heading 3" w:uiPriority="9" w:qFormat="1"/>
-    <w:lsdException w:name="heading 4" w:uiPriority="9" w:qFormat="1"/>
-    <w:lsdException w:name="heading 5" w:uiPriority="9" w:qFormat="1"/>
-    <w:lsdException w:name="heading 6" w:uiPriority="9" w:qFormat="1"/>
-    <w:lsdException w:name="heading 7" w:uiPriority="9" w:qFormat="1"/>
-    <w:lsdException w:name="heading 8" w:uiPriority="9" w:qFormat="1"/>
-    <w:lsdException w:name="heading 9" w:uiPriority="9" w:qFormat="1"/>
-    <w:lsdException w:name="toc 1" w:uiPriority="39"/>
-    <w:lsdException w:name="toc 2" w:uiPriority="39"/>
-    <w:lsdException w:name="toc 3" w:uiPriority="39"/>
-    <w:lsdException w:name="toc 4" w:uiPriority="39"/>
-    <w:lsdException w:name="toc 5" w:uiPriority="39"/>
-    <w:lsdException w:name="toc 6" w:uiPriority="39"/>
-    <w:lsdException w:name="toc 7" w:uiPriority="39"/>
-    <w:lsdException w:name="toc 8" w:uiPriority="39"/>
-    <w:lsdException w:name="toc 9" w:uiPriority="39"/>
-    <w:lsdException w:name="caption" w:uiPriority="35" w:qFormat="1"/>
-    <w:lsdException w:name="Title" w:semiHidden="0" w:uiPriority="10" w:unhideWhenUsed="0" w:qFormat="1"/>
-    <w:lsdException w:name="Default Paragraph Font" w:uiPriority="1"/>
-    <w:lsdException w:name="Subtitle" w:semiHidden="0" w:uiPriority="11" w:unhideWhenUsed="0" w:qFormat="1"/>
-    <w:lsdException w:name="Strong" w:semiHidden="0" w:uiPriority="22" w:unhideWhenUsed="0" w:qFormat="1"/>
-    <w:lsdException w:name="Emphasis" w:semiHidden="0" w:uiPriority="20" w:unhideWhenUsed="0" w:qFormat="1"/>
-    <w:lsdException w:name="Table Grid" w:semiHidden="0" w:uiPriority="39" w:unhideWhenUsed="0"/>
-    <w:lsdException w:name="Placeholder Text" w:unhideWhenUsed="0"/>
-    <w:lsdException w:name="No Spacing" w:semiHidden="0" w:uiPriority="1" w:unhideWhenUsed="0" w:qFormat="1"/>
-    <w:lsdException w:name="Light Shading" w:semiHidden="0" w:uiPriority="60" w:unhideWhenUsed="0"/>
-    <w:lsdException w:name="Light List" w:semiHidden="0" w:uiPriority="61" w:unhideWhenUsed="0"/>
-    <w:lsdException w:name="Light Grid" w:semiHidden="0" w:uiPriority="62" w:unhideWhenUsed="0"/>
-    <w:lsdException w:name="Medium Shading 1" w:semiHidden="0" w:uiPriority="63" w:unhideWhenUsed="0"/>
-    <w:lsdException w:name="Medium Shading 2" w:semiHidden="0" w:uiPriority="64" w:unhideWhenUsed="0"/>
-    <w:lsdException w:name="Medium List 1" w:semiHidden="0" w:uiPriority="65" w:unhideWhenUsed="0"/>
-    <w:lsdException w:name="Medium List 2" w:semiHidden="0" w:uiPriority="66" w:unhideWhenUsed="0"/>
-    <w:lsdException w:name="Medium Grid 1" w:semiHidden="0" w:uiPriority="67" w:unhideWhenUsed="0"/>
-    <w:lsdException w:name="Medium Grid 2" w:semiHidden="0" w:uiPriority="68" w:unhideWhenUsed="0"/>
-    <w:lsdException w:name="Medium Grid 3" w:semiHidden="0" w:uiPriority="69" w:unhideWhenUsed="0"/>
-    <w:lsdException w:name="Dark List" w:semiHidden="0" w:uiPriority="70" w:unhideWhenUsed="0"/>
-    <w:lsdException w:name="Colorful Shading" w:semiHidden="0" w:uiPriority="71" w:unhideWhenUsed="0"/>
-    <w:lsdException w:name="Colorful List" w:semiHidden="0" w:uiPriority="72" w:unhideWhenUsed="0"/>
-    <w:lsdException w:name="Colorful Grid" w:semiHidden="0" w:uiPriority="73" w:unhideWhenUsed="0"/>
-    <w:lsdException w:name="Light Shading Accent 1" w:semiHidden="0" w:uiPriority="60" w:unhideWhenUsed="0"/>
-    <w:lsdException w:name="Light List Accent 1" w:semiHidden="0" w:uiPriority="61" w:unhideWhenUsed="0"/>
-    <w:lsdException w:name="Light Grid Accent 1" w:semiHidden="0" w:uiPriority="62" w:unhideWhenUsed="0"/>
-    <w:lsdException w:name="Medium Shading 1 Accent 1" w:semiHidden="0" w:uiPriority="63" w:unhideWhenUsed="0"/>
-    <w:lsdException w:name="Medium Shading 2 Accent 1" w:semiHidden="0" w:uiPriority="64" w:unhideWhenUsed="0"/>
-    <w:lsdException w:name="Medium List 1 Accent 1" w:semiHidden="0" w:uiPriority="65" w:unhideWhenUsed="0"/>
-    <w:lsdException w:name="Revision" w:unhideWhenUsed="0"/>
-    <w:lsdException w:name="List Paragraph" w:semiHidden="0" w:uiPriority="34" w:unhideWhenUsed="0" w:qFormat="1"/>
-    <w:lsdException w:name="Quote" w:semiHidden="0" w:uiPriority="29" w:unhideWhenUsed="0" w:qFormat="1"/>
-    <w:lsdException w:name="Intense Quote" w:semiHidden="0" w:uiPriority="30" w:unhideWhenUsed="0" w:qFormat="1"/>
-    <w:lsdException w:name="Medium List 2 Accent 1" w:semiHidden="0" w:uiPriority="66" w:unhideWhenUsed="0"/>
-    <w:lsdException w:name="Medium Grid 1 Accent 1" w:semiHidden="0" w:uiPriority="67" w:unhideWhenUsed="0"/>
-    <w:lsdException w:name="Medium Grid 2 Accent 1" w:semiHidden="0" w:uiPriority="68" w:unhideWhenUsed="0"/>
-    <w:lsdException w:name="Medium Grid 3 Accent 1" w:semiHidden="0" w:uiPriority="69" w:unhideWhenUsed="0"/>
-    <w:lsdException w:name="Dark List Accent 1" w:semiHidden="0" w:uiPriority="70" w:unhideWhenUsed="0"/>
-    <w:lsdException w:name="Colorful Shading Accent 1" w:semiHidden="0" w:uiPriority="71" w:unhideWhenUsed="0"/>
-    <w:lsdException w:name="Colorful List Accent 1" w:semiHidden="0" w:uiPriority="72" w:unhideWhenUsed="0"/>
-    <w:lsdException w:name="Colorful Grid Accent 1" w:semiHidden="0" w:uiPriority="73" w:unhideWhenUsed="0"/>
-    <w:lsdException w:name="Light Shading Accent 2" w:semiHidden="0" w:uiPriority="60" w:unhideWhenUsed="0"/>
-    <w:lsdException w:name="Light List Accent 2" w:semiHidden="0" w:uiPriority="61" w:unhideWhenUsed="0"/>
-    <w:lsdException w:name="Light Grid Accent 2" w:semiHidden="0" w:uiPriority="62" w:unhideWhenUsed="0"/>
-    <w:lsdException w:name="Medium Shading 1 Accent 2" w:semiHidden="0" w:uiPriority="63" w:unhideWhenUsed="0"/>
-    <w:lsdException w:name="Medium Shading 2 Accent 2" w:semiHidden="0" w:uiPriority="64" w:unhideWhenUsed="0"/>
-    <w:lsdException w:name="Medium List 1 Accent 2" w:semiHidden="0" w:uiPriority="65" w:unhideWhenUsed="0"/>
-    <w:lsdException w:name="Medium List 2 Accent 2" w:semiHidden="0" w:uiPriority="66" w:unhideWhenUsed="0"/>
-    <w:lsdException w:name="Medium Grid 1 Accent 2" w:semiHidden="0" w:uiPriority="67" w:unhideWhenUsed="0"/>
-    <w:lsdException w:name="Medium Grid 2 Accent 2" w:semiHidden="0" w:uiPriority="68" w:unhideWhenUsed="0"/>
-    <w:lsdException w:name="Medium Grid 3 Accent 2" w:semiHidden="0" w:uiPriority="69" w:unhideWhenUsed="0"/>
-    <w:lsdException w:name="Dark List Accent 2" w:semiHidden="0" w:uiPriority="70" w:unhideWhenUsed="0"/>
-    <w:lsdException w:name="Colorful Shading Accent 2" w:semiHidden="0" w:uiPriority="71" w:unhideWhenUsed="0"/>
-    <w:lsdException w:name="Colorful List Accent 2" w:semiHidden="0" w:uiPriority="72" w:unhideWhenUsed="0"/>
-    <w:lsdException w:name="Colorful Grid Accent 2" w:semiHidden="0" w:uiPriority="73" w:unhideWhenUsed="0"/>
-    <w:lsdException w:name="Light Shading Accent 3" w:semiHidden="0" w:uiPriority="60" w:unhideWhenUsed="0"/>
-    <w:lsdException w:name="Light List Accent 3" w:semiHidden="0" w:uiPriority="61" w:unhideWhenUsed="0"/>
-    <w:lsdException w:name="Light Grid Accent 3" w:semiHidden="0" w:uiPriority="62" w:unhideWhenUsed="0"/>
-    <w:lsdException w:name="Medium Shading 1 Accent 3" w:semiHidden="0" w:uiPriority="63" w:unhideWhenUsed="0"/>
-    <w:lsdException w:name="Medium Shading 2 Accent 3" w:semiHidden="0" w:uiPriority="64" w:unhideWhenUsed="0"/>
-    <w:lsdException w:name="Medium List 1 Accent 3" w:semiHidden="0" w:uiPriority="65" w:unhideWhenUsed="0"/>
-    <w:lsdException w:name="Medium List 2 Accent 3" w:semiHidden="0" w:uiPriority="66" w:unhideWhenUsed="0"/>
-    <w:lsdException w:name="Medium Grid 1 Accent 3" w:semiHidden="0" w:uiPriority="67" w:unhideWhenUsed="0"/>
-    <w:lsdException w:name="Medium Grid 2 Accent 3" w:semiHidden="0" w:uiPriority="68" w:unhideWhenUsed="0"/>
-    <w:lsdException w:name="Medium Grid 3 Accent 3" w:semiHidden="0" w:uiPriority="69" w:unhideWhenUsed="0"/>
-    <w:lsdException w:name="Dark List Accent 3" w:semiHidden="0" w:uiPriority="70" w:unhideWhenUsed="0"/>
-    <w:lsdException w:name="Colorful Shading Accent 3" w:semiHidden="0" w:uiPriority="71" w:unhideWhenUsed="0"/>
-    <w:lsdException w:name="Colorful List Accent 3" w:semiHidden="0" w:uiPriority="72" w:unhideWhenUsed="0"/>
-    <w:lsdException w:name="Colorful Grid Accent 3" w:semiHidden="0" w:uiPriority="73" w:unhideWhenUsed="0"/>
-    <w:lsdException w:name="Light Shading Accent 4" w:semiHidden="0" w:uiPriority="60" w:unhideWhenUsed="0"/>
-    <w:lsdException w:name="Light List Accent 4" w:semiHidden="0" w:uiPriority="61" w:unhideWhenUsed="0"/>
-    <w:lsdException w:name="Light Grid Accent 4" w:semiHidden="0" w:uiPriority="62" w:unhideWhenUsed="0"/>
-    <w:lsdException w:name="Medium Shading 1 Accent 4" w:semiHidden="0" w:uiPriority="63" w:unhideWhenUsed="0"/>
-    <w:lsdException w:name="Medium Shading 2 Accent 4" w:semiHidden="0" w:uiPriority="64" w:unhideWhenUsed="0"/>
-    <w:lsdException w:name="Medium List 1 Accent 4" w:semiHidden="0" w:uiPriority="65" w:unhideWhenUsed="0"/>
-    <w:lsdException w:name="Medium List 2 Accent 4" w:semiHidden="0" w:uiPriority="66" w:unhideWhenUsed="0"/>
-    <w:lsdException w:name="Medium Grid 1 Accent 4" w:semiHidden="0" w:uiPriority="67" w:unhideWhenUsed="0"/>
-    <w:lsdException w:name="Medium Grid 2 Accent 4" w:semiHidden="0" w:uiPriority="68" w:unhideWhenUsed="0"/>
-    <w:lsdException w:name="Medium Grid 3 Accent 4" w:semiHidden="0" w:uiPriority="69" w:unhideWhenUsed="0"/>
-    <w:lsdException w:name="Dark List Accent 4" w:semiHidden="0" w:uiPriority="70" w:unhideWhenUsed="0"/>
-    <w:lsdException w:name="Colorful Shading Accent 4" w:semiHidden="0" w:uiPriority="71" w:unhideWhenUsed="0"/>
-    <w:lsdException w:name="Colorful List Accent 4" w:semiHidden="0" w:uiPriority="72" w:unhideWhenUsed="0"/>
-    <w:lsdException w:name="Colorful Grid Accent 4" w:semiHidden="0" w:uiPriority="73" w:unhideWhenUsed="0"/>
-    <w:lsdException w:name="Light Shading Accent 5" w:semiHidden="0" w:uiPriority="60" w:unhideWhenUsed="0"/>
-    <w:lsdException w:name="Light List Accent 5" w:semiHidden="0" w:uiPriority="61" w:unhideWhenUsed="0"/>
-    <w:lsdException w:name="Light Grid Accent 5" w:semiHidden="0" w:uiPriority="62" w:unhideWhenUsed="0"/>
-    <w:lsdException w:name="Medium Shading 1 Accent 5" w:semiHidden="0" w:uiPriority="63" w:unhideWhenUsed="0"/>
-    <w:lsdException w:name="Medium Shading 2 Accent 5" w:semiHidden="0" w:uiPriority="64" w:unhideWhenUsed="0"/>
-    <w:lsdException w:name="Medium List 1 Accent 5" w:semiHidden="0" w:uiPriority="65" w:unhideWhenUsed="0"/>
-    <w:lsdException w:name="Medium List 2 Accent 5" w:semiHidden="0" w:uiPriority="66" w:unhideWhenUsed="0"/>
-    <w:lsdException w:name="Medium Grid 1 Accent 5" w:semiHidden="0" w:uiPriority="67" w:unhideWhenUsed="0"/>
-    <w:lsdException w:name="Medium Grid 2 Accent 5" w:semiHidden="0" w:uiPriority="68" w:unhideWhenUsed="0"/>
-    <w:lsdException w:name="Medium Grid 3 Accent 5" w:semiHidden="0" w:uiPriority="69" w:unhideWhenUsed="0"/>
-    <w:lsdException w:name="Dark List Accent 5" w:semiHidden="0" w:uiPriority="70" w:unhideWhenUsed="0"/>
-    <w:lsdException w:name="Colorful Shading Accent 5" w:semiHidden="0" w:uiPriority="71" w:unhideWhenUsed="0"/>
-    <w:lsdException w:name="Colorful List Accent 5" w:semiHidden="0" w:uiPriority="72" w:unhideWhenUsed="0"/>
-    <w:lsdException w:name="Colorful Grid Accent 5" w:semiHidden="0" w:uiPriority="73" w:unhideWhenUsed="0"/>
-    <w:lsdException w:name="Light Shading Accent 6" w:semiHidden="0" w:uiPriority="60" w:unhideWhenUsed="0"/>
-    <w:lsdException w:name="Light List Accent 6" w:semiHidden="0" w:uiPriority="61" w:unhideWhenUsed="0"/>
-    <w:lsdException w:name="Light Grid Accent 6" w:semiHidden="0" w:uiPriority="62" w:unhideWhenUsed="0"/>
-    <w:lsdException w:name="Medium Shading 1 Accent 6" w:semiHidden="0" w:uiPriority="63" w:unhideWhenUsed="0"/>
-    <w:lsdException w:name="Medium Shading 2 Accent 6" w:semiHidden="0" w:uiPriority="64" w:unhideWhenUsed="0"/>
-    <w:lsdException w:name="Medium List 1 Accent 6" w:semiHidden="0" w:uiPriority="65" w:unhideWhenUsed="0"/>
-    <w:lsdException w:name="Medium List 2 Accent 6" w:semiHidden="0" w:uiPriority="66" w:unhideWhenUsed="0"/>
-    <w:lsdException w:name="Medium Grid 1 Accent 6" w:semiHidden="0" w:uiPriority="67" w:unhideWhenUsed="0"/>
-    <w:lsdException w:name="Medium Grid 2 Accent 6" w:semiHidden="0" w:uiPriority="68" w:unhideWhenUsed="0"/>
-    <w:lsdException w:name="Medium Grid 3 Accent 6" w:semiHidden="0" w:uiPriority="69" w:unhideWhenUsed="0"/>
-    <w:lsdException w:name="Dark List Accent 6" w:semiHidden="0" w:uiPriority="70" w:unhideWhenUsed="0"/>
-    <w:lsdException w:name="Colorful Shading Accent 6" w:semiHidden="0" w:uiPriority="71" w:unhideWhenUsed="0"/>
-    <w:lsdException w:name="Colorful List Accent 6" w:semiHidden="0" w:uiPriority="72" w:unhideWhenUsed="0"/>
-    <w:lsdException w:name="Colorful Grid Accent 6" w:semiHidden="0" w:uiPriority="73" w:unhideWhenUsed="0"/>
-    <w:lsdException w:name="Subtle Emphasis" w:semiHidden="0" w:uiPriority="19" w:unhideWhenUsed="0" w:qFormat="1"/>
-    <w:lsdException w:name="Intense Emphasis" w:semiHidden="0" w:uiPriority="21" w:unhideWhenUsed="0" w:qFormat="1"/>
-    <w:lsdException w:name="Subtle Reference" w:semiHidden="0" w:uiPriority="31" w:unhideWhenUsed="0" w:qFormat="1"/>
-    <w:lsdException w:name="Intense Reference" w:semiHidden="0" w:uiPriority="32" w:unhideWhenUsed="0" w:qFormat="1"/>
-    <w:lsdException w:name="Book Title" w:semiHidden="0" w:uiPriority="33" w:unhideWhenUsed="0" w:qFormat="1"/>
-    <w:lsdException w:name="Bibliography" w:uiPriority="37"/>
-    <w:lsdException w:name="TOC Heading" w:uiPriority="39" w:qFormat="1"/>
+  <w:latentStyles w:defLockedState="0" w:defUIPriority="99" w:defSemiHidden="0" w:defUnhideWhenUsed="0" w:defQFormat="0" w:count="376">
+    <w:lsdException w:name="Normal" w:uiPriority="0" w:qFormat="1"/>
+    <w:lsdException w:name="heading 1" w:uiPriority="9" w:qFormat="1"/>
+    <w:lsdException w:name="heading 2" w:semiHidden="1" w:uiPriority="9" w:unhideWhenUsed="1" w:qFormat="1"/>
+    <w:lsdException w:name="heading 3" w:semiHidden="1" w:uiPriority="9" w:unhideWhenUsed="1" w:qFormat="1"/>
+    <w:lsdException w:name="heading 4" w:semiHidden="1" w:uiPriority="9" w:unhideWhenUsed="1" w:qFormat="1"/>
+    <w:lsdException w:name="heading 5" w:semiHidden="1" w:uiPriority="9" w:unhideWhenUsed="1" w:qFormat="1"/>
+    <w:lsdException w:name="heading 6" w:semiHidden="1" w:uiPriority="9" w:unhideWhenUsed="1" w:qFormat="1"/>
+    <w:lsdException w:name="heading 7" w:semiHidden="1" w:uiPriority="9" w:unhideWhenUsed="1" w:qFormat="1"/>
+    <w:lsdException w:name="heading 8" w:semiHidden="1" w:uiPriority="9" w:unhideWhenUsed="1" w:qFormat="1"/>
+    <w:lsdException w:name="heading 9" w:semiHidden="1" w:uiPriority="9" w:unhideWhenUsed="1" w:qFormat="1"/>
+    <w:lsdException w:name="index 1" w:semiHidden="1" w:unhideWhenUsed="1"/>
+    <w:lsdException w:name="index 2" w:semiHidden="1" w:unhideWhenUsed="1"/>
+    <w:lsdException w:name="index 3" w:semiHidden="1" w:unhideWhenUsed="1"/>
+    <w:lsdException w:name="index 4" w:semiHidden="1" w:unhideWhenUsed="1"/>
+    <w:lsdException w:name="index 5" w:semiHidden="1" w:unhideWhenUsed="1"/>
+    <w:lsdException w:name="index 6" w:semiHidden="1" w:unhideWhenUsed="1"/>
+    <w:lsdException w:name="index 7" w:semiHidden="1" w:unhideWhenUsed="1"/>
+    <w:lsdException w:name="index 8" w:semiHidden="1" w:unhideWhenUsed="1"/>
+    <w:lsdException w:name="index 9" w:semiHidden="1" w:unhideWhenUsed="1"/>
+    <w:lsdException w:name="toc 1" w:semiHidden="1" w:uiPriority="39" w:unhideWhenUsed="1"/>
+    <w:lsdException w:name="toc 2" w:semiHidden="1" w:uiPriority="39" w:unhideWhenUsed="1"/>
+    <w:lsdException w:name="toc 3" w:semiHidden="1" w:uiPriority="39" w:unhideWhenUsed="1"/>
+    <w:lsdException w:name="toc 4" w:semiHidden="1" w:uiPriority="39" w:unhideWhenUsed="1"/>
+    <w:lsdException w:name="toc 5" w:semiHidden="1" w:uiPriority="39" w:unhideWhenUsed="1"/>
+    <w:lsdException w:name="toc 6" w:semiHidden="1" w:uiPriority="39" w:unhideWhenUsed="1"/>
+    <w:lsdException w:name="toc 7" w:semiHidden="1" w:uiPriority="39" w:unhideWhenUsed="1"/>
+    <w:lsdException w:name="toc 8" w:semiHidden="1" w:uiPriority="39" w:unhideWhenUsed="1"/>
+    <w:lsdException w:name="toc 9" w:semiHidden="1" w:uiPriority="39" w:unhideWhenUsed="1"/>
+    <w:lsdException w:name="Normal Indent" w:semiHidden="1" w:unhideWhenUsed="1"/>
+    <w:lsdException w:name="footnote text" w:semiHidden="1" w:unhideWhenUsed="1"/>
+    <w:lsdException w:name="annotation text" w:semiHidden="1" w:unhideWhenUsed="1"/>
+    <w:lsdException w:name="header" w:semiHidden="1" w:unhideWhenUsed="1"/>
+    <w:lsdException w:name="footer" w:semiHidden="1" w:unhideWhenUsed="1"/>
+    <w:lsdException w:name="index heading" w:semiHidden="1" w:unhideWhenUsed="1"/>
+    <w:lsdException w:name="caption" w:semiHidden="1" w:uiPriority="35" w:unhideWhenUsed="1" w:qFormat="1"/>
+    <w:lsdException w:name="table of figures" w:semiHidden="1" w:unhideWhenUsed="1"/>
+    <w:lsdException w:name="envelope address" w:semiHidden="1" w:unhideWhenUsed="1"/>
+    <w:lsdException w:name="envelope return" w:semiHidden="1" w:unhideWhenUsed="1"/>
+    <w:lsdException w:name="footnote reference" w:semiHidden="1" w:unhideWhenUsed="1"/>
+    <w:lsdException w:name="annotation reference" w:semiHidden="1" w:unhideWhenUsed="1"/>
+    <w:lsdException w:name="line number" w:semiHidden="1" w:unhideWhenUsed="1"/>
+    <w:lsdException w:name="page number" w:semiHidden="1" w:unhideWhenUsed="1"/>
+    <w:lsdException w:name="endnote reference" w:semiHidden="1" w:unhideWhenUsed="1"/>
+    <w:lsdException w:name="endnote text" w:semiHidden="1" w:unhideWhenUsed="1"/>
+    <w:lsdException w:name="table of authorities" w:semiHidden="1" w:unhideWhenUsed="1"/>
+    <w:lsdException w:name="macro" w:semiHidden="1" w:unhideWhenUsed="1"/>
+    <w:lsdException w:name="toa heading" w:semiHidden="1" w:unhideWhenUsed="1"/>
+    <w:lsdException w:name="List" w:semiHidden="1" w:unhideWhenUsed="1"/>
+    <w:lsdException w:name="List Bullet" w:semiHidden="1" w:unhideWhenUsed="1"/>
+    <w:lsdException w:name="List Number" w:semiHidden="1" w:unhideWhenUsed="1"/>
+    <w:lsdException w:name="List 2" w:semiHidden="1" w:unhideWhenUsed="1"/>
+    <w:lsdException w:name="List 3" w:semiHidden="1" w:unhideWhenUsed="1"/>
+    <w:lsdException w:name="List 4" w:semiHidden="1" w:unhideWhenUsed="1"/>
+    <w:lsdException w:name="List 5" w:semiHidden="1" w:unhideWhenUsed="1"/>
+    <w:lsdException w:name="List Bullet 2" w:semiHidden="1" w:unhideWhenUsed="1"/>
+    <w:lsdException w:name="List Bullet 3" w:semiHidden="1" w:unhideWhenUsed="1"/>
+    <w:lsdException w:name="List Bullet 4" w:semiHidden="1" w:unhideWhenUsed="1"/>
+    <w:lsdException w:name="List Bullet 5" w:semiHidden="1" w:unhideWhenUsed="1"/>
+    <w:lsdException w:name="List Number 2" w:semiHidden="1" w:unhideWhenUsed="1"/>
+    <w:lsdException w:name="List Number 3" w:semiHidden="1" w:unhideWhenUsed="1"/>
+    <w:lsdException w:name="List Number 4" w:semiHidden="1" w:unhideWhenUsed="1"/>
+    <w:lsdException w:name="List Number 5" w:semiHidden="1" w:unhideWhenUsed="1"/>
+    <w:lsdException w:name="Title" w:uiPriority="10" w:qFormat="1"/>
+    <w:lsdException w:name="Closing" w:semiHidden="1" w:unhideWhenUsed="1"/>
+    <w:lsdException w:name="Signature" w:semiHidden="1" w:unhideWhenUsed="1"/>
+    <w:lsdException w:name="Default Paragraph Font" w:semiHidden="1" w:uiPriority="1" w:unhideWhenUsed="1"/>
+    <w:lsdException w:name="Body Text" w:semiHidden="1" w:unhideWhenUsed="1"/>
+    <w:lsdException w:name="Body Text Indent" w:semiHidden="1" w:unhideWhenUsed="1"/>
+    <w:lsdException w:name="List Continue" w:semiHidden="1" w:unhideWhenUsed="1"/>
+    <w:lsdException w:name="List Continue 2" w:semiHidden="1" w:unhideWhenUsed="1"/>
+    <w:lsdException w:name="List Continue 3" w:semiHidden="1" w:unhideWhenUsed="1"/>
+    <w:lsdException w:name="List Continue 4" w:semiHidden="1" w:unhideWhenUsed="1"/>
+    <w:lsdException w:name="List Continue 5" w:semiHidden="1" w:unhideWhenUsed="1"/>
+    <w:lsdException w:name="Message Header" w:semiHidden="1" w:unhideWhenUsed="1"/>
+    <w:lsdException w:name="Subtitle" w:uiPriority="11" w:qFormat="1"/>
+    <w:lsdException w:name="Salutation" w:semiHidden="1" w:unhideWhenUsed="1"/>
+    <w:lsdException w:name="Date" w:semiHidden="1" w:unhideWhenUsed="1"/>
+    <w:lsdException w:name="Body Text First Indent" w:semiHidden="1" w:unhideWhenUsed="1"/>
+    <w:lsdException w:name="Body Text First Indent 2" w:semiHidden="1" w:unhideWhenUsed="1"/>
+    <w:lsdException w:name="Note Heading" w:semiHidden="1" w:unhideWhenUsed="1"/>
+    <w:lsdException w:name="Body Text 2" w:semiHidden="1" w:unhideWhenUsed="1"/>
+    <w:lsdException w:name="Body Text 3" w:semiHidden="1" w:unhideWhenUsed="1"/>
+    <w:lsdException w:name="Body Text Indent 2" w:semiHidden="1" w:unhideWhenUsed="1"/>
+    <w:lsdException w:name="Body Text Indent 3" w:semiHidden="1" w:unhideWhenUsed="1"/>
+    <w:lsdException w:name="Block Text" w:semiHidden="1" w:unhideWhenUsed="1"/>
+    <w:lsdException w:name="Hyperlink" w:semiHidden="1" w:unhideWhenUsed="1"/>
+    <w:lsdException w:name="FollowedHyperlink" w:semiHidden="1" w:unhideWhenUsed="1"/>
+    <w:lsdException w:name="Strong" w:uiPriority="22" w:qFormat="1"/>
+    <w:lsdException w:name="Emphasis" w:uiPriority="20" w:qFormat="1"/>
+    <w:lsdException w:name="Document Map" w:semiHidden="1" w:unhideWhenUsed="1"/>
+    <w:lsdException w:name="Plain Text" w:semiHidden="1" w:unhideWhenUsed="1"/>
+    <w:lsdException w:name="E-mail Signature" w:semiHidden="1" w:unhideWhenUsed="1"/>
+    <w:lsdException w:name="HTML Top of Form" w:semiHidden="1" w:unhideWhenUsed="1"/>
+    <w:lsdException w:name="HTML Bottom of Form" w:semiHidden="1" w:unhideWhenUsed="1"/>
+    <w:lsdException w:name="Normal (Web)" w:semiHidden="1" w:unhideWhenUsed="1"/>
+    <w:lsdException w:name="HTML Acronym" w:semiHidden="1" w:unhideWhenUsed="1"/>
+    <w:lsdException w:name="HTML Address" w:semiHidden="1" w:unhideWhenUsed="1"/>
+    <w:lsdException w:name="HTML Cite" w:semiHidden="1" w:unhideWhenUsed="1"/>
+    <w:lsdException w:name="HTML Code" w:semiHidden="1" w:unhideWhenUsed="1"/>
+    <w:lsdException w:name="HTML Definition" w:semiHidden="1" w:unhideWhenUsed="1"/>
+    <w:lsdException w:name="HTML Keyboard" w:semiHidden="1" w:unhideWhenUsed="1"/>
+    <w:lsdException w:name="HTML Preformatted" w:semiHidden="1" w:unhideWhenUsed="1"/>
+    <w:lsdException w:name="HTML Sample" w:semiHidden="1" w:unhideWhenUsed="1"/>
+    <w:lsdException w:name="HTML Typewriter" w:semiHidden="1" w:unhideWhenUsed="1"/>
+    <w:lsdException w:name="HTML Variable" w:semiHidden="1" w:unhideWhenUsed="1"/>
+    <w:lsdException w:name="Normal Table" w:semiHidden="1" w:unhideWhenUsed="1"/>
+    <w:lsdException w:name="annotation subject" w:semiHidden="1" w:unhideWhenUsed="1"/>
+    <w:lsdException w:name="No List" w:semiHidden="1" w:unhideWhenUsed="1"/>
+    <w:lsdException w:name="Outline List 1" w:semiHidden="1" w:unhideWhenUsed="1"/>
+    <w:lsdException w:name="Outline List 2" w:semiHidden="1" w:unhideWhenUsed="1"/>
+    <w:lsdException w:name="Outline List 3" w:semiHidden="1" w:unhideWhenUsed="1"/>
+    <w:lsdException w:name="Table Simple 1" w:semiHidden="1" w:unhideWhenUsed="1"/>
+    <w:lsdException w:name="Table Simple 2" w:semiHidden="1" w:unhideWhenUsed="1"/>
+    <w:lsdException w:name="Table Simple 3" w:semiHidden="1" w:unhideWhenUsed="1"/>
+    <w:lsdException w:name="Table Classic 1" w:semiHidden="1" w:unhideWhenUsed="1"/>
+    <w:lsdException w:name="Table Classic 2" w:semiHidden="1" w:unhideWhenUsed="1"/>
+    <w:lsdException w:name="Table Classic 3" w:semiHidden="1" w:unhideWhenUsed="1"/>
+    <w:lsdException w:name="Table Classic 4" w:semiHidden="1" w:unhideWhenUsed="1"/>
+    <w:lsdException w:name="Table Colorful 1" w:semiHidden="1" w:unhideWhenUsed="1"/>
+    <w:lsdException w:name="Table Colorful 2" w:semiHidden="1" w:unhideWhenUsed="1"/>
+    <w:lsdException w:name="Table Colorful 3" w:semiHidden="1" w:unhideWhenUsed="1"/>
+    <w:lsdException w:name="Table Columns 1" w:semiHidden="1" w:unhideWhenUsed="1"/>
+    <w:lsdException w:name="Table Columns 2" w:semiHidden="1" w:unhideWhenUsed="1"/>
+    <w:lsdException w:name="Table Columns 3" w:semiHidden="1" w:unhideWhenUsed="1"/>
+    <w:lsdException w:name="Table Columns 4" w:semiHidden="1" w:unhideWhenUsed="1"/>
+    <w:lsdException w:name="Table Columns 5" w:semiHidden="1" w:unhideWhenUsed="1"/>
+    <w:lsdException w:name="Table Grid 1" w:semiHidden="1" w:unhideWhenUsed="1"/>
+    <w:lsdException w:name="Table Grid 2" w:semiHidden="1" w:unhideWhenUsed="1"/>
+    <w:lsdException w:name="Table Grid 3" w:semiHidden="1" w:unhideWhenUsed="1"/>
+    <w:lsdException w:name="Table Grid 4" w:semiHidden="1" w:unhideWhenUsed="1"/>
+    <w:lsdException w:name="Table Grid 5" w:semiHidden="1" w:unhideWhenUsed="1"/>
+    <w:lsdException w:name="Table Grid 6" w:semiHidden="1" w:unhideWhenUsed="1"/>
+    <w:lsdException w:name="Table Grid 7" w:semiHidden="1" w:unhideWhenUsed="1"/>
+    <w:lsdException w:name="Table Grid 8" w:semiHidden="1" w:unhideWhenUsed="1"/>
+    <w:lsdException w:name="Table List 1" w:semiHidden="1" w:unhideWhenUsed="1"/>
+    <w:lsdException w:name="Table List 2" w:semiHidden="1" w:unhideWhenUsed="1"/>
+    <w:lsdException w:name="Table List 3" w:semiHidden="1" w:unhideWhenUsed="1"/>
+    <w:lsdException w:name="Table List 4" w:semiHidden="1" w:unhideWhenUsed="1"/>
+    <w:lsdException w:name="Table List 5" w:semiHidden="1" w:unhideWhenUsed="1"/>
+    <w:lsdException w:name="Table List 6" w:semiHidden="1" w:unhideWhenUsed="1"/>
+    <w:lsdException w:name="Table List 7" w:semiHidden="1" w:unhideWhenUsed="1"/>
+    <w:lsdException w:name="Table List 8" w:semiHidden="1" w:unhideWhenUsed="1"/>
+    <w:lsdException w:name="Table 3D effects 1" w:semiHidden="1" w:unhideWhenUsed="1"/>
+    <w:lsdException w:name="Table 3D effects 2" w:semiHidden="1" w:unhideWhenUsed="1"/>
+    <w:lsdException w:name="Table 3D effects 3" w:semiHidden="1" w:unhideWhenUsed="1"/>
+    <w:lsdException w:name="Table Contemporary" w:semiHidden="1" w:unhideWhenUsed="1"/>
+    <w:lsdException w:name="Table Elegant" w:semiHidden="1" w:unhideWhenUsed="1"/>
+    <w:lsdException w:name="Table Professional" w:semiHidden="1" w:unhideWhenUsed="1"/>
+    <w:lsdException w:name="Table Subtle 1" w:semiHidden="1" w:unhideWhenUsed="1"/>
+    <w:lsdException w:name="Table Subtle 2" w:semiHidden="1" w:unhideWhenUsed="1"/>
+    <w:lsdException w:name="Table Web 1" w:semiHidden="1" w:unhideWhenUsed="1"/>
+    <w:lsdException w:name="Table Web 2" w:semiHidden="1" w:unhideWhenUsed="1"/>
+    <w:lsdException w:name="Table Web 3" w:semiHidden="1" w:unhideWhenUsed="1"/>
+    <w:lsdException w:name="Balloon Text" w:semiHidden="1" w:unhideWhenUsed="1"/>
+    <w:lsdException w:name="Table Grid" w:uiPriority="39"/>
+    <w:lsdException w:name="Table Theme" w:semiHidden="1" w:unhideWhenUsed="1"/>
+    <w:lsdException w:name="Placeholder Text" w:semiHidden="1"/>
+    <w:lsdException w:name="No Spacing" w:uiPriority="1" w:qFormat="1"/>
+    <w:lsdException w:name="Light Shading" w:uiPriority="60"/>
+    <w:lsdException w:name="Light List" w:uiPriority="61"/>
+    <w:lsdException w:name="Light Grid" w:uiPriority="62"/>
+    <w:lsdException w:name="Medium Shading 1" w:uiPriority="63"/>
+    <w:lsdException w:name="Medium Shading 2" w:uiPriority="64"/>
+    <w:lsdException w:name="Medium List 1" w:uiPriority="65"/>
+    <w:lsdException w:name="Medium List 2" w:uiPriority="66"/>
+    <w:lsdException w:name="Medium Grid 1" w:uiPriority="67"/>
+    <w:lsdException w:name="Medium Grid 2" w:uiPriority="68"/>
+    <w:lsdException w:name="Medium Grid 3" w:uiPriority="69"/>
+    <w:lsdException w:name="Dark List" w:uiPriority="70"/>
+    <w:lsdException w:name="Colorful Shading" w:uiPriority="71"/>
+    <w:lsdException w:name="Colorful List" w:uiPriority="72"/>
+    <w:lsdException w:name="Colorful Grid" w:uiPriority="73"/>
+    <w:lsdException w:name="Light Shading Accent 1" w:uiPriority="60"/>
+    <w:lsdException w:name="Light List Accent 1" w:uiPriority="61"/>
+    <w:lsdException w:name="Light Grid Accent 1" w:uiPriority="62"/>
+    <w:lsdException w:name="Medium Shading 1 Accent 1" w:uiPriority="63"/>
+    <w:lsdException w:name="Medium Shading 2 Accent 1" w:uiPriority="64"/>
+    <w:lsdException w:name="Medium List 1 Accent 1" w:uiPriority="65"/>
+    <w:lsdException w:name="Revision" w:semiHidden="1"/>
+    <w:lsdException w:name="List Paragraph" w:uiPriority="34" w:qFormat="1"/>
+    <w:lsdException w:name="Quote" w:uiPriority="29" w:qFormat="1"/>
+    <w:lsdException w:name="Intense Quote" w:uiPriority="30" w:qFormat="1"/>
+    <w:lsdException w:name="Medium List 2 Accent 1" w:uiPriority="66"/>
+    <w:lsdException w:name="Medium Grid 1 Accent 1" w:uiPriority="67"/>
+    <w:lsdException w:name="Medium Grid 2 Accent 1" w:uiPriority="68"/>
+    <w:lsdException w:name="Medium Grid 3 Accent 1" w:uiPriority="69"/>
+    <w:lsdException w:name="Dark List Accent 1" w:uiPriority="70"/>
+    <w:lsdException w:name="Colorful Shading Accent 1" w:uiPriority="71"/>
+    <w:lsdException w:name="Colorful List Accent 1" w:uiPriority="72"/>
+    <w:lsdException w:name="Colorful Grid Accent 1" w:uiPriority="73"/>
+    <w:lsdException w:name="Light Shading Accent 2" w:uiPriority="60"/>
+    <w:lsdException w:name="Light List Accent 2" w:uiPriority="61"/>
+    <w:lsdException w:name="Light Grid Accent 2" w:uiPriority="62"/>
+    <w:lsdException w:name="Medium Shading 1 Accent 2" w:uiPriority="63"/>
+    <w:lsdException w:name="Medium Shading 2 Accent 2" w:uiPriority="64"/>
+    <w:lsdException w:name="Medium List 1 Accent 2" w:uiPriority="65"/>
+    <w:lsdException w:name="Medium List 2 Accent 2" w:uiPriority="66"/>
+    <w:lsdException w:name="Medium Grid 1 Accent 2" w:uiPriority="67"/>
+    <w:lsdException w:name="Medium Grid 2 Accent 2" w:uiPriority="68"/>
+    <w:lsdException w:name="Medium Grid 3 Accent 2" w:uiPriority="69"/>
+    <w:lsdException w:name="Dark List Accent 2" w:uiPriority="70"/>
+    <w:lsdException w:name="Colorful Shading Accent 2" w:uiPriority="71"/>
+    <w:lsdException w:name="Colorful List Accent 2" w:uiPriority="72"/>
+    <w:lsdException w:name="Colorful Grid Accent 2" w:uiPriority="73"/>
+    <w:lsdException w:name="Light Shading Accent 3" w:uiPriority="60"/>
+    <w:lsdException w:name="Light List Accent 3" w:uiPriority="61"/>
+    <w:lsdException w:name="Light Grid Accent 3" w:uiPriority="62"/>
+    <w:lsdException w:name="Medium Shading 1 Accent 3" w:uiPriority="63"/>
+    <w:lsdException w:name="Medium Shading 2 Accent 3" w:uiPriority="64"/>
+    <w:lsdException w:name="Medium List 1 Accent 3" w:uiPriority="65"/>
+    <w:lsdException w:name="Medium List 2 Accent 3" w:uiPriority="66"/>
+    <w:lsdException w:name="Medium Grid 1 Accent 3" w:uiPriority="67"/>
+    <w:lsdException w:name="Medium Grid 2 Accent 3" w:uiPriority="68"/>
+    <w:lsdException w:name="Medium Grid 3 Accent 3" w:uiPriority="69"/>
+    <w:lsdException w:name="Dark List Accent 3" w:uiPriority="70"/>
+    <w:lsdException w:name="Colorful Shading Accent 3" w:uiPriority="71"/>
+    <w:lsdException w:name="Colorful List Accent 3" w:uiPriority="72"/>
+    <w:lsdException w:name="Colorful Grid Accent 3" w:uiPriority="73"/>
+    <w:lsdException w:name="Light Shading Accent 4" w:uiPriority="60"/>
+    <w:lsdException w:name="Light List Accent 4" w:uiPriority="61"/>
+    <w:lsdException w:name="Light Grid Accent 4" w:uiPriority="62"/>
+    <w:lsdException w:name="Medium Shading 1 Accent 4" w:uiPriority="63"/>
+    <w:lsdException w:name="Medium Shading 2 Accent 4" w:uiPriority="64"/>
+    <w:lsdException w:name="Medium List 1 Accent 4" w:uiPriority="65"/>
+    <w:lsdException w:name="Medium List 2 Accent 4" w:uiPriority="66"/>
+    <w:lsdException w:name="Medium Grid 1 Accent 4" w:uiPriority="67"/>
+    <w:lsdException w:name="Medium Grid 2 Accent 4" w:uiPriority="68"/>
+    <w:lsdException w:name="Medium Grid 3 Accent 4" w:uiPriority="69"/>
+    <w:lsdException w:name="Dark List Accent 4" w:uiPriority="70"/>
+    <w:lsdException w:name="Colorful Shading Accent 4" w:uiPriority="71"/>
+    <w:lsdException w:name="Colorful List Accent 4" w:uiPriority="72"/>
+    <w:lsdException w:name="Colorful Grid Accent 4" w:uiPriority="73"/>
+    <w:lsdException w:name="Light Shading Accent 5" w:uiPriority="60"/>
+    <w:lsdException w:name="Light List Accent 5" w:uiPriority="61"/>
+    <w:lsdException w:name="Light Grid Accent 5" w:uiPriority="62"/>
+    <w:lsdException w:name="Medium Shading 1 Accent 5" w:uiPriority="63"/>
+    <w:lsdException w:name="Medium Shading 2 Accent 5" w:uiPriority="64"/>
+    <w:lsdException w:name="Medium List 1 Accent 5" w:uiPriority="65"/>
+    <w:lsdException w:name="Medium List 2 Accent 5" w:uiPriority="66"/>
+    <w:lsdException w:name="Medium Grid 1 Accent 5" w:uiPriority="67"/>
+    <w:lsdException w:name="Medium Grid 2 Accent 5" w:uiPriority="68"/>
+    <w:lsdException w:name="Medium Grid 3 Accent 5" w:uiPriority="69"/>
+    <w:lsdException w:name="Dark List Accent 5" w:uiPriority="70"/>
+    <w:lsdException w:name="Colorful Shading Accent 5" w:uiPriority="71"/>
+    <w:lsdException w:name="Colorful List Accent 5" w:uiPriority="72"/>
+    <w:lsdException w:name="Colorful Grid Accent 5" w:uiPriority="73"/>
+    <w:lsdException w:name="Light Shading Accent 6" w:uiPriority="60"/>
+    <w:lsdException w:name="Light List Accent 6" w:uiPriority="61"/>
+    <w:lsdException w:name="Light Grid Accent 6" w:uiPriority="62"/>
+    <w:lsdException w:name="Medium Shading 1 Accent 6" w:uiPriority="63"/>
+    <w:lsdException w:name="Medium Shading 2 Accent 6" w:uiPriority="64"/>
+    <w:lsdException w:name="Medium List 1 Accent 6" w:uiPriority="65"/>
+    <w:lsdException w:name="Medium List 2 Accent 6" w:uiPriority="66"/>
+    <w:lsdException w:name="Medium Grid 1 Accent 6" w:uiPriority="67"/>
+    <w:lsdException w:name="Medium Grid 2 Accent 6" w:uiPriority="68"/>
+    <w:lsdException w:name="Medium Grid 3 Accent 6" w:uiPriority="69"/>
+    <w:lsdException w:name="Dark List Accent 6" w:uiPriority="70"/>
+    <w:lsdException w:name="Colorful Shading Accent 6" w:uiPriority="71"/>
+    <w:lsdException w:name="Colorful List Accent 6" w:uiPriority="72"/>
+    <w:lsdException w:name="Colorful Grid Accent 6" w:uiPriority="73"/>
+    <w:lsdException w:name="Subtle Emphasis" w:uiPriority="19" w:qFormat="1"/>
+    <w:lsdException w:name="Intense Emphasis" w:uiPriority="21" w:qFormat="1"/>
+    <w:lsdException w:name="Subtle Reference" w:uiPriority="31" w:qFormat="1"/>
+    <w:lsdException w:name="Intense Reference" w:uiPriority="32" w:qFormat="1"/>
+    <w:lsdException w:name="Book Title" w:uiPriority="33" w:qFormat="1"/>
+    <w:lsdException w:name="Bibliography" w:semiHidden="1" w:uiPriority="37" w:unhideWhenUsed="1"/>
+    <w:lsdException w:name="TOC Heading" w:semiHidden="1" w:uiPriority="39" w:unhideWhenUsed="1" w:qFormat="1"/>
+    <w:lsdException w:name="Plain Table 1" w:uiPriority="41"/>
+    <w:lsdException w:name="Plain Table 2" w:uiPriority="42"/>
+    <w:lsdException w:name="Plain Table 3" w:uiPriority="43"/>
+    <w:lsdException w:name="Plain Table 4" w:uiPriority="44"/>
+    <w:lsdException w:name="Plain Table 5" w:uiPriority="45"/>
+    <w:lsdException w:name="Grid Table Light" w:uiPriority="40"/>
+    <w:lsdException w:name="Grid Table 1 Light" w:uiPriority="46"/>
+    <w:lsdException w:name="Grid Table 2" w:uiPriority="47"/>
+    <w:lsdException w:name="Grid Table 3" w:uiPriority="48"/>
+    <w:lsdException w:name="Grid Table 4" w:uiPriority="49"/>
+    <w:lsdException w:name="Grid Table 5 Dark" w:uiPriority="50"/>
+    <w:lsdException w:name="Grid Table 6 Colorful" w:uiPriority="51"/>
+    <w:lsdException w:name="Grid Table 7 Colorful" w:uiPriority="52"/>
+    <w:lsdException w:name="Grid Table 1 Light Accent 1" w:uiPriority="46"/>
+    <w:lsdException w:name="Grid Table 2 Accent 1" w:uiPriority="47"/>
+    <w:lsdException w:name="Grid Table 3 Accent 1" w:uiPriority="48"/>
+    <w:lsdException w:name="Grid Table 4 Accent 1" w:uiPriority="49"/>
+    <w:lsdException w:name="Grid Table 5 Dark Accent 1" w:uiPriority="50"/>
+    <w:lsdException w:name="Grid Table 6 Colorful Accent 1" w:uiPriority="51"/>
+    <w:lsdException w:name="Grid Table 7 Colorful Accent 1" w:uiPriority="52"/>
+    <w:lsdException w:name="Grid Table 1 Light Accent 2" w:uiPriority="46"/>
+    <w:lsdException w:name="Grid Table 2 Accent 2" w:uiPriority="47"/>
+    <w:lsdException w:name="Grid Table 3 Accent 2" w:uiPriority="48"/>
+    <w:lsdException w:name="Grid Table 4 Accent 2" w:uiPriority="49"/>
+    <w:lsdException w:name="Grid Table 5 Dark Accent 2" w:uiPriority="50"/>
+    <w:lsdException w:name="Grid Table 6 Colorful Accent 2" w:uiPriority="51"/>
+    <w:lsdException w:name="Grid Table 7 Colorful Accent 2" w:uiPriority="52"/>
+    <w:lsdException w:name="Grid Table 1 Light Accent 3" w:uiPriority="46"/>
+    <w:lsdException w:name="Grid Table 2 Accent 3" w:uiPriority="47"/>
+    <w:lsdException w:name="Grid Table 3 Accent 3" w:uiPriority="48"/>
+    <w:lsdException w:name="Grid Table 4 Accent 3" w:uiPriority="49"/>
+    <w:lsdException w:name="Grid Table 5 Dark Accent 3" w:uiPriority="50"/>
+    <w:lsdException w:name="Grid Table 6 Colorful Accent 3" w:uiPriority="51"/>
+    <w:lsdException w:name="Grid Table 7 Colorful Accent 3" w:uiPriority="52"/>
+    <w:lsdException w:name="Grid Table 1 Light Accent 4" w:uiPriority="46"/>
+    <w:lsdException w:name="Grid Table 2 Accent 4" w:uiPriority="47"/>
+    <w:lsdException w:name="Grid Table 3 Accent 4" w:uiPriority="48"/>
+    <w:lsdException w:name="Grid Table 4 Accent 4" w:uiPriority="49"/>
+    <w:lsdException w:name="Grid Table 5 Dark Accent 4" w:uiPriority="50"/>
+    <w:lsdException w:name="Grid Table 6 Colorful Accent 4" w:uiPriority="51"/>
+    <w:lsdException w:name="Grid Table 7 Colorful Accent 4" w:uiPriority="52"/>
+    <w:lsdException w:name="Grid Table 1 Light Accent 5" w:uiPriority="46"/>
+    <w:lsdException w:name="Grid Table 2 Accent 5" w:uiPriority="47"/>
+    <w:lsdException w:name="Grid Table 3 Accent 5" w:uiPriority="48"/>
+    <w:lsdException w:name="Grid Table 4 Accent 5" w:uiPriority="49"/>
+    <w:lsdException w:name="Grid Table 5 Dark Accent 5" w:uiPriority="50"/>
+    <w:lsdException w:name="Grid Table 6 Colorful Accent 5" w:uiPriority="51"/>
+    <w:lsdException w:name="Grid Table 7 Colorful Accent 5" w:uiPriority="52"/>
+    <w:lsdException w:name="Grid Table 1 Light Accent 6" w:uiPriority="46"/>
+    <w:lsdException w:name="Grid Table 2 Accent 6" w:uiPriority="47"/>
+    <w:lsdException w:name="Grid Table 3 Accent 6" w:uiPriority="48"/>
+    <w:lsdException w:name="Grid Table 4 Accent 6" w:uiPriority="49"/>
+    <w:lsdException w:name="Grid Table 5 Dark Accent 6" w:uiPriority="50"/>
+    <w:lsdException w:name="Grid Table 6 Colorful Accent 6" w:uiPriority="51"/>
+    <w:lsdException w:name="Grid Table 7 Colorful Accent 6" w:uiPriority="52"/>
+    <w:lsdException w:name="List Table 1 Light" w:uiPriority="46"/>
+    <w:lsdException w:name="List Table 2" w:uiPriority="47"/>
+    <w:lsdException w:name="List Table 3" w:uiPriority="48"/>
+    <w:lsdException w:name="List Table 4" w:uiPriority="49"/>
+    <w:lsdException w:name="List Table 5 Dark" w:uiPriority="50"/>
+    <w:lsdException w:name="List Table 6 Colorful" w:uiPriority="51"/>
+    <w:lsdException w:name="List Table 7 Colorful" w:uiPriority="52"/>
+    <w:lsdException w:name="List Table 1 Light Accent 1" w:uiPriority="46"/>
+    <w:lsdException w:name="List Table 2 Accent 1" w:uiPriority="47"/>
+    <w:lsdException w:name="List Table 3 Accent 1" w:uiPriority="48"/>
+    <w:lsdException w:name="List Table 4 Accent 1" w:uiPriority="49"/>
+    <w:lsdException w:name="List Table 5 Dark Accent 1" w:uiPriority="50"/>
+    <w:lsdException w:name="List Table 6 Colorful Accent 1" w:uiPriority="51"/>
+    <w:lsdException w:name="List Table 7 Colorful Accent 1" w:uiPriority="52"/>
+    <w:lsdException w:name="List Table 1 Light Accent 2" w:uiPriority="46"/>
+    <w:lsdException w:name="List Table 2 Accent 2" w:uiPriority="47"/>
+    <w:lsdException w:name="List Table 3 Accent 2" w:uiPriority="48"/>
+    <w:lsdException w:name="List Table 4 Accent 2" w:uiPriority="49"/>
+    <w:lsdException w:name="List Table 5 Dark Accent 2" w:uiPriority="50"/>
+    <w:lsdException w:name="List Table 6 Colorful Accent 2" w:uiPriority="51"/>
+    <w:lsdException w:name="List Table 7 Colorful Accent 2" w:uiPriority="52"/>
+    <w:lsdException w:name="List Table 1 Light Accent 3" w:uiPriority="46"/>
+    <w:lsdException w:name="List Table 2 Accent 3" w:uiPriority="47"/>
+    <w:lsdException w:name="List Table 3 Accent 3" w:uiPriority="48"/>
+    <w:lsdException w:name="List Table 4 Accent 3" w:uiPriority="49"/>
+    <w:lsdException w:name="List Table 5 Dark Accent 3" w:uiPriority="50"/>
+    <w:lsdException w:name="List Table 6 Colorful Accent 3" w:uiPriority="51"/>
+    <w:lsdException w:name="List Table 7 Colorful Accent 3" w:uiPriority="52"/>
+    <w:lsdException w:name="List Table 1 Light Accent 4" w:uiPriority="46"/>
+    <w:lsdException w:name="List Table 2 Accent 4" w:uiPriority="47"/>
+    <w:lsdException w:name="List Table 3 Accent 4" w:uiPriority="48"/>
+    <w:lsdException w:name="List Table 4 Accent 4" w:uiPriority="49"/>
+    <w:lsdException w:name="List Table 5 Dark Accent 4" w:uiPriority="50"/>
+    <w:lsdException w:name="List Table 6 Colorful Accent 4" w:uiPriority="51"/>
+    <w:lsdException w:name="List Table 7 Colorful Accent 4" w:uiPriority="52"/>
+    <w:lsdException w:name="List Table 1 Light Accent 5" w:uiPriority="46"/>
+    <w:lsdException w:name="List Table 2 Accent 5" w:uiPriority="47"/>
+    <w:lsdException w:name="List Table 3 Accent 5" w:uiPriority="48"/>
+    <w:lsdException w:name="List Table 4 Accent 5" w:uiPriority="49"/>
+    <w:lsdException w:name="List Table 5 Dark Accent 5" w:uiPriority="50"/>
+    <w:lsdException w:name="List Table 6 Colorful Accent 5" w:uiPriority="51"/>
+    <w:lsdException w:name="List Table 7 Colorful Accent 5" w:uiPriority="52"/>
+    <w:lsdException w:name="List Table 1 Light Accent 6" w:uiPriority="46"/>
+    <w:lsdException w:name="List Table 2 Accent 6" w:uiPriority="47"/>
+    <w:lsdException w:name="List Table 3 Accent 6" w:uiPriority="48"/>
+    <w:lsdException w:name="List Table 4 Accent 6" w:uiPriority="49"/>
+    <w:lsdException w:name="List Table 5 Dark Accent 6" w:uiPriority="50"/>
+    <w:lsdException w:name="List Table 6 Colorful Accent 6" w:uiPriority="51"/>
+    <w:lsdException w:name="List Table 7 Colorful Accent 6" w:uiPriority="52"/>
+    <w:lsdException w:name="Mention" w:semiHidden="1" w:unhideWhenUsed="1"/>
+    <w:lsdException w:name="Smart Hyperlink" w:semiHidden="1" w:unhideWhenUsed="1"/>
+    <w:lsdException w:name="Hashtag" w:semiHidden="1" w:unhideWhenUsed="1"/>
+    <w:lsdException w:name="Unresolved Mention" w:semiHidden="1" w:unhideWhenUsed="1"/>
+    <w:lsdException w:name="Smart Link" w:semiHidden="1" w:unhideWhenUsed="1"/>
   </w:latentStyles>
   <w:style w:type="paragraph" w:default="1" w:styleId="Normal">
     <w:name w:val="Normal"/>
@@ -755,7 +1117,6 @@
     <w:uiPriority w:val="99"/>
     <w:semiHidden/>
     <w:unhideWhenUsed/>
-    <w:qFormat/>
     <w:tblPr>
       <w:tblInd w:w="0" w:type="dxa"/>
       <w:tblCellMar>
@@ -807,13 +1168,25 @@
       <w:u w:val="single"/>
     </w:rPr>
   </w:style>
-  <w:style w:type="character" w:customStyle="1" w:styleId="UnresolvedMention">
+  <w:style w:type="character" w:customStyle="1" w:styleId="UnresolvedMention1">
+    <w:name w:val="Unresolved Mention1"/>
+    <w:basedOn w:val="DefaultParagraphFont"/>
+    <w:uiPriority w:val="99"/>
+    <w:semiHidden/>
+    <w:unhideWhenUsed/>
+    <w:rsid w:val="006F571A"/>
+    <w:rPr>
+      <w:color w:val="605E5C"/>
+      <w:shd w:val="clear" w:color="auto" w:fill="E1DFDD"/>
+    </w:rPr>
+  </w:style>
+  <w:style w:type="character" w:styleId="UnresolvedMention">
     <w:name w:val="Unresolved Mention"/>
     <w:basedOn w:val="DefaultParagraphFont"/>
     <w:uiPriority w:val="99"/>
     <w:semiHidden/>
     <w:unhideWhenUsed/>
-    <w:rsid w:val="006F571A"/>
+    <w:rsid w:val="00DC5804"/>
     <w:rPr>
       <w:color w:val="605E5C"/>
       <w:shd w:val="clear" w:color="auto" w:fill="E1DFDD"/>
@@ -1111,7 +1484,7 @@
   <a:extraClrSchemeLst/>
   <a:extLst>
     <a:ext uri="{05A4C25C-085E-4340-85A3-A5531E510DB2}">
-      <thm15:themeFamily xmlns:thm15="http://schemas.microsoft.com/office/thememl/2012/main" xmlns="" name="Office Theme" id="{62F939B6-93AF-4DB8-9C6B-D6C7DFDC589F}" vid="{4A3C46E8-61CC-4603-A589-7422A47A8E4A}"/>
+      <thm15:themeFamily xmlns:thm15="http://schemas.microsoft.com/office/thememl/2012/main" name="Office Theme" id="{62F939B6-93AF-4DB8-9C6B-D6C7DFDC589F}" vid="{4A3C46E8-61CC-4603-A589-7422A47A8E4A}"/>
     </a:ext>
   </a:extLst>
 </a:theme>

</xml_diff>

<commit_message>
changed the value field to represent the value name
</commit_message>
<xml_diff>
--- a/Research/Project Coinbase Bot -- Research Notes.docx
+++ b/Research/Project Coinbase Bot -- Research Notes.docx
@@ -497,6 +497,11 @@
           <w:ilvl w:val="0"/>
           <w:numId w:val="1"/>
         </w:numPr>
+        <w:rPr>
+          <w:rStyle w:val="Hyperlink"/>
+          <w:color w:val="auto"/>
+          <w:u w:val="none"/>
+        </w:rPr>
       </w:pPr>
       <w:hyperlink r:id="rId31" w:history="1">
         <w:r>
@@ -506,6 +511,84 @@
           <w:t>https://stackoverflow.com/questions/32545632/how-can-i-download-a-file-using-window-fetch</w:t>
         </w:r>
       </w:hyperlink>
+    </w:p>
+    <w:p>
+      <w:pPr>
+        <w:pStyle w:val="Heading1"/>
+        <w:rPr>
+          <w:rStyle w:val="Hyperlink"/>
+          <w:color w:val="auto"/>
+          <w:u w:val="none"/>
+        </w:rPr>
+      </w:pPr>
+      <w:r>
+        <w:rPr>
+          <w:rStyle w:val="Hyperlink"/>
+          <w:color w:val="auto"/>
+          <w:u w:val="none"/>
+        </w:rPr>
+        <w:t>MongoDB views with mongoose</w:t>
+      </w:r>
+    </w:p>
+    <w:p>
+      <w:pPr>
+        <w:pStyle w:val="ListParagraph"/>
+        <w:numPr>
+          <w:ilvl w:val="0"/>
+          <w:numId w:val="1"/>
+        </w:numPr>
+      </w:pPr>
+      <w:hyperlink r:id="rId32" w:history="1">
+        <w:r>
+          <w:rPr>
+            <w:rStyle w:val="Hyperlink"/>
+          </w:rPr>
+          <w:t>https://www.mongodb.com/docs/manual/core/views/create-view/</w:t>
+        </w:r>
+      </w:hyperlink>
+      <w:r>
+        <w:t xml:space="preserve"> </w:t>
+      </w:r>
+    </w:p>
+    <w:p>
+      <w:pPr>
+        <w:pStyle w:val="ListParagraph"/>
+        <w:numPr>
+          <w:ilvl w:val="0"/>
+          <w:numId w:val="1"/>
+        </w:numPr>
+      </w:pPr>
+      <w:hyperlink r:id="rId33" w:history="1">
+        <w:r>
+          <w:rPr>
+            <w:rStyle w:val="Hyperlink"/>
+          </w:rPr>
+          <w:t>https://mongoosejs.com/docs/models.html</w:t>
+        </w:r>
+      </w:hyperlink>
+      <w:r>
+        <w:t xml:space="preserve"> </w:t>
+      </w:r>
+    </w:p>
+    <w:p>
+      <w:pPr>
+        <w:pStyle w:val="ListParagraph"/>
+        <w:numPr>
+          <w:ilvl w:val="0"/>
+          <w:numId w:val="1"/>
+        </w:numPr>
+      </w:pPr>
+      <w:hyperlink r:id="rId34" w:history="1">
+        <w:r>
+          <w:rPr>
+            <w:rStyle w:val="Hyperlink"/>
+          </w:rPr>
+          <w:t>https://www.mongodb.com/docs/manual/reference/operator/aggregation/project/</w:t>
+        </w:r>
+      </w:hyperlink>
+      <w:r>
+        <w:t xml:space="preserve"> </w:t>
+      </w:r>
     </w:p>
     <w:p>
       <w:pPr>
@@ -527,7 +610,7 @@
       </w:r>
     </w:p>
     <w:p>
-      <w:hyperlink r:id="rId32" w:history="1">
+      <w:hyperlink r:id="rId35" w:history="1">
         <w:r>
           <w:rPr>
             <w:rStyle w:val="Hyperlink"/>

</xml_diff>

<commit_message>
Preparing remote monitoring tunnel
</commit_message>
<xml_diff>
--- a/Research/Project Coinbase Bot -- Research Notes.docx
+++ b/Research/Project Coinbase Bot -- Research Notes.docx
@@ -452,58 +452,83 @@
           <w:ilvl w:val="0"/>
           <w:numId w:val="1"/>
         </w:numPr>
-      </w:pPr>
-      <w:hyperlink r:id="rId29" w:history="1">
-        <w:r>
-          <w:rPr>
-            <w:rStyle w:val="Hyperlink"/>
-          </w:rPr>
-          <w:t>https://www.youtube.com/watch?v=4CcH0Ozm4PY</w:t>
-        </w:r>
-      </w:hyperlink>
-    </w:p>
-    <w:p>
-      <w:pPr>
-        <w:pStyle w:val="Heading1"/>
-      </w:pPr>
-      <w:r>
-        <w:t>Fetch download process</w:t>
-      </w:r>
-    </w:p>
-    <w:p>
-      <w:pPr>
-        <w:pStyle w:val="ListParagraph"/>
-        <w:numPr>
-          <w:ilvl w:val="0"/>
-          <w:numId w:val="1"/>
-        </w:numPr>
-      </w:pPr>
-      <w:hyperlink r:id="rId30" w:history="1">
-        <w:r>
-          <w:rPr>
-            <w:rStyle w:val="Hyperlink"/>
-          </w:rPr>
-          <w:t>https://javascript.info/fetch-progress</w:t>
-        </w:r>
-      </w:hyperlink>
-      <w:r>
-        <w:t xml:space="preserve"> </w:t>
-      </w:r>
-    </w:p>
-    <w:p>
-      <w:pPr>
-        <w:pStyle w:val="ListParagraph"/>
-        <w:numPr>
-          <w:ilvl w:val="0"/>
-          <w:numId w:val="1"/>
-        </w:numPr>
         <w:rPr>
           <w:rStyle w:val="Hyperlink"/>
           <w:color w:val="auto"/>
           <w:u w:val="none"/>
         </w:rPr>
       </w:pPr>
+      <w:hyperlink r:id="rId29" w:history="1">
+        <w:r>
+          <w:rPr>
+            <w:rStyle w:val="Hyperlink"/>
+          </w:rPr>
+          <w:t>https://www.youtube.com/watch?v=4CcH0Ozm4PY</w:t>
+        </w:r>
+      </w:hyperlink>
+    </w:p>
+    <w:p>
+      <w:pPr>
+        <w:pStyle w:val="ListParagraph"/>
+        <w:numPr>
+          <w:ilvl w:val="0"/>
+          <w:numId w:val="1"/>
+        </w:numPr>
+      </w:pPr>
+      <w:hyperlink r:id="rId30" w:history="1">
+        <w:r>
+          <w:rPr>
+            <w:rStyle w:val="Hyperlink"/>
+          </w:rPr>
+          <w:t>https://vega.github.io/vega-lite-api/</w:t>
+        </w:r>
+      </w:hyperlink>
+      <w:r>
+        <w:t xml:space="preserve"> </w:t>
+      </w:r>
+    </w:p>
+    <w:p>
+      <w:pPr>
+        <w:pStyle w:val="Heading1"/>
+      </w:pPr>
+      <w:r>
+        <w:t>Fetch download process</w:t>
+      </w:r>
+    </w:p>
+    <w:p>
+      <w:pPr>
+        <w:pStyle w:val="ListParagraph"/>
+        <w:numPr>
+          <w:ilvl w:val="0"/>
+          <w:numId w:val="1"/>
+        </w:numPr>
+      </w:pPr>
       <w:hyperlink r:id="rId31" w:history="1">
+        <w:r>
+          <w:rPr>
+            <w:rStyle w:val="Hyperlink"/>
+          </w:rPr>
+          <w:t>https://javascript.info/fetch-progress</w:t>
+        </w:r>
+      </w:hyperlink>
+      <w:r>
+        <w:t xml:space="preserve"> </w:t>
+      </w:r>
+    </w:p>
+    <w:p>
+      <w:pPr>
+        <w:pStyle w:val="ListParagraph"/>
+        <w:numPr>
+          <w:ilvl w:val="0"/>
+          <w:numId w:val="1"/>
+        </w:numPr>
+        <w:rPr>
+          <w:rStyle w:val="Hyperlink"/>
+          <w:color w:val="auto"/>
+          <w:u w:val="none"/>
+        </w:rPr>
+      </w:pPr>
+      <w:hyperlink r:id="rId32" w:history="1">
         <w:r>
           <w:rPr>
             <w:rStyle w:val="Hyperlink"/>
@@ -527,6 +552,7 @@
           <w:color w:val="auto"/>
           <w:u w:val="none"/>
         </w:rPr>
+        <w:lastRenderedPageBreak/>
         <w:t>MongoDB views with mongoose</w:t>
       </w:r>
     </w:p>
@@ -538,7 +564,7 @@
           <w:numId w:val="1"/>
         </w:numPr>
       </w:pPr>
-      <w:hyperlink r:id="rId32" w:history="1">
+      <w:hyperlink r:id="rId33" w:history="1">
         <w:r>
           <w:rPr>
             <w:rStyle w:val="Hyperlink"/>
@@ -558,7 +584,7 @@
           <w:numId w:val="1"/>
         </w:numPr>
       </w:pPr>
-      <w:hyperlink r:id="rId33" w:history="1">
+      <w:hyperlink r:id="rId34" w:history="1">
         <w:r>
           <w:rPr>
             <w:rStyle w:val="Hyperlink"/>
@@ -578,7 +604,7 @@
           <w:numId w:val="1"/>
         </w:numPr>
       </w:pPr>
-      <w:hyperlink r:id="rId34" w:history="1">
+      <w:hyperlink r:id="rId35" w:history="1">
         <w:r>
           <w:rPr>
             <w:rStyle w:val="Hyperlink"/>
@@ -610,7 +636,7 @@
       </w:r>
     </w:p>
     <w:p>
-      <w:hyperlink r:id="rId35" w:history="1">
+      <w:hyperlink r:id="rId36" w:history="1">
         <w:r>
           <w:rPr>
             <w:rStyle w:val="Hyperlink"/>

</xml_diff>

<commit_message>
Update Project Coinbase Bot -- Research Notes.docx
</commit_message>
<xml_diff>
--- a/Research/Project Coinbase Bot -- Research Notes.docx
+++ b/Research/Project Coinbase Bot -- Research Notes.docx
@@ -386,154 +386,6 @@
             <w:rStyle w:val="Hyperlink"/>
           </w:rPr>
           <w:t>https://www.makeuseof.com/how-to-import-and-export-functions-in-javascript/</w:t>
-        </w:r>
-      </w:hyperlink>
-    </w:p>
-    <w:p>
-      <w:pPr>
-        <w:pStyle w:val="Heading1"/>
-      </w:pPr>
-      <w:r>
-        <w:t>Router endpoints for react native</w:t>
-      </w:r>
-    </w:p>
-    <w:p>
-      <w:pPr>
-        <w:pStyle w:val="ListParagraph"/>
-        <w:numPr>
-          <w:ilvl w:val="0"/>
-          <w:numId w:val="1"/>
-        </w:numPr>
-      </w:pPr>
-      <w:hyperlink r:id="rId27" w:history="1">
-        <w:r>
-          <w:rPr>
-            <w:rStyle w:val="Hyperlink"/>
-          </w:rPr>
-          <w:t>https://expo.github.io/router/docs/</w:t>
-        </w:r>
-      </w:hyperlink>
-      <w:r>
-        <w:t xml:space="preserve"> </w:t>
-      </w:r>
-    </w:p>
-    <w:p>
-      <w:pPr>
-        <w:pStyle w:val="Heading1"/>
-      </w:pPr>
-      <w:r>
-        <w:t>Data visualization (React Native)</w:t>
-      </w:r>
-    </w:p>
-    <w:p>
-      <w:pPr>
-        <w:pStyle w:val="ListParagraph"/>
-        <w:numPr>
-          <w:ilvl w:val="0"/>
-          <w:numId w:val="1"/>
-        </w:numPr>
-      </w:pPr>
-      <w:hyperlink r:id="rId28" w:history="1">
-        <w:r>
-          <w:rPr>
-            <w:rStyle w:val="Hyperlink"/>
-          </w:rPr>
-          <w:t>https://uber.github.io/react-vis/</w:t>
-        </w:r>
-      </w:hyperlink>
-      <w:r>
-        <w:t xml:space="preserve"> </w:t>
-      </w:r>
-    </w:p>
-    <w:p>
-      <w:pPr>
-        <w:pStyle w:val="ListParagraph"/>
-        <w:numPr>
-          <w:ilvl w:val="0"/>
-          <w:numId w:val="1"/>
-        </w:numPr>
-        <w:rPr>
-          <w:rStyle w:val="Hyperlink"/>
-          <w:color w:val="auto"/>
-          <w:u w:val="none"/>
-        </w:rPr>
-      </w:pPr>
-      <w:hyperlink r:id="rId29" w:history="1">
-        <w:r>
-          <w:rPr>
-            <w:rStyle w:val="Hyperlink"/>
-          </w:rPr>
-          <w:t>https://www.youtube.com/watch?v=4CcH0Ozm4PY</w:t>
-        </w:r>
-      </w:hyperlink>
-    </w:p>
-    <w:p>
-      <w:pPr>
-        <w:pStyle w:val="ListParagraph"/>
-        <w:numPr>
-          <w:ilvl w:val="0"/>
-          <w:numId w:val="1"/>
-        </w:numPr>
-      </w:pPr>
-      <w:hyperlink r:id="rId30" w:history="1">
-        <w:r>
-          <w:rPr>
-            <w:rStyle w:val="Hyperlink"/>
-          </w:rPr>
-          <w:t>https://vega.github.io/vega-lite-api/</w:t>
-        </w:r>
-      </w:hyperlink>
-      <w:r>
-        <w:t xml:space="preserve"> </w:t>
-      </w:r>
-    </w:p>
-    <w:p>
-      <w:pPr>
-        <w:pStyle w:val="Heading1"/>
-      </w:pPr>
-      <w:r>
-        <w:t>Fetch download process</w:t>
-      </w:r>
-    </w:p>
-    <w:p>
-      <w:pPr>
-        <w:pStyle w:val="ListParagraph"/>
-        <w:numPr>
-          <w:ilvl w:val="0"/>
-          <w:numId w:val="1"/>
-        </w:numPr>
-      </w:pPr>
-      <w:hyperlink r:id="rId31" w:history="1">
-        <w:r>
-          <w:rPr>
-            <w:rStyle w:val="Hyperlink"/>
-          </w:rPr>
-          <w:t>https://javascript.info/fetch-progress</w:t>
-        </w:r>
-      </w:hyperlink>
-      <w:r>
-        <w:t xml:space="preserve"> </w:t>
-      </w:r>
-    </w:p>
-    <w:p>
-      <w:pPr>
-        <w:pStyle w:val="ListParagraph"/>
-        <w:numPr>
-          <w:ilvl w:val="0"/>
-          <w:numId w:val="1"/>
-        </w:numPr>
-        <w:rPr>
-          <w:rStyle w:val="Hyperlink"/>
-          <w:color w:val="auto"/>
-          <w:u w:val="none"/>
-        </w:rPr>
-      </w:pPr>
-      <w:hyperlink r:id="rId32" w:history="1">
-        <w:r>
-          <w:rPr>
-            <w:rStyle w:val="Hyperlink"/>
-          </w:rPr>
-          <w:t>https://stackoverflow.com/questions/32545632/how-can-i-download-a-file-using-window-fetch</w:t>
         </w:r>
       </w:hyperlink>
     </w:p>
@@ -552,7 +404,272 @@
           <w:color w:val="auto"/>
           <w:u w:val="none"/>
         </w:rPr>
-        <w:lastRenderedPageBreak/>
+        <w:t>Expo Router react native documentation</w:t>
+      </w:r>
+    </w:p>
+    <w:p>
+      <w:pPr>
+        <w:pStyle w:val="ListParagraph"/>
+        <w:numPr>
+          <w:ilvl w:val="0"/>
+          <w:numId w:val="1"/>
+        </w:numPr>
+      </w:pPr>
+      <w:hyperlink r:id="rId27" w:history="1">
+        <w:r>
+          <w:rPr>
+            <w:rStyle w:val="Hyperlink"/>
+          </w:rPr>
+          <w:t>https://docs.expo.dev/routing/create-pages/</w:t>
+        </w:r>
+      </w:hyperlink>
+      <w:r>
+        <w:t xml:space="preserve"> </w:t>
+      </w:r>
+    </w:p>
+    <w:p>
+      <w:pPr>
+        <w:pStyle w:val="ListParagraph"/>
+        <w:numPr>
+          <w:ilvl w:val="0"/>
+          <w:numId w:val="1"/>
+        </w:numPr>
+      </w:pPr>
+      <w:hyperlink r:id="rId28" w:history="1">
+        <w:r>
+          <w:rPr>
+            <w:rStyle w:val="Hyperlink"/>
+          </w:rPr>
+          <w:t>https://docs.expo.dev/routing/layouts/</w:t>
+        </w:r>
+      </w:hyperlink>
+      <w:r>
+        <w:t xml:space="preserve"> </w:t>
+      </w:r>
+    </w:p>
+    <w:p>
+      <w:pPr>
+        <w:pStyle w:val="ListParagraph"/>
+        <w:numPr>
+          <w:ilvl w:val="0"/>
+          <w:numId w:val="1"/>
+        </w:numPr>
+      </w:pPr>
+      <w:hyperlink r:id="rId29" w:history="1">
+        <w:r>
+          <w:rPr>
+            <w:rStyle w:val="Hyperlink"/>
+          </w:rPr>
+          <w:t>https://docs.expo.dev/routing/appearance/</w:t>
+        </w:r>
+      </w:hyperlink>
+      <w:r>
+        <w:t xml:space="preserve"> </w:t>
+      </w:r>
+    </w:p>
+    <w:p>
+      <w:pPr>
+        <w:pStyle w:val="ListParagraph"/>
+        <w:numPr>
+          <w:ilvl w:val="0"/>
+          <w:numId w:val="1"/>
+        </w:numPr>
+      </w:pPr>
+      <w:hyperlink r:id="rId30" w:history="1">
+        <w:r>
+          <w:rPr>
+            <w:rStyle w:val="Hyperlink"/>
+          </w:rPr>
+          <w:t>https://docs.expo.dev/routing/navigating-pages/</w:t>
+        </w:r>
+      </w:hyperlink>
+      <w:r>
+        <w:t xml:space="preserve"> </w:t>
+      </w:r>
+    </w:p>
+    <w:p>
+      <w:pPr>
+        <w:pStyle w:val="ListParagraph"/>
+        <w:numPr>
+          <w:ilvl w:val="0"/>
+          <w:numId w:val="1"/>
+        </w:numPr>
+      </w:pPr>
+      <w:hyperlink r:id="rId31" w:history="1">
+        <w:r>
+          <w:rPr>
+            <w:rStyle w:val="Hyperlink"/>
+          </w:rPr>
+          <w:t>https://docs.expo.dev/develop/authentication/</w:t>
+        </w:r>
+      </w:hyperlink>
+      <w:r>
+        <w:t xml:space="preserve"> </w:t>
+      </w:r>
+    </w:p>
+    <w:p>
+      <w:pPr>
+        <w:pStyle w:val="Heading1"/>
+      </w:pPr>
+      <w:r>
+        <w:t>Router endpoints for react native</w:t>
+      </w:r>
+    </w:p>
+    <w:p>
+      <w:pPr>
+        <w:pStyle w:val="ListParagraph"/>
+        <w:numPr>
+          <w:ilvl w:val="0"/>
+          <w:numId w:val="1"/>
+        </w:numPr>
+      </w:pPr>
+      <w:hyperlink r:id="rId32" w:history="1">
+        <w:r>
+          <w:rPr>
+            <w:rStyle w:val="Hyperlink"/>
+          </w:rPr>
+          <w:t>https://expo.github.io/router/docs/</w:t>
+        </w:r>
+      </w:hyperlink>
+      <w:r>
+        <w:t xml:space="preserve"> </w:t>
+      </w:r>
+    </w:p>
+    <w:p>
+      <w:pPr>
+        <w:pStyle w:val="Heading1"/>
+      </w:pPr>
+      <w:r>
+        <w:t>Data visualization (React Native)</w:t>
+      </w:r>
+    </w:p>
+    <w:p>
+      <w:pPr>
+        <w:pStyle w:val="ListParagraph"/>
+        <w:numPr>
+          <w:ilvl w:val="0"/>
+          <w:numId w:val="1"/>
+        </w:numPr>
+      </w:pPr>
+      <w:hyperlink r:id="rId33" w:history="1">
+        <w:r>
+          <w:rPr>
+            <w:rStyle w:val="Hyperlink"/>
+          </w:rPr>
+          <w:t>https://uber.github.io/react-vis/</w:t>
+        </w:r>
+      </w:hyperlink>
+      <w:r>
+        <w:t xml:space="preserve"> </w:t>
+      </w:r>
+    </w:p>
+    <w:p>
+      <w:pPr>
+        <w:pStyle w:val="ListParagraph"/>
+        <w:numPr>
+          <w:ilvl w:val="0"/>
+          <w:numId w:val="1"/>
+        </w:numPr>
+        <w:rPr>
+          <w:rStyle w:val="Hyperlink"/>
+          <w:color w:val="auto"/>
+          <w:u w:val="none"/>
+        </w:rPr>
+      </w:pPr>
+      <w:hyperlink r:id="rId34" w:history="1">
+        <w:r>
+          <w:rPr>
+            <w:rStyle w:val="Hyperlink"/>
+          </w:rPr>
+          <w:t>https://www.youtube.com/watch?v=4CcH0Ozm4PY</w:t>
+        </w:r>
+      </w:hyperlink>
+    </w:p>
+    <w:p>
+      <w:pPr>
+        <w:pStyle w:val="ListParagraph"/>
+        <w:numPr>
+          <w:ilvl w:val="0"/>
+          <w:numId w:val="1"/>
+        </w:numPr>
+      </w:pPr>
+      <w:hyperlink r:id="rId35" w:history="1">
+        <w:r>
+          <w:rPr>
+            <w:rStyle w:val="Hyperlink"/>
+          </w:rPr>
+          <w:t>https://vega.github.io/vega-lite-api/</w:t>
+        </w:r>
+      </w:hyperlink>
+      <w:r>
+        <w:t xml:space="preserve"> </w:t>
+      </w:r>
+    </w:p>
+    <w:p>
+      <w:pPr>
+        <w:pStyle w:val="Heading1"/>
+      </w:pPr>
+      <w:r>
+        <w:t>Fetch download process</w:t>
+      </w:r>
+    </w:p>
+    <w:p>
+      <w:pPr>
+        <w:pStyle w:val="ListParagraph"/>
+        <w:numPr>
+          <w:ilvl w:val="0"/>
+          <w:numId w:val="1"/>
+        </w:numPr>
+      </w:pPr>
+      <w:hyperlink r:id="rId36" w:history="1">
+        <w:r>
+          <w:rPr>
+            <w:rStyle w:val="Hyperlink"/>
+          </w:rPr>
+          <w:t>https://javascript.info/fetch-progress</w:t>
+        </w:r>
+      </w:hyperlink>
+      <w:r>
+        <w:t xml:space="preserve"> </w:t>
+      </w:r>
+    </w:p>
+    <w:p>
+      <w:pPr>
+        <w:pStyle w:val="ListParagraph"/>
+        <w:numPr>
+          <w:ilvl w:val="0"/>
+          <w:numId w:val="1"/>
+        </w:numPr>
+        <w:rPr>
+          <w:rStyle w:val="Hyperlink"/>
+          <w:color w:val="auto"/>
+          <w:u w:val="none"/>
+        </w:rPr>
+      </w:pPr>
+      <w:hyperlink r:id="rId37" w:history="1">
+        <w:r>
+          <w:rPr>
+            <w:rStyle w:val="Hyperlink"/>
+          </w:rPr>
+          <w:t>https://stackoverflow.com/questions/32545632/how-can-i-download-a-file-using-window-fetch</w:t>
+        </w:r>
+      </w:hyperlink>
+    </w:p>
+    <w:p>
+      <w:pPr>
+        <w:pStyle w:val="Heading1"/>
+        <w:rPr>
+          <w:rStyle w:val="Hyperlink"/>
+          <w:color w:val="auto"/>
+          <w:u w:val="none"/>
+        </w:rPr>
+      </w:pPr>
+      <w:r>
+        <w:rPr>
+          <w:rStyle w:val="Hyperlink"/>
+          <w:color w:val="auto"/>
+          <w:u w:val="none"/>
+        </w:rPr>
         <w:t>MongoDB views with mongoose</w:t>
       </w:r>
     </w:p>
@@ -564,7 +681,7 @@
           <w:numId w:val="1"/>
         </w:numPr>
       </w:pPr>
-      <w:hyperlink r:id="rId33" w:history="1">
+      <w:hyperlink r:id="rId38" w:history="1">
         <w:r>
           <w:rPr>
             <w:rStyle w:val="Hyperlink"/>
@@ -584,7 +701,7 @@
           <w:numId w:val="1"/>
         </w:numPr>
       </w:pPr>
-      <w:hyperlink r:id="rId34" w:history="1">
+      <w:hyperlink r:id="rId39" w:history="1">
         <w:r>
           <w:rPr>
             <w:rStyle w:val="Hyperlink"/>
@@ -604,7 +721,7 @@
           <w:numId w:val="1"/>
         </w:numPr>
       </w:pPr>
-      <w:hyperlink r:id="rId35" w:history="1">
+      <w:hyperlink r:id="rId40" w:history="1">
         <w:r>
           <w:rPr>
             <w:rStyle w:val="Hyperlink"/>
@@ -636,7 +753,7 @@
       </w:r>
     </w:p>
     <w:p>
-      <w:hyperlink r:id="rId36" w:history="1">
+      <w:hyperlink r:id="rId41" w:history="1">
         <w:r>
           <w:rPr>
             <w:rStyle w:val="Hyperlink"/>

</xml_diff>

<commit_message>
Implemented dynamic routing for missing page as an example
</commit_message>
<xml_diff>
--- a/Research/Project Coinbase Bot -- Research Notes.docx
+++ b/Research/Project Coinbase Bot -- Research Notes.docx
@@ -509,6 +509,34 @@
     </w:p>
     <w:p>
       <w:pPr>
+        <w:pStyle w:val="Heading2"/>
+      </w:pPr>
+      <w:r>
+        <w:t>Expo Router Dynamic Routes Documentation</w:t>
+      </w:r>
+    </w:p>
+    <w:p>
+      <w:pPr>
+        <w:pStyle w:val="ListParagraph"/>
+        <w:numPr>
+          <w:ilvl w:val="0"/>
+          <w:numId w:val="1"/>
+        </w:numPr>
+      </w:pPr>
+      <w:hyperlink r:id="rId32" w:history="1">
+        <w:r>
+          <w:rPr>
+            <w:rStyle w:val="Hyperlink"/>
+          </w:rPr>
+          <w:t>https://docs.expo.dev/router/reference/search-parameters/</w:t>
+        </w:r>
+      </w:hyperlink>
+      <w:r>
+        <w:t xml:space="preserve"> </w:t>
+      </w:r>
+    </w:p>
+    <w:p>
+      <w:pPr>
         <w:pStyle w:val="Heading1"/>
       </w:pPr>
       <w:r>
@@ -523,7 +551,7 @@
           <w:numId w:val="1"/>
         </w:numPr>
       </w:pPr>
-      <w:hyperlink r:id="rId32" w:history="1">
+      <w:hyperlink r:id="rId33" w:history="1">
         <w:r>
           <w:rPr>
             <w:rStyle w:val="Hyperlink"/>
@@ -540,6 +568,7 @@
         <w:pStyle w:val="Heading1"/>
       </w:pPr>
       <w:r>
+        <w:lastRenderedPageBreak/>
         <w:t>Data visualization (React Native)</w:t>
       </w:r>
     </w:p>
@@ -551,7 +580,7 @@
           <w:numId w:val="1"/>
         </w:numPr>
       </w:pPr>
-      <w:hyperlink r:id="rId33" w:history="1">
+      <w:hyperlink r:id="rId34" w:history="1">
         <w:r>
           <w:rPr>
             <w:rStyle w:val="Hyperlink"/>
@@ -576,7 +605,7 @@
           <w:u w:val="none"/>
         </w:rPr>
       </w:pPr>
-      <w:hyperlink r:id="rId34" w:history="1">
+      <w:hyperlink r:id="rId35" w:history="1">
         <w:r>
           <w:rPr>
             <w:rStyle w:val="Hyperlink"/>
@@ -593,7 +622,7 @@
           <w:numId w:val="1"/>
         </w:numPr>
       </w:pPr>
-      <w:hyperlink r:id="rId35" w:history="1">
+      <w:hyperlink r:id="rId36" w:history="1">
         <w:r>
           <w:rPr>
             <w:rStyle w:val="Hyperlink"/>
@@ -621,7 +650,7 @@
           <w:numId w:val="1"/>
         </w:numPr>
       </w:pPr>
-      <w:hyperlink r:id="rId36" w:history="1">
+      <w:hyperlink r:id="rId37" w:history="1">
         <w:r>
           <w:rPr>
             <w:rStyle w:val="Hyperlink"/>
@@ -646,7 +675,7 @@
           <w:u w:val="none"/>
         </w:rPr>
       </w:pPr>
-      <w:hyperlink r:id="rId37" w:history="1">
+      <w:hyperlink r:id="rId38" w:history="1">
         <w:r>
           <w:rPr>
             <w:rStyle w:val="Hyperlink"/>
@@ -681,7 +710,7 @@
           <w:numId w:val="1"/>
         </w:numPr>
       </w:pPr>
-      <w:hyperlink r:id="rId38" w:history="1">
+      <w:hyperlink r:id="rId39" w:history="1">
         <w:r>
           <w:rPr>
             <w:rStyle w:val="Hyperlink"/>
@@ -701,7 +730,7 @@
           <w:numId w:val="1"/>
         </w:numPr>
       </w:pPr>
-      <w:hyperlink r:id="rId39" w:history="1">
+      <w:hyperlink r:id="rId40" w:history="1">
         <w:r>
           <w:rPr>
             <w:rStyle w:val="Hyperlink"/>
@@ -721,7 +750,7 @@
           <w:numId w:val="1"/>
         </w:numPr>
       </w:pPr>
-      <w:hyperlink r:id="rId40" w:history="1">
+      <w:hyperlink r:id="rId41" w:history="1">
         <w:r>
           <w:rPr>
             <w:rStyle w:val="Hyperlink"/>
@@ -753,7 +782,7 @@
       </w:r>
     </w:p>
     <w:p>
-      <w:hyperlink r:id="rId41" w:history="1">
+      <w:hyperlink r:id="rId42" w:history="1">
         <w:r>
           <w:rPr>
             <w:rStyle w:val="Hyperlink"/>
@@ -1332,6 +1361,28 @@
       <w:szCs w:val="32"/>
     </w:rPr>
   </w:style>
+  <w:style w:type="paragraph" w:styleId="Heading2">
+    <w:name w:val="heading 2"/>
+    <w:basedOn w:val="Normal"/>
+    <w:next w:val="Normal"/>
+    <w:link w:val="Heading2Char"/>
+    <w:uiPriority w:val="9"/>
+    <w:unhideWhenUsed/>
+    <w:qFormat/>
+    <w:rsid w:val="00BB21F5"/>
+    <w:pPr>
+      <w:keepNext/>
+      <w:keepLines/>
+      <w:spacing w:before="40" w:after="0"/>
+      <w:outlineLvl w:val="1"/>
+    </w:pPr>
+    <w:rPr>
+      <w:rFonts w:asciiTheme="majorHAnsi" w:eastAsiaTheme="majorEastAsia" w:hAnsiTheme="majorHAnsi" w:cstheme="majorBidi"/>
+      <w:color w:val="2F5496" w:themeColor="accent1" w:themeShade="BF"/>
+      <w:sz w:val="26"/>
+      <w:szCs w:val="26"/>
+    </w:rPr>
+  </w:style>
   <w:style w:type="character" w:default="1" w:styleId="DefaultParagraphFont">
     <w:name w:val="Default Paragraph Font"/>
     <w:uiPriority w:val="1"/>
@@ -1416,6 +1467,19 @@
     <w:rPr>
       <w:color w:val="605E5C"/>
       <w:shd w:val="clear" w:color="auto" w:fill="E1DFDD"/>
+    </w:rPr>
+  </w:style>
+  <w:style w:type="character" w:customStyle="1" w:styleId="Heading2Char">
+    <w:name w:val="Heading 2 Char"/>
+    <w:basedOn w:val="DefaultParagraphFont"/>
+    <w:link w:val="Heading2"/>
+    <w:uiPriority w:val="9"/>
+    <w:rsid w:val="00BB21F5"/>
+    <w:rPr>
+      <w:rFonts w:asciiTheme="majorHAnsi" w:eastAsiaTheme="majorEastAsia" w:hAnsiTheme="majorHAnsi" w:cstheme="majorBidi"/>
+      <w:color w:val="2F5496" w:themeColor="accent1" w:themeShade="BF"/>
+      <w:sz w:val="26"/>
+      <w:szCs w:val="26"/>
     </w:rPr>
   </w:style>
 </w:styles>

</xml_diff>

<commit_message>
Pivoting away from built-in api tester in favor of third party testers
</commit_message>
<xml_diff>
--- a/Research/Project Coinbase Bot -- Research Notes.docx
+++ b/Research/Project Coinbase Bot -- Research Notes.docx
@@ -404,8 +404,18 @@
           <w:color w:val="auto"/>
           <w:u w:val="none"/>
         </w:rPr>
-        <w:t>Expo Router react native documentation</w:t>
-      </w:r>
+        <w:t xml:space="preserve">Expo Router react native </w:t>
+      </w:r>
+      <w:proofErr w:type="gramStart"/>
+      <w:r>
+        <w:rPr>
+          <w:rStyle w:val="Hyperlink"/>
+          <w:color w:val="auto"/>
+          <w:u w:val="none"/>
+        </w:rPr>
+        <w:t>documentation</w:t>
+      </w:r>
+      <w:proofErr w:type="gramEnd"/>
     </w:p>
     <w:p>
       <w:pPr>
@@ -540,8 +550,13 @@
         <w:pStyle w:val="Heading2"/>
       </w:pPr>
       <w:r>
-        <w:t>States and raised states in react native</w:t>
-      </w:r>
+        <w:t xml:space="preserve">States and raised states in react </w:t>
+      </w:r>
+      <w:proofErr w:type="gramStart"/>
+      <w:r>
+        <w:t>native</w:t>
+      </w:r>
+      <w:proofErr w:type="gramEnd"/>
     </w:p>
     <w:p>
       <w:pPr>
@@ -569,8 +584,13 @@
       </w:pPr>
       <w:r>
         <w:lastRenderedPageBreak/>
-        <w:t>Router endpoints for react native</w:t>
-      </w:r>
+        <w:t xml:space="preserve">Router endpoints for react </w:t>
+      </w:r>
+      <w:proofErr w:type="gramStart"/>
+      <w:r>
+        <w:t>native</w:t>
+      </w:r>
+      <w:proofErr w:type="gramEnd"/>
     </w:p>
     <w:p>
       <w:pPr>
@@ -799,8 +819,35 @@
         </w:numPr>
       </w:pPr>
     </w:p>
+    <w:p>
+      <w:pPr>
+        <w:pStyle w:val="Heading1"/>
+      </w:pPr>
+      <w:r>
+        <w:t>API Testing</w:t>
+      </w:r>
+    </w:p>
+    <w:p>
+      <w:pPr>
+        <w:pStyle w:val="ListParagraph"/>
+        <w:numPr>
+          <w:ilvl w:val="0"/>
+          <w:numId w:val="1"/>
+        </w:numPr>
+      </w:pPr>
+      <w:hyperlink r:id="rId43" w:history="1">
+        <w:r>
+          <w:rPr>
+            <w:rStyle w:val="Hyperlink"/>
+          </w:rPr>
+          <w:t>https://chrome.google.com/webstore/detail/talend-api-tester-free-ed/aejoelaoggembcahagimdiliamlcdmfm</w:t>
+        </w:r>
+      </w:hyperlink>
+      <w:r>
+        <w:t xml:space="preserve"> </w:t>
+      </w:r>
+    </w:p>
     <w:p/>
-    <w:p/>
     <w:p>
       <w:pPr>
         <w:pStyle w:val="Heading1"/>
@@ -810,7 +857,7 @@
       </w:r>
     </w:p>
     <w:p>
-      <w:hyperlink r:id="rId43" w:history="1">
+      <w:hyperlink r:id="rId44" w:history="1">
         <w:r>
           <w:rPr>
             <w:rStyle w:val="Hyperlink"/>
@@ -832,7 +879,15 @@
         <w:t xml:space="preserve"> 192.168.12.164</w:t>
       </w:r>
       <w:r>
-        <w:t xml:space="preserve">:4000/target/add/target/ETH/currency/USD </w:t>
+        <w:t>:4000/target/add/target/ETH/currency/</w:t>
+      </w:r>
+      <w:proofErr w:type="gramStart"/>
+      <w:r>
+        <w:t>USD</w:t>
+      </w:r>
+      <w:proofErr w:type="gramEnd"/>
+      <w:r>
+        <w:t xml:space="preserve"> </w:t>
       </w:r>
     </w:p>
     <w:p/>

</xml_diff>

<commit_message>
Realized that Vega Lite is not compatible with React Native... bummer
</commit_message>
<xml_diff>
--- a/Research/Project Coinbase Bot -- Research Notes.docx
+++ b/Research/Project Coinbase Bot -- Research Notes.docx
@@ -627,13 +627,119 @@
           <w:ilvl w:val="0"/>
           <w:numId w:val="1"/>
         </w:numPr>
+        <w:rPr>
+          <w:strike/>
+        </w:rPr>
       </w:pPr>
       <w:hyperlink r:id="rId35" w:history="1">
         <w:r>
           <w:rPr>
             <w:rStyle w:val="Hyperlink"/>
+            <w:strike/>
           </w:rPr>
           <w:t>https://uber.github.io/react-vis/</w:t>
+        </w:r>
+      </w:hyperlink>
+      <w:r>
+        <w:rPr>
+          <w:strike/>
+        </w:rPr>
+        <w:t xml:space="preserve"> </w:t>
+      </w:r>
+    </w:p>
+    <w:p>
+      <w:pPr>
+        <w:pStyle w:val="ListParagraph"/>
+        <w:numPr>
+          <w:ilvl w:val="0"/>
+          <w:numId w:val="1"/>
+        </w:numPr>
+        <w:rPr>
+          <w:rStyle w:val="Hyperlink"/>
+          <w:strike/>
+          <w:color w:val="auto"/>
+          <w:u w:val="none"/>
+        </w:rPr>
+      </w:pPr>
+      <w:hyperlink r:id="rId36" w:history="1">
+        <w:r>
+          <w:rPr>
+            <w:rStyle w:val="Hyperlink"/>
+            <w:strike/>
+          </w:rPr>
+          <w:t>https://www.youtube.com/watch?v=4CcH0Ozm4PY</w:t>
+        </w:r>
+      </w:hyperlink>
+    </w:p>
+    <w:p>
+      <w:pPr>
+        <w:pStyle w:val="ListParagraph"/>
+        <w:numPr>
+          <w:ilvl w:val="0"/>
+          <w:numId w:val="1"/>
+        </w:numPr>
+        <w:rPr>
+          <w:strike/>
+        </w:rPr>
+      </w:pPr>
+      <w:hyperlink r:id="rId37" w:history="1">
+        <w:r>
+          <w:rPr>
+            <w:rStyle w:val="Hyperlink"/>
+            <w:strike/>
+          </w:rPr>
+          <w:t>https://vega.github.io/vega-lite-api/</w:t>
+        </w:r>
+      </w:hyperlink>
+      <w:r>
+        <w:rPr>
+          <w:strike/>
+        </w:rPr>
+        <w:t xml:space="preserve"> </w:t>
+      </w:r>
+    </w:p>
+    <w:p>
+      <w:pPr>
+        <w:pStyle w:val="ListParagraph"/>
+        <w:numPr>
+          <w:ilvl w:val="0"/>
+          <w:numId w:val="1"/>
+        </w:numPr>
+      </w:pPr>
+      <w:hyperlink r:id="rId38" w:history="1">
+        <w:r>
+          <w:rPr>
+            <w:rStyle w:val="Hyperlink"/>
+          </w:rPr>
+          <w:t>https://www.npmjs.com/package/react-native-chart-kit</w:t>
+        </w:r>
+      </w:hyperlink>
+      <w:r>
+        <w:t xml:space="preserve"> </w:t>
+      </w:r>
+    </w:p>
+    <w:p>
+      <w:pPr>
+        <w:pStyle w:val="Heading1"/>
+      </w:pPr>
+      <w:r>
+        <w:t>Fetch download process</w:t>
+      </w:r>
+    </w:p>
+    <w:p>
+      <w:pPr>
+        <w:pStyle w:val="ListParagraph"/>
+        <w:numPr>
+          <w:ilvl w:val="0"/>
+          <w:numId w:val="1"/>
+        </w:numPr>
+      </w:pPr>
+      <w:hyperlink r:id="rId39" w:history="1">
+        <w:r>
+          <w:rPr>
+            <w:rStyle w:val="Hyperlink"/>
+          </w:rPr>
+          <w:t>https://javascript.info/fetch-progress</w:t>
         </w:r>
       </w:hyperlink>
       <w:r>
@@ -653,77 +759,7 @@
           <w:u w:val="none"/>
         </w:rPr>
       </w:pPr>
-      <w:hyperlink r:id="rId36" w:history="1">
-        <w:r>
-          <w:rPr>
-            <w:rStyle w:val="Hyperlink"/>
-          </w:rPr>
-          <w:t>https://www.youtube.com/watch?v=4CcH0Ozm4PY</w:t>
-        </w:r>
-      </w:hyperlink>
-    </w:p>
-    <w:p>
-      <w:pPr>
-        <w:pStyle w:val="ListParagraph"/>
-        <w:numPr>
-          <w:ilvl w:val="0"/>
-          <w:numId w:val="1"/>
-        </w:numPr>
-      </w:pPr>
-      <w:hyperlink r:id="rId37" w:history="1">
-        <w:r>
-          <w:rPr>
-            <w:rStyle w:val="Hyperlink"/>
-          </w:rPr>
-          <w:t>https://vega.github.io/vega-lite-api/</w:t>
-        </w:r>
-      </w:hyperlink>
-      <w:r>
-        <w:t xml:space="preserve"> </w:t>
-      </w:r>
-    </w:p>
-    <w:p>
-      <w:pPr>
-        <w:pStyle w:val="Heading1"/>
-      </w:pPr>
-      <w:r>
-        <w:t>Fetch download process</w:t>
-      </w:r>
-    </w:p>
-    <w:p>
-      <w:pPr>
-        <w:pStyle w:val="ListParagraph"/>
-        <w:numPr>
-          <w:ilvl w:val="0"/>
-          <w:numId w:val="1"/>
-        </w:numPr>
-      </w:pPr>
-      <w:hyperlink r:id="rId38" w:history="1">
-        <w:r>
-          <w:rPr>
-            <w:rStyle w:val="Hyperlink"/>
-          </w:rPr>
-          <w:t>https://javascript.info/fetch-progress</w:t>
-        </w:r>
-      </w:hyperlink>
-      <w:r>
-        <w:t xml:space="preserve"> </w:t>
-      </w:r>
-    </w:p>
-    <w:p>
-      <w:pPr>
-        <w:pStyle w:val="ListParagraph"/>
-        <w:numPr>
-          <w:ilvl w:val="0"/>
-          <w:numId w:val="1"/>
-        </w:numPr>
-        <w:rPr>
-          <w:rStyle w:val="Hyperlink"/>
-          <w:color w:val="auto"/>
-          <w:u w:val="none"/>
-        </w:rPr>
-      </w:pPr>
-      <w:hyperlink r:id="rId39" w:history="1">
+      <w:hyperlink r:id="rId40" w:history="1">
         <w:r>
           <w:rPr>
             <w:rStyle w:val="Hyperlink"/>
@@ -758,7 +794,7 @@
           <w:numId w:val="1"/>
         </w:numPr>
       </w:pPr>
-      <w:hyperlink r:id="rId40" w:history="1">
+      <w:hyperlink r:id="rId41" w:history="1">
         <w:r>
           <w:rPr>
             <w:rStyle w:val="Hyperlink"/>
@@ -778,7 +814,7 @@
           <w:numId w:val="1"/>
         </w:numPr>
       </w:pPr>
-      <w:hyperlink r:id="rId41" w:history="1">
+      <w:hyperlink r:id="rId42" w:history="1">
         <w:r>
           <w:rPr>
             <w:rStyle w:val="Hyperlink"/>
@@ -798,7 +834,7 @@
           <w:numId w:val="1"/>
         </w:numPr>
       </w:pPr>
-      <w:hyperlink r:id="rId42" w:history="1">
+      <w:hyperlink r:id="rId43" w:history="1">
         <w:r>
           <w:rPr>
             <w:rStyle w:val="Hyperlink"/>
@@ -835,7 +871,7 @@
           <w:numId w:val="1"/>
         </w:numPr>
       </w:pPr>
-      <w:hyperlink r:id="rId43" w:history="1">
+      <w:hyperlink r:id="rId44" w:history="1">
         <w:r>
           <w:rPr>
             <w:rStyle w:val="Hyperlink"/>
@@ -857,7 +893,7 @@
       </w:r>
     </w:p>
     <w:p>
-      <w:hyperlink r:id="rId44" w:history="1">
+      <w:hyperlink r:id="rId45" w:history="1">
         <w:r>
           <w:rPr>
             <w:rStyle w:val="Hyperlink"/>

</xml_diff>